<commit_message>
56 days of sql - docs
</commit_message>
<xml_diff>
--- a/56DaysOfSQL/sql_problems_documentation.docx
+++ b/56DaysOfSQL/sql_problems_documentation.docx
@@ -1,6 +1,6 @@
 
 <file path=word/document.xml><?xml version="1.0" encoding="utf-8"?>
-<w:document xmlns:wpc="http://schemas.microsoft.com/office/word/2010/wordprocessingCanvas" xmlns:cx="http://schemas.microsoft.com/office/drawing/2014/chartex" xmlns:cx1="http://schemas.microsoft.com/office/drawing/2015/9/8/chartex" xmlns:cx2="http://schemas.microsoft.com/office/drawing/2015/10/21/chartex" xmlns:cx3="http://schemas.microsoft.com/office/drawing/2016/5/9/chartex" xmlns:cx4="http://schemas.microsoft.com/office/drawing/2016/5/10/chartex" xmlns:cx5="http://schemas.microsoft.com/office/drawing/2016/5/11/chartex" xmlns:cx6="http://schemas.microsoft.com/office/drawing/2016/5/12/chartex" xmlns:cx7="http://schemas.microsoft.com/office/drawing/2016/5/13/chartex" xmlns:cx8="http://schemas.microsoft.com/office/drawing/2016/5/14/chartex" xmlns:mc="http://schemas.openxmlformats.org/markup-compatibility/2006" xmlns:aink="http://schemas.microsoft.com/office/drawing/2016/ink" xmlns:am3d="http://schemas.microsoft.com/office/drawing/2017/model3d" xmlns:o="urn:schemas-microsoft-com:office:office" xmlns:oel="http://schemas.microsoft.com/office/2019/extlst" xmlns:r="http://schemas.openxmlformats.org/officeDocument/2006/relationships" xmlns:m="http://schemas.openxmlformats.org/officeDocument/2006/math" xmlns:v="urn:schemas-microsoft-com:vml" xmlns:wp14="http://schemas.microsoft.com/office/word/2010/wordprocessingDrawing" xmlns:wp="http://schemas.openxmlformats.org/drawingml/2006/wordprocessingDrawing" xmlns:w10="urn:schemas-microsoft-com:office:word" xmlns:w="http://schemas.openxmlformats.org/wordprocessingml/2006/main" xmlns:w14="http://schemas.microsoft.com/office/word/2010/wordml" xmlns:w15="http://schemas.microsoft.com/office/word/2012/wordml" xmlns:w16cex="http://schemas.microsoft.com/office/word/2018/wordml/cex" xmlns:w16cid="http://schemas.microsoft.com/office/word/2016/wordml/cid" xmlns:w16="http://schemas.microsoft.com/office/word/2018/wordml" xmlns:w16du="http://schemas.microsoft.com/office/word/2023/wordml/word16du" xmlns:w16sdtdh="http://schemas.microsoft.com/office/word/2020/wordml/sdtdatahash" xmlns:w16se="http://schemas.microsoft.com/office/word/2015/wordml/symex" xmlns:wpg="http://schemas.microsoft.com/office/word/2010/wordprocessingGroup" xmlns:wpi="http://schemas.microsoft.com/office/word/2010/wordprocessingInk" xmlns:wne="http://schemas.microsoft.com/office/word/2006/wordml" xmlns:wps="http://schemas.microsoft.com/office/word/2010/wordprocessingShape" mc:Ignorable="w14 w15 w16se w16cid w16 w16cex w16sdtdh w16du wp14">
+<w:document xmlns:wpc="http://schemas.microsoft.com/office/word/2010/wordprocessingCanvas" xmlns:cx="http://schemas.microsoft.com/office/drawing/2014/chartex" xmlns:cx1="http://schemas.microsoft.com/office/drawing/2015/9/8/chartex" xmlns:cx2="http://schemas.microsoft.com/office/drawing/2015/10/21/chartex" xmlns:cx3="http://schemas.microsoft.com/office/drawing/2016/5/9/chartex" xmlns:cx4="http://schemas.microsoft.com/office/drawing/2016/5/10/chartex" xmlns:cx5="http://schemas.microsoft.com/office/drawing/2016/5/11/chartex" xmlns:cx6="http://schemas.microsoft.com/office/drawing/2016/5/12/chartex" xmlns:cx7="http://schemas.microsoft.com/office/drawing/2016/5/13/chartex" xmlns:cx8="http://schemas.microsoft.com/office/drawing/2016/5/14/chartex" xmlns:mc="http://schemas.openxmlformats.org/markup-compatibility/2006" xmlns:aink="http://schemas.microsoft.com/office/drawing/2016/ink" xmlns:am3d="http://schemas.microsoft.com/office/drawing/2017/model3d" xmlns:o="urn:schemas-microsoft-com:office:office" xmlns:oel="http://schemas.microsoft.com/office/2019/extlst" xmlns:r="http://schemas.openxmlformats.org/officeDocument/2006/relationships" xmlns:m="http://schemas.openxmlformats.org/officeDocument/2006/math" xmlns:v="urn:schemas-microsoft-com:vml" xmlns:wp14="http://schemas.microsoft.com/office/word/2010/wordprocessingDrawing" xmlns:wp="http://schemas.openxmlformats.org/drawingml/2006/wordprocessingDrawing" xmlns:w10="urn:schemas-microsoft-com:office:word" xmlns:w="http://schemas.openxmlformats.org/wordprocessingml/2006/main" xmlns:w14="http://schemas.microsoft.com/office/word/2010/wordml" xmlns:w15="http://schemas.microsoft.com/office/word/2012/wordml" xmlns:w16cex="http://schemas.microsoft.com/office/word/2018/wordml/cex" xmlns:w16cid="http://schemas.microsoft.com/office/word/2016/wordml/cid" xmlns:w16="http://schemas.microsoft.com/office/word/2018/wordml" xmlns:w16du="http://schemas.microsoft.com/office/word/2023/wordml/word16du" xmlns:w16sdtdh="http://schemas.microsoft.com/office/word/2020/wordml/sdtdatahash" xmlns:w16sdtfl="http://schemas.microsoft.com/office/word/2024/wordml/sdtformatlock" xmlns:w16se="http://schemas.microsoft.com/office/word/2015/wordml/symex" xmlns:wpg="http://schemas.microsoft.com/office/word/2010/wordprocessingGroup" xmlns:wpi="http://schemas.microsoft.com/office/word/2010/wordprocessingInk" xmlns:wne="http://schemas.microsoft.com/office/word/2006/wordml" xmlns:wps="http://schemas.microsoft.com/office/word/2010/wordprocessingShape" mc:Ignorable="w14 w15 w16se w16cid w16 w16cex w16sdtdh w16sdtfl w16du wp14">
   <w:body>
     <w:p>
       <w:pPr>
@@ -94,47 +94,11 @@
           <w:rFonts w:ascii="Aptos" w:hAnsi="Aptos"/>
         </w:rPr>
       </w:pPr>
-      <w:proofErr w:type="spellStart"/>
-      <w:r>
-        <w:rPr>
-          <w:rFonts w:ascii="Aptos" w:hAnsi="Aptos"/>
-        </w:rPr>
-        <w:t>distinct_users</w:t>
-      </w:r>
-      <w:proofErr w:type="spellEnd"/>
-      <w:r>
-        <w:rPr>
-          <w:rFonts w:ascii="Aptos" w:hAnsi="Aptos"/>
-        </w:rPr>
-        <w:t xml:space="preserve"> CTE: Combines </w:t>
-      </w:r>
-      <w:proofErr w:type="spellStart"/>
-      <w:r>
-        <w:rPr>
-          <w:rFonts w:ascii="Aptos" w:hAnsi="Aptos"/>
-        </w:rPr>
-        <w:t>user_id</w:t>
-      </w:r>
-      <w:proofErr w:type="spellEnd"/>
-      <w:r>
-        <w:rPr>
-          <w:rFonts w:ascii="Aptos" w:hAnsi="Aptos"/>
-        </w:rPr>
-        <w:t xml:space="preserve"> and </w:t>
-      </w:r>
-      <w:proofErr w:type="spellStart"/>
-      <w:r>
-        <w:rPr>
-          <w:rFonts w:ascii="Aptos" w:hAnsi="Aptos"/>
-        </w:rPr>
-        <w:t>follower_id</w:t>
-      </w:r>
-      <w:proofErr w:type="spellEnd"/>
-      <w:r>
-        <w:rPr>
-          <w:rFonts w:ascii="Aptos" w:hAnsi="Aptos"/>
-        </w:rPr>
-        <w:t xml:space="preserve"> using UNION to get all unique users on the platform. This helps us determine the total number of users.</w:t>
+      <w:r>
+        <w:rPr>
+          <w:rFonts w:ascii="Aptos" w:hAnsi="Aptos"/>
+        </w:rPr>
+        <w:t>distinct_users CTE: Combines user_id and follower_id using UNION to get all unique users on the platform. This helps us determine the total number of users.</w:t>
       </w:r>
     </w:p>
     <w:p>
@@ -150,33 +114,11 @@
           <w:rFonts w:ascii="Aptos" w:hAnsi="Aptos"/>
         </w:rPr>
       </w:pPr>
-      <w:proofErr w:type="spellStart"/>
-      <w:r>
-        <w:rPr>
-          <w:rFonts w:ascii="Aptos" w:hAnsi="Aptos"/>
-        </w:rPr>
-        <w:t>follower_count</w:t>
-      </w:r>
-      <w:proofErr w:type="spellEnd"/>
-      <w:r>
-        <w:rPr>
-          <w:rFonts w:ascii="Aptos" w:hAnsi="Aptos"/>
-        </w:rPr>
-        <w:t xml:space="preserve"> CTE: Counts the number of followers for each </w:t>
-      </w:r>
-      <w:proofErr w:type="spellStart"/>
-      <w:r>
-        <w:rPr>
-          <w:rFonts w:ascii="Aptos" w:hAnsi="Aptos"/>
-        </w:rPr>
-        <w:t>user_id</w:t>
-      </w:r>
-      <w:proofErr w:type="spellEnd"/>
-      <w:r>
-        <w:rPr>
-          <w:rFonts w:ascii="Aptos" w:hAnsi="Aptos"/>
-        </w:rPr>
-        <w:t xml:space="preserve"> by grouping the rows in the famous table. This gives a list of users with their follower counts.</w:t>
+      <w:r>
+        <w:rPr>
+          <w:rFonts w:ascii="Aptos" w:hAnsi="Aptos"/>
+        </w:rPr>
+        <w:t>follower_count CTE: Counts the number of followers for each user_id by grouping the rows in the famous table. This gives a list of users with their follower counts.</w:t>
       </w:r>
     </w:p>
     <w:p>
@@ -196,62 +138,54 @@
         <w:rPr>
           <w:rFonts w:ascii="Aptos" w:hAnsi="Aptos"/>
         </w:rPr>
-        <w:t xml:space="preserve">Final SELECT Statement: Uses the data from </w:t>
-      </w:r>
-      <w:proofErr w:type="spellStart"/>
-      <w:r>
-        <w:rPr>
-          <w:rFonts w:ascii="Aptos" w:hAnsi="Aptos"/>
-        </w:rPr>
-        <w:t>follower_count</w:t>
-      </w:r>
-      <w:proofErr w:type="spellEnd"/>
-      <w:r>
-        <w:rPr>
-          <w:rFonts w:ascii="Aptos" w:hAnsi="Aptos"/>
-        </w:rPr>
-        <w:t xml:space="preserve"> and </w:t>
-      </w:r>
-      <w:proofErr w:type="spellStart"/>
-      <w:r>
-        <w:rPr>
-          <w:rFonts w:ascii="Aptos" w:hAnsi="Aptos"/>
-        </w:rPr>
-        <w:t>distinct_users</w:t>
-      </w:r>
-      <w:proofErr w:type="spellEnd"/>
-      <w:r>
-        <w:rPr>
-          <w:rFonts w:ascii="Aptos" w:hAnsi="Aptos"/>
-        </w:rPr>
-        <w:t xml:space="preserve"> to calculate the famous percentage for each user.</w:t>
-      </w:r>
-    </w:p>
-    <w:p>
-      <w:pPr>
-        <w:rPr>
-          <w:rFonts w:ascii="Aptos" w:hAnsi="Aptos"/>
-        </w:rPr>
-      </w:pPr>
-    </w:p>
-    <w:p>
-      <w:pPr>
-        <w:rPr>
-          <w:rFonts w:ascii="Aptos" w:hAnsi="Aptos"/>
-          <w:lang w:val="en-US"/>
-        </w:rPr>
-      </w:pPr>
-      <w:r>
-        <w:rPr>
-          <w:rFonts w:ascii="Aptos" w:hAnsi="Aptos"/>
+        <w:t>Final SELECT Statement: Uses the data from follower_count and distinct_users to calculate the famous percentage for each user.</w:t>
+      </w:r>
+    </w:p>
+    <w:p>
+      <w:pPr>
+        <w:rPr>
+          <w:rFonts w:ascii="Aptos" w:hAnsi="Aptos"/>
+        </w:rPr>
+      </w:pPr>
+    </w:p>
+    <w:p>
+      <w:pPr>
+        <w:rPr>
+          <w:rFonts w:ascii="Aptos" w:hAnsi="Aptos"/>
+          <w:b/>
+          <w:bCs/>
           <w:noProof/>
           <w:lang w:val="en-US"/>
         </w:rPr>
+      </w:pPr>
+      <w:r>
+        <w:rPr>
+          <w:rFonts w:ascii="Aptos" w:hAnsi="Aptos"/>
+          <w:b/>
+          <w:bCs/>
+          <w:noProof/>
+          <w:lang w:val="en-US"/>
+        </w:rPr>
+        <w:t>MySQL Solution:</w:t>
+      </w:r>
+    </w:p>
+    <w:p>
+      <w:pPr>
+        <w:rPr>
+          <w:rFonts w:ascii="Aptos" w:hAnsi="Aptos"/>
+          <w:lang w:val="en-US"/>
+        </w:rPr>
+      </w:pPr>
+      <w:r>
+        <w:rPr>
+          <w:rFonts w:ascii="Aptos" w:hAnsi="Aptos"/>
+          <w:lang w:val="en-US"/>
+        </w:rPr>
         <w:drawing>
-          <wp:inline distT="0" distB="0" distL="0" distR="0" wp14:anchorId="35F8136D" wp14:editId="7FE911B6">
-            <wp:extent cx="3810796" cy="4136571"/>
-            <wp:effectExtent l="0" t="0" r="0" b="0"/>
-            <wp:docPr id="1056939809" name="Picture 1"/>
+          <wp:inline distT="0" distB="0" distL="0" distR="0" wp14:anchorId="4E23F933" wp14:editId="551BF77D">
+            <wp:extent cx="4397121" cy="4823878"/>
+            <wp:effectExtent l="0" t="0" r="3810" b="0"/>
+            <wp:docPr id="1708316100" name="Picture 1"/>
             <wp:cNvGraphicFramePr>
               <a:graphicFrameLocks xmlns:a="http://schemas.openxmlformats.org/drawingml/2006/main" noChangeAspect="1"/>
             </wp:cNvGraphicFramePr>
@@ -259,7 +193,7 @@
               <a:graphicData uri="http://schemas.openxmlformats.org/drawingml/2006/picture">
                 <pic:pic xmlns:pic="http://schemas.openxmlformats.org/drawingml/2006/picture">
                   <pic:nvPicPr>
-                    <pic:cNvPr id="1056939809" name=""/>
+                    <pic:cNvPr id="1708316100" name=""/>
                     <pic:cNvPicPr/>
                   </pic:nvPicPr>
                   <pic:blipFill>
@@ -271,7 +205,7 @@
                   <pic:spPr>
                     <a:xfrm>
                       <a:off x="0" y="0"/>
-                      <a:ext cx="3810796" cy="4136571"/>
+                      <a:ext cx="4397121" cy="4823878"/>
                     </a:xfrm>
                     <a:prstGeom prst="rect">
                       <a:avLst/>
@@ -320,24 +254,6 @@
       <w:pPr>
         <w:rPr>
           <w:rFonts w:ascii="Aptos" w:hAnsi="Aptos"/>
-          <w:lang w:val="en-US"/>
-        </w:rPr>
-      </w:pPr>
-    </w:p>
-    <w:p>
-      <w:pPr>
-        <w:rPr>
-          <w:rFonts w:ascii="Aptos" w:hAnsi="Aptos"/>
-          <w:lang w:val="en-US"/>
-        </w:rPr>
-      </w:pPr>
-    </w:p>
-    <w:p>
-      <w:pPr>
-        <w:pStyle w:val="Heading1"/>
-        <w:spacing w:line="360" w:lineRule="auto"/>
-        <w:rPr>
-          <w:rFonts w:ascii="Aptos" w:hAnsi="Aptos"/>
           <w:b/>
           <w:bCs/>
           <w:lang w:val="en-US"/>
@@ -351,308 +267,26 @@
           <w:lang w:val="en-US"/>
         </w:rPr>
         <w:lastRenderedPageBreak/>
-        <w:t xml:space="preserve">Problem </w:t>
-      </w:r>
-      <w:r>
-        <w:rPr>
-          <w:rFonts w:ascii="Aptos" w:hAnsi="Aptos"/>
-          <w:b/>
-          <w:bCs/>
-          <w:lang w:val="en-US"/>
-        </w:rPr>
-        <w:t>2</w:t>
-      </w:r>
-      <w:r>
-        <w:rPr>
-          <w:rFonts w:ascii="Aptos" w:hAnsi="Aptos"/>
-          <w:b/>
-          <w:bCs/>
-          <w:lang w:val="en-US"/>
-        </w:rPr>
-        <w:t xml:space="preserve"> (</w:t>
-      </w:r>
-      <w:r>
-        <w:rPr>
-          <w:rFonts w:ascii="Aptos" w:hAnsi="Aptos"/>
-          <w:b/>
-          <w:bCs/>
-          <w:lang w:val="en-US"/>
-        </w:rPr>
-        <w:t>Amazon</w:t>
-      </w:r>
-      <w:r>
-        <w:rPr>
-          <w:rFonts w:ascii="Aptos" w:hAnsi="Aptos"/>
-          <w:b/>
-          <w:bCs/>
-          <w:lang w:val="en-US"/>
-        </w:rPr>
-        <w:t xml:space="preserve"> Hard Level)</w:t>
-      </w:r>
-    </w:p>
-    <w:p>
-      <w:pPr>
-        <w:jc w:val="both"/>
-        <w:rPr>
-          <w:rFonts w:ascii="Aptos" w:hAnsi="Aptos"/>
-        </w:rPr>
-      </w:pPr>
-      <w:r>
-        <w:rPr>
-          <w:rFonts w:ascii="Aptos" w:hAnsi="Aptos"/>
-        </w:rPr>
-        <w:t>Given a table '</w:t>
-      </w:r>
-      <w:proofErr w:type="spellStart"/>
-      <w:r>
-        <w:rPr>
-          <w:rFonts w:ascii="Aptos" w:hAnsi="Aptos"/>
-        </w:rPr>
-        <w:t>sf_transactions</w:t>
-      </w:r>
-      <w:proofErr w:type="spellEnd"/>
-      <w:r>
-        <w:rPr>
-          <w:rFonts w:ascii="Aptos" w:hAnsi="Aptos"/>
-        </w:rPr>
-        <w:t xml:space="preserve">' of purchases by date, calculate the month-over-month percentage change in revenue. The output should include the year-month date (YYYY-MM) and percentage change, rounded to the 2nd decimal point, and sorted from the beginning of the year to the end of the year. The percentage change column will be populated from the 2nd month forward and calculated as </w:t>
-      </w:r>
-    </w:p>
-    <w:p>
-      <w:pPr>
-        <w:jc w:val="both"/>
-        <w:rPr>
-          <w:rFonts w:ascii="Aptos" w:hAnsi="Aptos"/>
-        </w:rPr>
-      </w:pPr>
-      <m:oMath>
-        <m:r>
-          <w:rPr>
-            <w:rFonts w:ascii="Cambria Math" w:hAnsi="Cambria Math"/>
-          </w:rPr>
-          <m:t>((this month’s revenue — last month’s revenue) / last month’s revenue)*100</m:t>
-        </m:r>
-      </m:oMath>
-      <w:r>
-        <w:rPr>
-          <w:rFonts w:ascii="Aptos" w:hAnsi="Aptos"/>
-        </w:rPr>
-        <w:t>.</w:t>
-      </w:r>
-    </w:p>
-    <w:p>
-      <w:pPr>
-        <w:jc w:val="both"/>
-        <w:rPr>
-          <w:rFonts w:ascii="Aptos" w:hAnsi="Aptos"/>
-          <w:b/>
-          <w:bCs/>
-        </w:rPr>
-      </w:pPr>
-      <w:r>
-        <w:rPr>
-          <w:rFonts w:ascii="Aptos" w:hAnsi="Aptos"/>
-          <w:b/>
-          <w:bCs/>
-        </w:rPr>
-        <w:t>Explanation:</w:t>
-      </w:r>
-    </w:p>
-    <w:p>
-      <w:pPr>
-        <w:pStyle w:val="ListParagraph"/>
-        <w:numPr>
-          <w:ilvl w:val="0"/>
-          <w:numId w:val="6"/>
-        </w:numPr>
-        <w:jc w:val="both"/>
-        <w:rPr>
-          <w:rFonts w:ascii="Aptos" w:hAnsi="Aptos"/>
-        </w:rPr>
-      </w:pPr>
-      <w:proofErr w:type="spellStart"/>
-      <w:r>
-        <w:rPr>
-          <w:rFonts w:ascii="Aptos" w:hAnsi="Aptos"/>
-        </w:rPr>
-        <w:t>MonthlyRevenue</w:t>
-      </w:r>
-      <w:proofErr w:type="spellEnd"/>
-      <w:r>
-        <w:rPr>
-          <w:rFonts w:ascii="Aptos" w:hAnsi="Aptos"/>
-        </w:rPr>
-        <w:t xml:space="preserve"> CTE: Aggregates the total revenue for each month using FORMAT to convert the </w:t>
-      </w:r>
-      <w:proofErr w:type="spellStart"/>
-      <w:r>
-        <w:rPr>
-          <w:rFonts w:ascii="Aptos" w:hAnsi="Aptos"/>
-        </w:rPr>
-        <w:t>created_at</w:t>
-      </w:r>
-      <w:proofErr w:type="spellEnd"/>
-      <w:r>
-        <w:rPr>
-          <w:rFonts w:ascii="Aptos" w:hAnsi="Aptos"/>
-        </w:rPr>
-        <w:t xml:space="preserve"> date to the format YYYY-MM.</w:t>
-      </w:r>
-    </w:p>
-    <w:p>
-      <w:pPr>
-        <w:pStyle w:val="ListParagraph"/>
-        <w:numPr>
-          <w:ilvl w:val="0"/>
-          <w:numId w:val="6"/>
-        </w:numPr>
-        <w:jc w:val="both"/>
-        <w:rPr>
-          <w:rFonts w:ascii="Aptos" w:hAnsi="Aptos"/>
-        </w:rPr>
-      </w:pPr>
-      <w:proofErr w:type="spellStart"/>
-      <w:r>
-        <w:rPr>
-          <w:rFonts w:ascii="Aptos" w:hAnsi="Aptos"/>
-        </w:rPr>
-        <w:t>RevenueChange</w:t>
-      </w:r>
-      <w:proofErr w:type="spellEnd"/>
-      <w:r>
-        <w:rPr>
-          <w:rFonts w:ascii="Aptos" w:hAnsi="Aptos"/>
-        </w:rPr>
-        <w:t xml:space="preserve"> CTE: Adds a column </w:t>
-      </w:r>
-      <w:proofErr w:type="spellStart"/>
-      <w:r>
-        <w:rPr>
-          <w:rFonts w:ascii="Aptos" w:hAnsi="Aptos"/>
-        </w:rPr>
-        <w:t>previous_revenue</w:t>
-      </w:r>
-      <w:proofErr w:type="spellEnd"/>
-      <w:r>
-        <w:rPr>
-          <w:rFonts w:ascii="Aptos" w:hAnsi="Aptos"/>
-        </w:rPr>
-        <w:t xml:space="preserve"> using the LAG function, which fetches the total revenue of the previous month for each row.</w:t>
-      </w:r>
-    </w:p>
-    <w:p>
-      <w:pPr>
-        <w:pStyle w:val="ListParagraph"/>
-        <w:numPr>
-          <w:ilvl w:val="0"/>
-          <w:numId w:val="6"/>
-        </w:numPr>
-        <w:jc w:val="both"/>
-        <w:rPr>
-          <w:rFonts w:ascii="Aptos" w:hAnsi="Aptos"/>
-          <w:lang w:val="en-US"/>
-        </w:rPr>
-      </w:pPr>
-      <w:r>
-        <w:rPr>
-          <w:rFonts w:ascii="Aptos" w:hAnsi="Aptos"/>
-        </w:rPr>
-        <w:t>Final SELECT: Calculates the percentage change as ((</w:t>
-      </w:r>
-      <w:proofErr w:type="spellStart"/>
-      <w:r>
-        <w:rPr>
-          <w:rFonts w:ascii="Aptos" w:hAnsi="Aptos"/>
-        </w:rPr>
-        <w:t>total_revenue</w:t>
-      </w:r>
-      <w:proofErr w:type="spellEnd"/>
-      <w:r>
-        <w:rPr>
-          <w:rFonts w:ascii="Aptos" w:hAnsi="Aptos"/>
-        </w:rPr>
-        <w:t xml:space="preserve"> - </w:t>
-      </w:r>
-      <w:proofErr w:type="spellStart"/>
-      <w:r>
-        <w:rPr>
-          <w:rFonts w:ascii="Aptos" w:hAnsi="Aptos"/>
-        </w:rPr>
-        <w:t>previous_revenue</w:t>
-      </w:r>
-      <w:proofErr w:type="spellEnd"/>
-      <w:r>
-        <w:rPr>
-          <w:rFonts w:ascii="Aptos" w:hAnsi="Aptos"/>
-        </w:rPr>
-        <w:t xml:space="preserve">) / </w:t>
-      </w:r>
-      <w:proofErr w:type="spellStart"/>
-      <w:r>
-        <w:rPr>
-          <w:rFonts w:ascii="Aptos" w:hAnsi="Aptos"/>
-        </w:rPr>
-        <w:t>previous_revenue</w:t>
-      </w:r>
-      <w:proofErr w:type="spellEnd"/>
-      <w:r>
-        <w:rPr>
-          <w:rFonts w:ascii="Aptos" w:hAnsi="Aptos"/>
-        </w:rPr>
-        <w:t xml:space="preserve">) * 100. The ROUND function ensures the percentage is rounded to two decimal places. The output is ordered by </w:t>
-      </w:r>
-      <w:proofErr w:type="spellStart"/>
-      <w:r>
-        <w:rPr>
-          <w:rFonts w:ascii="Aptos" w:hAnsi="Aptos"/>
-        </w:rPr>
-        <w:t>year_month</w:t>
-      </w:r>
-      <w:proofErr w:type="spellEnd"/>
-      <w:r>
-        <w:rPr>
-          <w:rFonts w:ascii="Aptos" w:hAnsi="Aptos"/>
-        </w:rPr>
-        <w:t xml:space="preserve"> to display the data chronologically.</w:t>
-      </w:r>
-    </w:p>
-    <w:p>
-      <w:pPr>
-        <w:jc w:val="both"/>
-        <w:rPr>
-          <w:rFonts w:ascii="Aptos" w:hAnsi="Aptos"/>
-          <w:b/>
-          <w:bCs/>
-          <w:lang w:val="en-US"/>
-        </w:rPr>
-      </w:pPr>
-      <w:r>
-        <w:rPr>
-          <w:rFonts w:ascii="Aptos" w:hAnsi="Aptos"/>
-          <w:b/>
-          <w:bCs/>
-          <w:lang w:val="en-US"/>
-        </w:rPr>
-        <w:t>MSSQL Server Solution:</w:t>
-      </w:r>
-    </w:p>
-    <w:p>
-      <w:pPr>
-        <w:jc w:val="both"/>
-        <w:rPr>
-          <w:rFonts w:ascii="Aptos" w:hAnsi="Aptos"/>
-          <w:lang w:val="en-US"/>
-        </w:rPr>
-      </w:pPr>
-      <w:r>
-        <w:rPr>
-          <w:rFonts w:ascii="Aptos" w:hAnsi="Aptos"/>
+        <w:t>MSSQL Solution:</w:t>
+      </w:r>
+    </w:p>
+    <w:p>
+      <w:pPr>
+        <w:rPr>
+          <w:rFonts w:ascii="Aptos" w:hAnsi="Aptos"/>
+          <w:lang w:val="en-US"/>
+        </w:rPr>
+      </w:pPr>
+      <w:r>
+        <w:rPr>
+          <w:rFonts w:ascii="Aptos" w:hAnsi="Aptos"/>
+          <w:lang w:val="en-US"/>
         </w:rPr>
         <w:drawing>
-          <wp:inline distT="0" distB="0" distL="0" distR="0" wp14:anchorId="6B20BBDF" wp14:editId="1DAAA6A1">
-            <wp:extent cx="6645910" cy="5002530"/>
-            <wp:effectExtent l="0" t="0" r="2540" b="7620"/>
-            <wp:docPr id="777010266" name="Picture 1"/>
+          <wp:inline distT="0" distB="0" distL="0" distR="0" wp14:anchorId="169DD0B2" wp14:editId="3F5C001A">
+            <wp:extent cx="4534293" cy="3589331"/>
+            <wp:effectExtent l="0" t="0" r="0" b="0"/>
+            <wp:docPr id="1334658410" name="Picture 1"/>
             <wp:cNvGraphicFramePr>
               <a:graphicFrameLocks xmlns:a="http://schemas.openxmlformats.org/drawingml/2006/main" noChangeAspect="1"/>
             </wp:cNvGraphicFramePr>
@@ -660,7 +294,7 @@
               <a:graphicData uri="http://schemas.openxmlformats.org/drawingml/2006/picture">
                 <pic:pic xmlns:pic="http://schemas.openxmlformats.org/drawingml/2006/picture">
                   <pic:nvPicPr>
-                    <pic:cNvPr id="777010266" name=""/>
+                    <pic:cNvPr id="1334658410" name=""/>
                     <pic:cNvPicPr/>
                   </pic:nvPicPr>
                   <pic:blipFill>
@@ -672,7 +306,7 @@
                   <pic:spPr>
                     <a:xfrm>
                       <a:off x="0" y="0"/>
-                      <a:ext cx="6645910" cy="5002530"/>
+                      <a:ext cx="4534293" cy="3589331"/>
                     </a:xfrm>
                     <a:prstGeom prst="rect">
                       <a:avLst/>
@@ -684,39 +318,163 @@
           </wp:inline>
         </w:drawing>
       </w:r>
-      <w:r>
-        <w:rPr>
-          <w:rFonts w:ascii="Aptos" w:hAnsi="Aptos"/>
-        </w:rPr>
-        <w:br/>
-      </w:r>
-    </w:p>
-    <w:p>
-      <w:pPr>
-        <w:rPr>
-          <w:rFonts w:ascii="Aptos" w:hAnsi="Aptos"/>
-          <w:lang w:val="en-US"/>
-        </w:rPr>
-      </w:pPr>
-    </w:p>
-    <w:p>
-      <w:pPr>
-        <w:rPr>
-          <w:rFonts w:ascii="Aptos" w:hAnsi="Aptos"/>
-          <w:lang w:val="en-US"/>
-        </w:rPr>
-      </w:pPr>
-    </w:p>
-    <w:p>
-      <w:pPr>
-        <w:rPr>
-          <w:rFonts w:ascii="Aptos" w:hAnsi="Aptos"/>
-          <w:lang w:val="en-US"/>
-        </w:rPr>
-      </w:pPr>
-    </w:p>
-    <w:p>
-      <w:pPr>
+    </w:p>
+    <w:p>
+      <w:pPr>
+        <w:rPr>
+          <w:rFonts w:ascii="Aptos" w:hAnsi="Aptos"/>
+          <w:lang w:val="en-US"/>
+        </w:rPr>
+      </w:pPr>
+    </w:p>
+    <w:p>
+      <w:pPr>
+        <w:rPr>
+          <w:rFonts w:ascii="Aptos" w:hAnsi="Aptos"/>
+          <w:lang w:val="en-US"/>
+        </w:rPr>
+      </w:pPr>
+    </w:p>
+    <w:p>
+      <w:pPr>
+        <w:rPr>
+          <w:rFonts w:ascii="Aptos" w:hAnsi="Aptos"/>
+          <w:lang w:val="en-US"/>
+        </w:rPr>
+      </w:pPr>
+    </w:p>
+    <w:p>
+      <w:pPr>
+        <w:rPr>
+          <w:rFonts w:ascii="Aptos" w:hAnsi="Aptos"/>
+          <w:lang w:val="en-US"/>
+        </w:rPr>
+      </w:pPr>
+    </w:p>
+    <w:p>
+      <w:pPr>
+        <w:rPr>
+          <w:rFonts w:ascii="Aptos" w:hAnsi="Aptos"/>
+          <w:lang w:val="en-US"/>
+        </w:rPr>
+      </w:pPr>
+    </w:p>
+    <w:p>
+      <w:pPr>
+        <w:rPr>
+          <w:rFonts w:ascii="Aptos" w:hAnsi="Aptos"/>
+          <w:lang w:val="en-US"/>
+        </w:rPr>
+      </w:pPr>
+    </w:p>
+    <w:p>
+      <w:pPr>
+        <w:rPr>
+          <w:rFonts w:ascii="Aptos" w:hAnsi="Aptos"/>
+          <w:lang w:val="en-US"/>
+        </w:rPr>
+      </w:pPr>
+    </w:p>
+    <w:p>
+      <w:pPr>
+        <w:rPr>
+          <w:rFonts w:ascii="Aptos" w:hAnsi="Aptos"/>
+          <w:lang w:val="en-US"/>
+        </w:rPr>
+      </w:pPr>
+    </w:p>
+    <w:p>
+      <w:pPr>
+        <w:rPr>
+          <w:rFonts w:ascii="Aptos" w:hAnsi="Aptos"/>
+          <w:lang w:val="en-US"/>
+        </w:rPr>
+      </w:pPr>
+    </w:p>
+    <w:p>
+      <w:pPr>
+        <w:rPr>
+          <w:rFonts w:ascii="Aptos" w:hAnsi="Aptos"/>
+          <w:lang w:val="en-US"/>
+        </w:rPr>
+      </w:pPr>
+    </w:p>
+    <w:p>
+      <w:pPr>
+        <w:rPr>
+          <w:rFonts w:ascii="Aptos" w:hAnsi="Aptos"/>
+          <w:lang w:val="en-US"/>
+        </w:rPr>
+      </w:pPr>
+    </w:p>
+    <w:p>
+      <w:pPr>
+        <w:rPr>
+          <w:rFonts w:ascii="Aptos" w:hAnsi="Aptos"/>
+          <w:lang w:val="en-US"/>
+        </w:rPr>
+      </w:pPr>
+    </w:p>
+    <w:p>
+      <w:pPr>
+        <w:rPr>
+          <w:rFonts w:ascii="Aptos" w:hAnsi="Aptos"/>
+          <w:lang w:val="en-US"/>
+        </w:rPr>
+      </w:pPr>
+    </w:p>
+    <w:p>
+      <w:pPr>
+        <w:rPr>
+          <w:rFonts w:ascii="Aptos" w:hAnsi="Aptos"/>
+          <w:lang w:val="en-US"/>
+        </w:rPr>
+      </w:pPr>
+    </w:p>
+    <w:p>
+      <w:pPr>
+        <w:rPr>
+          <w:rFonts w:ascii="Aptos" w:hAnsi="Aptos"/>
+          <w:lang w:val="en-US"/>
+        </w:rPr>
+      </w:pPr>
+    </w:p>
+    <w:p>
+      <w:pPr>
+        <w:rPr>
+          <w:rFonts w:ascii="Aptos" w:hAnsi="Aptos"/>
+          <w:lang w:val="en-US"/>
+        </w:rPr>
+      </w:pPr>
+    </w:p>
+    <w:p>
+      <w:pPr>
+        <w:rPr>
+          <w:rFonts w:ascii="Aptos" w:hAnsi="Aptos"/>
+          <w:lang w:val="en-US"/>
+        </w:rPr>
+      </w:pPr>
+    </w:p>
+    <w:p>
+      <w:pPr>
+        <w:rPr>
+          <w:rFonts w:ascii="Aptos" w:hAnsi="Aptos"/>
+          <w:lang w:val="en-US"/>
+        </w:rPr>
+      </w:pPr>
+    </w:p>
+    <w:p>
+      <w:pPr>
+        <w:rPr>
+          <w:rFonts w:ascii="Aptos" w:hAnsi="Aptos"/>
+          <w:lang w:val="en-US"/>
+        </w:rPr>
+      </w:pPr>
+    </w:p>
+    <w:p>
+      <w:pPr>
+        <w:pStyle w:val="Heading1"/>
+        <w:spacing w:line="360" w:lineRule="auto"/>
         <w:rPr>
           <w:rFonts w:ascii="Aptos" w:hAnsi="Aptos"/>
           <w:b/>
@@ -732,26 +490,199 @@
           <w:lang w:val="en-US"/>
         </w:rPr>
         <w:lastRenderedPageBreak/>
-        <w:t>MySQL Solution:</w:t>
-      </w:r>
-    </w:p>
-    <w:p>
-      <w:pPr>
-        <w:rPr>
-          <w:rFonts w:ascii="Aptos" w:hAnsi="Aptos"/>
-          <w:lang w:val="en-US"/>
-        </w:rPr>
-      </w:pPr>
-      <w:r>
-        <w:rPr>
-          <w:rFonts w:ascii="Aptos" w:hAnsi="Aptos"/>
+        <w:t xml:space="preserve">Problem </w:t>
+      </w:r>
+      <w:r>
+        <w:rPr>
+          <w:rFonts w:ascii="Aptos" w:hAnsi="Aptos"/>
+          <w:b/>
+          <w:bCs/>
+          <w:lang w:val="en-US"/>
+        </w:rPr>
+        <w:t>2</w:t>
+      </w:r>
+      <w:r>
+        <w:rPr>
+          <w:rFonts w:ascii="Aptos" w:hAnsi="Aptos"/>
+          <w:b/>
+          <w:bCs/>
+          <w:lang w:val="en-US"/>
+        </w:rPr>
+        <w:t xml:space="preserve"> (</w:t>
+      </w:r>
+      <w:r>
+        <w:rPr>
+          <w:rFonts w:ascii="Aptos" w:hAnsi="Aptos"/>
+          <w:b/>
+          <w:bCs/>
+          <w:lang w:val="en-US"/>
+        </w:rPr>
+        <w:t>Amazon</w:t>
+      </w:r>
+      <w:r>
+        <w:rPr>
+          <w:rFonts w:ascii="Aptos" w:hAnsi="Aptos"/>
+          <w:b/>
+          <w:bCs/>
+          <w:lang w:val="en-US"/>
+        </w:rPr>
+        <w:t xml:space="preserve"> Hard Level)</w:t>
+      </w:r>
+    </w:p>
+    <w:p>
+      <w:pPr>
+        <w:jc w:val="both"/>
+        <w:rPr>
+          <w:rFonts w:ascii="Aptos" w:hAnsi="Aptos"/>
+        </w:rPr>
+      </w:pPr>
+      <w:r>
+        <w:rPr>
+          <w:rFonts w:ascii="Aptos" w:hAnsi="Aptos"/>
+        </w:rPr>
+        <w:t xml:space="preserve">Given a table 'sf_transactions' of purchases by date, calculate the month-over-month percentage change in revenue. The output should include the year-month date (YYYY-MM) and percentage change, rounded to the 2nd decimal point, and sorted from the beginning of the year to the end of the year. The percentage change column will be populated from the 2nd month forward and calculated as </w:t>
+      </w:r>
+    </w:p>
+    <w:p>
+      <w:pPr>
+        <w:jc w:val="both"/>
+        <w:rPr>
+          <w:rFonts w:ascii="Aptos" w:hAnsi="Aptos"/>
+        </w:rPr>
+      </w:pPr>
+      <m:oMath>
+        <m:r>
+          <w:rPr>
+            <w:rFonts w:ascii="Cambria Math" w:hAnsi="Cambria Math"/>
+          </w:rPr>
+          <m:t>((this month’s revenue — last month’s revenue) / last month’s revenue)*100</m:t>
+        </m:r>
+      </m:oMath>
+      <w:r>
+        <w:rPr>
+          <w:rFonts w:ascii="Aptos" w:hAnsi="Aptos"/>
+        </w:rPr>
+        <w:t>.</w:t>
+      </w:r>
+    </w:p>
+    <w:p>
+      <w:pPr>
+        <w:jc w:val="both"/>
+        <w:rPr>
+          <w:rFonts w:ascii="Aptos" w:hAnsi="Aptos"/>
+          <w:b/>
+          <w:bCs/>
+        </w:rPr>
+      </w:pPr>
+      <w:r>
+        <w:rPr>
+          <w:rFonts w:ascii="Aptos" w:hAnsi="Aptos"/>
+          <w:b/>
+          <w:bCs/>
+        </w:rPr>
+        <w:t>Explanation:</w:t>
+      </w:r>
+    </w:p>
+    <w:p>
+      <w:pPr>
+        <w:pStyle w:val="ListParagraph"/>
+        <w:numPr>
+          <w:ilvl w:val="0"/>
+          <w:numId w:val="6"/>
+        </w:numPr>
+        <w:jc w:val="both"/>
+        <w:rPr>
+          <w:rFonts w:ascii="Aptos" w:hAnsi="Aptos"/>
+        </w:rPr>
+      </w:pPr>
+      <w:r>
+        <w:rPr>
+          <w:rFonts w:ascii="Aptos" w:hAnsi="Aptos"/>
+        </w:rPr>
+        <w:t>MonthlyRevenue CTE: Aggregates the total revenue for each month using FORMAT to convert the created_at date to the format YYYY-MM.</w:t>
+      </w:r>
+    </w:p>
+    <w:p>
+      <w:pPr>
+        <w:pStyle w:val="ListParagraph"/>
+        <w:numPr>
+          <w:ilvl w:val="0"/>
+          <w:numId w:val="6"/>
+        </w:numPr>
+        <w:jc w:val="both"/>
+        <w:rPr>
+          <w:rFonts w:ascii="Aptos" w:hAnsi="Aptos"/>
+        </w:rPr>
+      </w:pPr>
+      <w:r>
+        <w:rPr>
+          <w:rFonts w:ascii="Aptos" w:hAnsi="Aptos"/>
+        </w:rPr>
+        <w:t>RevenueChange CTE: Adds a column previous_revenue using the LAG function, which fetches the total revenue of the previous month for each row.</w:t>
+      </w:r>
+    </w:p>
+    <w:p>
+      <w:pPr>
+        <w:pStyle w:val="ListParagraph"/>
+        <w:numPr>
+          <w:ilvl w:val="0"/>
+          <w:numId w:val="6"/>
+        </w:numPr>
+        <w:jc w:val="both"/>
+        <w:rPr>
+          <w:rFonts w:ascii="Aptos" w:hAnsi="Aptos"/>
+          <w:lang w:val="en-US"/>
+        </w:rPr>
+      </w:pPr>
+      <w:r>
+        <w:rPr>
+          <w:rFonts w:ascii="Aptos" w:hAnsi="Aptos"/>
+        </w:rPr>
+        <w:t>Final SELECT: Calculates the percentage change as ((total_revenue - previous_revenue) / previous_revenue) * 100. The ROUND function ensures the percentage is rounded to two decimal places. The output is ordered by year_month to display the data chronologically.</w:t>
+      </w:r>
+    </w:p>
+    <w:p>
+      <w:pPr>
+        <w:jc w:val="both"/>
+        <w:rPr>
+          <w:rFonts w:ascii="Aptos" w:hAnsi="Aptos"/>
+          <w:b/>
+          <w:bCs/>
+          <w:lang w:val="en-US"/>
+        </w:rPr>
+      </w:pPr>
+      <w:r>
+        <w:rPr>
+          <w:rFonts w:ascii="Aptos" w:hAnsi="Aptos"/>
+          <w:b/>
+          <w:bCs/>
+          <w:lang w:val="en-US"/>
+        </w:rPr>
+        <w:t>MSSQL Server Solution:</w:t>
+      </w:r>
+    </w:p>
+    <w:p>
+      <w:pPr>
+        <w:jc w:val="both"/>
+        <w:rPr>
+          <w:rFonts w:ascii="Aptos" w:hAnsi="Aptos"/>
+          <w:b/>
+          <w:bCs/>
+          <w:lang w:val="en-US"/>
+        </w:rPr>
+      </w:pPr>
+      <w:r>
+        <w:rPr>
+          <w:rFonts w:ascii="Aptos" w:hAnsi="Aptos"/>
+          <w:b/>
+          <w:bCs/>
           <w:lang w:val="en-US"/>
         </w:rPr>
         <w:drawing>
-          <wp:inline distT="0" distB="0" distL="0" distR="0" wp14:anchorId="4F6185D2" wp14:editId="6B57B0FD">
-            <wp:extent cx="6424217" cy="5075360"/>
-            <wp:effectExtent l="0" t="0" r="0" b="0"/>
-            <wp:docPr id="609561426" name="Picture 1"/>
+          <wp:inline distT="0" distB="0" distL="0" distR="0" wp14:anchorId="05E3516B" wp14:editId="130065AB">
+            <wp:extent cx="6645910" cy="4045585"/>
+            <wp:effectExtent l="0" t="0" r="2540" b="0"/>
+            <wp:docPr id="265848140" name="Picture 1"/>
             <wp:cNvGraphicFramePr>
               <a:graphicFrameLocks xmlns:a="http://schemas.openxmlformats.org/drawingml/2006/main" noChangeAspect="1"/>
             </wp:cNvGraphicFramePr>
@@ -759,7 +690,7 @@
               <a:graphicData uri="http://schemas.openxmlformats.org/drawingml/2006/picture">
                 <pic:pic xmlns:pic="http://schemas.openxmlformats.org/drawingml/2006/picture">
                   <pic:nvPicPr>
-                    <pic:cNvPr id="609561426" name=""/>
+                    <pic:cNvPr id="265848140" name=""/>
                     <pic:cNvPicPr/>
                   </pic:nvPicPr>
                   <pic:blipFill>
@@ -771,7 +702,423 @@
                   <pic:spPr>
                     <a:xfrm>
                       <a:off x="0" y="0"/>
-                      <a:ext cx="6424217" cy="5075360"/>
+                      <a:ext cx="6645910" cy="4045585"/>
+                    </a:xfrm>
+                    <a:prstGeom prst="rect">
+                      <a:avLst/>
+                    </a:prstGeom>
+                  </pic:spPr>
+                </pic:pic>
+              </a:graphicData>
+            </a:graphic>
+          </wp:inline>
+        </w:drawing>
+      </w:r>
+    </w:p>
+    <w:p>
+      <w:pPr>
+        <w:jc w:val="both"/>
+        <w:rPr>
+          <w:rFonts w:ascii="Aptos" w:hAnsi="Aptos"/>
+          <w:lang w:val="en-US"/>
+        </w:rPr>
+      </w:pPr>
+      <w:r>
+        <w:rPr>
+          <w:rFonts w:ascii="Aptos" w:hAnsi="Aptos"/>
+        </w:rPr>
+        <w:br/>
+      </w:r>
+    </w:p>
+    <w:p>
+      <w:pPr>
+        <w:rPr>
+          <w:rFonts w:ascii="Aptos" w:hAnsi="Aptos"/>
+          <w:lang w:val="en-US"/>
+        </w:rPr>
+      </w:pPr>
+    </w:p>
+    <w:p>
+      <w:pPr>
+        <w:rPr>
+          <w:rFonts w:ascii="Aptos" w:hAnsi="Aptos"/>
+          <w:lang w:val="en-US"/>
+        </w:rPr>
+      </w:pPr>
+    </w:p>
+    <w:p>
+      <w:pPr>
+        <w:rPr>
+          <w:rFonts w:ascii="Aptos" w:hAnsi="Aptos"/>
+          <w:lang w:val="en-US"/>
+        </w:rPr>
+      </w:pPr>
+    </w:p>
+    <w:p>
+      <w:pPr>
+        <w:rPr>
+          <w:rFonts w:ascii="Aptos" w:hAnsi="Aptos"/>
+          <w:b/>
+          <w:bCs/>
+          <w:lang w:val="en-US"/>
+        </w:rPr>
+      </w:pPr>
+    </w:p>
+    <w:p>
+      <w:pPr>
+        <w:rPr>
+          <w:rFonts w:ascii="Aptos" w:hAnsi="Aptos"/>
+          <w:b/>
+          <w:bCs/>
+          <w:lang w:val="en-US"/>
+        </w:rPr>
+      </w:pPr>
+    </w:p>
+    <w:p>
+      <w:pPr>
+        <w:rPr>
+          <w:rFonts w:ascii="Aptos" w:hAnsi="Aptos"/>
+          <w:b/>
+          <w:bCs/>
+          <w:lang w:val="en-US"/>
+        </w:rPr>
+      </w:pPr>
+    </w:p>
+    <w:p>
+      <w:pPr>
+        <w:rPr>
+          <w:rFonts w:ascii="Aptos" w:hAnsi="Aptos"/>
+          <w:b/>
+          <w:bCs/>
+          <w:lang w:val="en-US"/>
+        </w:rPr>
+      </w:pPr>
+      <w:r>
+        <w:rPr>
+          <w:rFonts w:ascii="Aptos" w:hAnsi="Aptos"/>
+          <w:b/>
+          <w:bCs/>
+          <w:lang w:val="en-US"/>
+        </w:rPr>
+        <w:lastRenderedPageBreak/>
+        <w:t>MySQL Solution:</w:t>
+      </w:r>
+    </w:p>
+    <w:p>
+      <w:pPr>
+        <w:rPr>
+          <w:rFonts w:ascii="Aptos" w:hAnsi="Aptos"/>
+          <w:b/>
+          <w:bCs/>
+          <w:lang w:val="en-US"/>
+        </w:rPr>
+      </w:pPr>
+      <w:r>
+        <w:rPr>
+          <w:rFonts w:ascii="Aptos" w:hAnsi="Aptos"/>
+          <w:b/>
+          <w:bCs/>
+          <w:lang w:val="en-US"/>
+        </w:rPr>
+        <w:drawing>
+          <wp:inline distT="0" distB="0" distL="0" distR="0" wp14:anchorId="2D3FE4B1" wp14:editId="07351FEA">
+            <wp:extent cx="6157494" cy="5372566"/>
+            <wp:effectExtent l="0" t="0" r="0" b="0"/>
+            <wp:docPr id="1674710117" name="Picture 1"/>
+            <wp:cNvGraphicFramePr>
+              <a:graphicFrameLocks xmlns:a="http://schemas.openxmlformats.org/drawingml/2006/main" noChangeAspect="1"/>
+            </wp:cNvGraphicFramePr>
+            <a:graphic xmlns:a="http://schemas.openxmlformats.org/drawingml/2006/main">
+              <a:graphicData uri="http://schemas.openxmlformats.org/drawingml/2006/picture">
+                <pic:pic xmlns:pic="http://schemas.openxmlformats.org/drawingml/2006/picture">
+                  <pic:nvPicPr>
+                    <pic:cNvPr id="1674710117" name=""/>
+                    <pic:cNvPicPr/>
+                  </pic:nvPicPr>
+                  <pic:blipFill>
+                    <a:blip r:embed="rId8"/>
+                    <a:stretch>
+                      <a:fillRect/>
+                    </a:stretch>
+                  </pic:blipFill>
+                  <pic:spPr>
+                    <a:xfrm>
+                      <a:off x="0" y="0"/>
+                      <a:ext cx="6157494" cy="5372566"/>
+                    </a:xfrm>
+                    <a:prstGeom prst="rect">
+                      <a:avLst/>
+                    </a:prstGeom>
+                  </pic:spPr>
+                </pic:pic>
+              </a:graphicData>
+            </a:graphic>
+          </wp:inline>
+        </w:drawing>
+      </w:r>
+    </w:p>
+    <w:p>
+      <w:pPr>
+        <w:rPr>
+          <w:rFonts w:ascii="Aptos" w:hAnsi="Aptos"/>
+          <w:lang w:val="en-US"/>
+        </w:rPr>
+      </w:pPr>
+    </w:p>
+    <w:p>
+      <w:pPr>
+        <w:rPr>
+          <w:rFonts w:ascii="Aptos" w:hAnsi="Aptos"/>
+          <w:lang w:val="en-US"/>
+        </w:rPr>
+      </w:pPr>
+    </w:p>
+    <w:p>
+      <w:pPr>
+        <w:rPr>
+          <w:rFonts w:ascii="Aptos" w:hAnsi="Aptos"/>
+          <w:lang w:val="en-US"/>
+        </w:rPr>
+      </w:pPr>
+    </w:p>
+    <w:p>
+      <w:pPr>
+        <w:rPr>
+          <w:rFonts w:ascii="Aptos" w:hAnsi="Aptos"/>
+          <w:lang w:val="en-US"/>
+        </w:rPr>
+      </w:pPr>
+    </w:p>
+    <w:p>
+      <w:pPr>
+        <w:rPr>
+          <w:rFonts w:ascii="Aptos" w:hAnsi="Aptos"/>
+          <w:lang w:val="en-US"/>
+        </w:rPr>
+      </w:pPr>
+    </w:p>
+    <w:p>
+      <w:pPr>
+        <w:rPr>
+          <w:rFonts w:ascii="Aptos" w:hAnsi="Aptos"/>
+          <w:lang w:val="en-US"/>
+        </w:rPr>
+      </w:pPr>
+    </w:p>
+    <w:p>
+      <w:pPr>
+        <w:rPr>
+          <w:rFonts w:ascii="Aptos" w:hAnsi="Aptos"/>
+          <w:lang w:val="en-US"/>
+        </w:rPr>
+      </w:pPr>
+    </w:p>
+    <w:p>
+      <w:pPr>
+        <w:rPr>
+          <w:rFonts w:ascii="Aptos" w:hAnsi="Aptos"/>
+          <w:lang w:val="en-US"/>
+        </w:rPr>
+      </w:pPr>
+    </w:p>
+    <w:p>
+      <w:pPr>
+        <w:rPr>
+          <w:rFonts w:ascii="Aptos" w:hAnsi="Aptos"/>
+          <w:lang w:val="en-US"/>
+        </w:rPr>
+      </w:pPr>
+    </w:p>
+    <w:p>
+      <w:pPr>
+        <w:rPr>
+          <w:rFonts w:ascii="Aptos" w:hAnsi="Aptos"/>
+          <w:lang w:val="en-US"/>
+        </w:rPr>
+      </w:pPr>
+    </w:p>
+    <w:p>
+      <w:pPr>
+        <w:rPr>
+          <w:rFonts w:ascii="Aptos" w:hAnsi="Aptos"/>
+          <w:lang w:val="en-US"/>
+        </w:rPr>
+      </w:pPr>
+    </w:p>
+    <w:p>
+      <w:pPr>
+        <w:rPr>
+          <w:rFonts w:ascii="Aptos" w:hAnsi="Aptos"/>
+          <w:lang w:val="en-US"/>
+        </w:rPr>
+      </w:pPr>
+    </w:p>
+    <w:p>
+      <w:pPr>
+        <w:rPr>
+          <w:rFonts w:ascii="Aptos" w:hAnsi="Aptos"/>
+          <w:lang w:val="en-US"/>
+        </w:rPr>
+      </w:pPr>
+    </w:p>
+    <w:p>
+      <w:pPr>
+        <w:rPr>
+          <w:rFonts w:ascii="Aptos" w:hAnsi="Aptos"/>
+          <w:lang w:val="en-US"/>
+        </w:rPr>
+      </w:pPr>
+    </w:p>
+    <w:p>
+      <w:pPr>
+        <w:pStyle w:val="Heading1"/>
+        <w:rPr>
+          <w:rFonts w:ascii="Aptos" w:hAnsi="Aptos"/>
+          <w:b/>
+          <w:bCs/>
+          <w:lang w:val="en-US"/>
+        </w:rPr>
+      </w:pPr>
+      <w:r>
+        <w:rPr>
+          <w:rFonts w:ascii="Aptos" w:hAnsi="Aptos"/>
+          <w:b/>
+          <w:bCs/>
+          <w:lang w:val="en-US"/>
+        </w:rPr>
+        <w:lastRenderedPageBreak/>
+        <w:t>Problem 3 (Google Medium Level)</w:t>
+      </w:r>
+    </w:p>
+    <w:p>
+      <w:pPr>
+        <w:rPr>
+          <w:rFonts w:ascii="Aptos" w:hAnsi="Aptos"/>
+          <w:lang w:val="en-US"/>
+        </w:rPr>
+      </w:pPr>
+      <w:r>
+        <w:rPr>
+          <w:rFonts w:ascii="Aptos" w:hAnsi="Aptos"/>
+        </w:rPr>
+        <w:t>You are analyzing a social network dataset at Google. Your task is to find mutual friends between two users, Karl and Hans. There is only one user named Karl and one named Hans in the dataset.</w:t>
+      </w:r>
+      <w:r>
+        <w:rPr>
+          <w:rFonts w:ascii="Aptos" w:hAnsi="Aptos"/>
+        </w:rPr>
+        <w:br/>
+      </w:r>
+      <w:r>
+        <w:rPr>
+          <w:rFonts w:ascii="Aptos" w:hAnsi="Aptos"/>
+        </w:rPr>
+        <w:br/>
+        <w:t>The output should contain 'user_id' and 'user_name' columns.</w:t>
+      </w:r>
+      <w:r>
+        <w:rPr>
+          <w:rFonts w:ascii="Aptos" w:hAnsi="Aptos"/>
+        </w:rPr>
+        <w:br/>
+      </w:r>
+    </w:p>
+    <w:p>
+      <w:pPr>
+        <w:rPr>
+          <w:rFonts w:ascii="Aptos" w:hAnsi="Aptos"/>
+          <w:b/>
+          <w:bCs/>
+          <w:lang w:val="en-US"/>
+        </w:rPr>
+      </w:pPr>
+      <w:r>
+        <w:rPr>
+          <w:rFonts w:ascii="Aptos" w:hAnsi="Aptos"/>
+          <w:b/>
+          <w:bCs/>
+          <w:lang w:val="en-US"/>
+        </w:rPr>
+        <w:t>Explanation:</w:t>
+      </w:r>
+    </w:p>
+    <w:p>
+      <w:pPr>
+        <w:pStyle w:val="ListParagraph"/>
+        <w:numPr>
+          <w:ilvl w:val="0"/>
+          <w:numId w:val="8"/>
+        </w:numPr>
+        <w:jc w:val="both"/>
+        <w:rPr>
+          <w:rFonts w:ascii="Aptos" w:hAnsi="Aptos"/>
+        </w:rPr>
+      </w:pPr>
+      <w:r>
+        <w:rPr>
+          <w:rFonts w:ascii="Aptos" w:hAnsi="Aptos"/>
+        </w:rPr>
+        <w:t>The CTEs (karl_friends and hans_friends) efficiently find all friends for Karl and Hans, respectively.</w:t>
+      </w:r>
+    </w:p>
+    <w:p>
+      <w:pPr>
+        <w:pStyle w:val="ListParagraph"/>
+        <w:numPr>
+          <w:ilvl w:val="0"/>
+          <w:numId w:val="8"/>
+        </w:numPr>
+        <w:jc w:val="both"/>
+        <w:rPr>
+          <w:rFonts w:ascii="Aptos" w:hAnsi="Aptos"/>
+          <w:lang w:val="en-US"/>
+        </w:rPr>
+      </w:pPr>
+      <w:r>
+        <w:rPr>
+          <w:rFonts w:ascii="Aptos" w:hAnsi="Aptos"/>
+        </w:rPr>
+        <w:t>The main query joins these CTEs with the users table to find the users who are present in both Karl's and Hans's friend lists (mutual friends).</w:t>
+      </w:r>
+    </w:p>
+    <w:p>
+      <w:pPr>
+        <w:jc w:val="both"/>
+        <w:rPr>
+          <w:rFonts w:ascii="Aptos" w:hAnsi="Aptos"/>
+          <w:lang w:val="en-US"/>
+        </w:rPr>
+      </w:pPr>
+      <w:r>
+        <w:rPr>
+          <w:rFonts w:ascii="Aptos" w:hAnsi="Aptos"/>
+          <w:lang w:val="en-US"/>
+        </w:rPr>
+        <w:drawing>
+          <wp:inline distT="0" distB="0" distL="0" distR="0" wp14:anchorId="46E781A9" wp14:editId="3A6617A5">
+            <wp:extent cx="5502117" cy="4419983"/>
+            <wp:effectExtent l="0" t="0" r="3810" b="0"/>
+            <wp:docPr id="193156206" name="Picture 1"/>
+            <wp:cNvGraphicFramePr>
+              <a:graphicFrameLocks xmlns:a="http://schemas.openxmlformats.org/drawingml/2006/main" noChangeAspect="1"/>
+            </wp:cNvGraphicFramePr>
+            <a:graphic xmlns:a="http://schemas.openxmlformats.org/drawingml/2006/main">
+              <a:graphicData uri="http://schemas.openxmlformats.org/drawingml/2006/picture">
+                <pic:pic xmlns:pic="http://schemas.openxmlformats.org/drawingml/2006/picture">
+                  <pic:nvPicPr>
+                    <pic:cNvPr id="193156206" name=""/>
+                    <pic:cNvPicPr/>
+                  </pic:nvPicPr>
+                  <pic:blipFill>
+                    <a:blip r:embed="rId9"/>
+                    <a:stretch>
+                      <a:fillRect/>
+                    </a:stretch>
+                  </pic:blipFill>
+                  <pic:spPr>
+                    <a:xfrm>
+                      <a:off x="0" y="0"/>
+                      <a:ext cx="5502117" cy="4419983"/>
                     </a:xfrm>
                     <a:prstGeom prst="rect">
                       <a:avLst/>
@@ -795,8 +1142,183 @@
 </file>
 
 <file path=word/numbering.xml><?xml version="1.0" encoding="utf-8"?>
-<w:numbering xmlns:wpc="http://schemas.microsoft.com/office/word/2010/wordprocessingCanvas" xmlns:cx="http://schemas.microsoft.com/office/drawing/2014/chartex" xmlns:cx1="http://schemas.microsoft.com/office/drawing/2015/9/8/chartex" xmlns:cx2="http://schemas.microsoft.com/office/drawing/2015/10/21/chartex" xmlns:cx3="http://schemas.microsoft.com/office/drawing/2016/5/9/chartex" xmlns:cx4="http://schemas.microsoft.com/office/drawing/2016/5/10/chartex" xmlns:cx5="http://schemas.microsoft.com/office/drawing/2016/5/11/chartex" xmlns:cx6="http://schemas.microsoft.com/office/drawing/2016/5/12/chartex" xmlns:cx7="http://schemas.microsoft.com/office/drawing/2016/5/13/chartex" xmlns:cx8="http://schemas.microsoft.com/office/drawing/2016/5/14/chartex" xmlns:mc="http://schemas.openxmlformats.org/markup-compatibility/2006" xmlns:aink="http://schemas.microsoft.com/office/drawing/2016/ink" xmlns:am3d="http://schemas.microsoft.com/office/drawing/2017/model3d" xmlns:o="urn:schemas-microsoft-com:office:office" xmlns:oel="http://schemas.microsoft.com/office/2019/extlst" xmlns:r="http://schemas.openxmlformats.org/officeDocument/2006/relationships" xmlns:m="http://schemas.openxmlformats.org/officeDocument/2006/math" xmlns:v="urn:schemas-microsoft-com:vml" xmlns:wp14="http://schemas.microsoft.com/office/word/2010/wordprocessingDrawing" xmlns:wp="http://schemas.openxmlformats.org/drawingml/2006/wordprocessingDrawing" xmlns:w10="urn:schemas-microsoft-com:office:word" xmlns:w="http://schemas.openxmlformats.org/wordprocessingml/2006/main" xmlns:w14="http://schemas.microsoft.com/office/word/2010/wordml" xmlns:w15="http://schemas.microsoft.com/office/word/2012/wordml" xmlns:w16cex="http://schemas.microsoft.com/office/word/2018/wordml/cex" xmlns:w16cid="http://schemas.microsoft.com/office/word/2016/wordml/cid" xmlns:w16="http://schemas.microsoft.com/office/word/2018/wordml" xmlns:w16du="http://schemas.microsoft.com/office/word/2023/wordml/word16du" xmlns:w16sdtdh="http://schemas.microsoft.com/office/word/2020/wordml/sdtdatahash" xmlns:w16se="http://schemas.microsoft.com/office/word/2015/wordml/symex" xmlns:wpg="http://schemas.microsoft.com/office/word/2010/wordprocessingGroup" xmlns:wpi="http://schemas.microsoft.com/office/word/2010/wordprocessingInk" xmlns:wne="http://schemas.microsoft.com/office/word/2006/wordml" xmlns:wps="http://schemas.microsoft.com/office/word/2010/wordprocessingShape" mc:Ignorable="w14 w15 w16se w16cid w16 w16cex w16sdtdh w16du wp14">
+<w:numbering xmlns:wpc="http://schemas.microsoft.com/office/word/2010/wordprocessingCanvas" xmlns:cx="http://schemas.microsoft.com/office/drawing/2014/chartex" xmlns:cx1="http://schemas.microsoft.com/office/drawing/2015/9/8/chartex" xmlns:cx2="http://schemas.microsoft.com/office/drawing/2015/10/21/chartex" xmlns:cx3="http://schemas.microsoft.com/office/drawing/2016/5/9/chartex" xmlns:cx4="http://schemas.microsoft.com/office/drawing/2016/5/10/chartex" xmlns:cx5="http://schemas.microsoft.com/office/drawing/2016/5/11/chartex" xmlns:cx6="http://schemas.microsoft.com/office/drawing/2016/5/12/chartex" xmlns:cx7="http://schemas.microsoft.com/office/drawing/2016/5/13/chartex" xmlns:cx8="http://schemas.microsoft.com/office/drawing/2016/5/14/chartex" xmlns:mc="http://schemas.openxmlformats.org/markup-compatibility/2006" xmlns:aink="http://schemas.microsoft.com/office/drawing/2016/ink" xmlns:am3d="http://schemas.microsoft.com/office/drawing/2017/model3d" xmlns:o="urn:schemas-microsoft-com:office:office" xmlns:oel="http://schemas.microsoft.com/office/2019/extlst" xmlns:r="http://schemas.openxmlformats.org/officeDocument/2006/relationships" xmlns:m="http://schemas.openxmlformats.org/officeDocument/2006/math" xmlns:v="urn:schemas-microsoft-com:vml" xmlns:wp14="http://schemas.microsoft.com/office/word/2010/wordprocessingDrawing" xmlns:wp="http://schemas.openxmlformats.org/drawingml/2006/wordprocessingDrawing" xmlns:w10="urn:schemas-microsoft-com:office:word" xmlns:w="http://schemas.openxmlformats.org/wordprocessingml/2006/main" xmlns:w14="http://schemas.microsoft.com/office/word/2010/wordml" xmlns:w15="http://schemas.microsoft.com/office/word/2012/wordml" xmlns:w16cex="http://schemas.microsoft.com/office/word/2018/wordml/cex" xmlns:w16cid="http://schemas.microsoft.com/office/word/2016/wordml/cid" xmlns:w16="http://schemas.microsoft.com/office/word/2018/wordml" xmlns:w16du="http://schemas.microsoft.com/office/word/2023/wordml/word16du" xmlns:w16sdtdh="http://schemas.microsoft.com/office/word/2020/wordml/sdtdatahash" xmlns:w16sdtfl="http://schemas.microsoft.com/office/word/2024/wordml/sdtformatlock" xmlns:w16se="http://schemas.microsoft.com/office/word/2015/wordml/symex" xmlns:wpg="http://schemas.microsoft.com/office/word/2010/wordprocessingGroup" xmlns:wpi="http://schemas.microsoft.com/office/word/2010/wordprocessingInk" xmlns:wne="http://schemas.microsoft.com/office/word/2006/wordml" xmlns:wps="http://schemas.microsoft.com/office/word/2010/wordprocessingShape" mc:Ignorable="w14 w15 w16se w16cid w16 w16cex w16sdtdh w16sdtfl w16du wp14">
   <w:abstractNum w:abstractNumId="0" w15:restartNumberingAfterBreak="0">
+    <w:nsid w:val="1A740511"/>
+    <w:multiLevelType w:val="hybridMultilevel"/>
+    <w:tmpl w:val="F3C20988"/>
+    <w:lvl w:ilvl="0" w:tplc="0809000F">
+      <w:start w:val="1"/>
+      <w:numFmt w:val="decimal"/>
+      <w:lvlText w:val="%1."/>
+      <w:lvlJc w:val="left"/>
+      <w:pPr>
+        <w:ind w:left="720" w:hanging="360"/>
+      </w:pPr>
+    </w:lvl>
+    <w:lvl w:ilvl="1" w:tplc="08090019" w:tentative="1">
+      <w:start w:val="1"/>
+      <w:numFmt w:val="lowerLetter"/>
+      <w:lvlText w:val="%2."/>
+      <w:lvlJc w:val="left"/>
+      <w:pPr>
+        <w:ind w:left="1440" w:hanging="360"/>
+      </w:pPr>
+    </w:lvl>
+    <w:lvl w:ilvl="2" w:tplc="0809001B" w:tentative="1">
+      <w:start w:val="1"/>
+      <w:numFmt w:val="lowerRoman"/>
+      <w:lvlText w:val="%3."/>
+      <w:lvlJc w:val="right"/>
+      <w:pPr>
+        <w:ind w:left="2160" w:hanging="180"/>
+      </w:pPr>
+    </w:lvl>
+    <w:lvl w:ilvl="3" w:tplc="0809000F" w:tentative="1">
+      <w:start w:val="1"/>
+      <w:numFmt w:val="decimal"/>
+      <w:lvlText w:val="%4."/>
+      <w:lvlJc w:val="left"/>
+      <w:pPr>
+        <w:ind w:left="2880" w:hanging="360"/>
+      </w:pPr>
+    </w:lvl>
+    <w:lvl w:ilvl="4" w:tplc="08090019" w:tentative="1">
+      <w:start w:val="1"/>
+      <w:numFmt w:val="lowerLetter"/>
+      <w:lvlText w:val="%5."/>
+      <w:lvlJc w:val="left"/>
+      <w:pPr>
+        <w:ind w:left="3600" w:hanging="360"/>
+      </w:pPr>
+    </w:lvl>
+    <w:lvl w:ilvl="5" w:tplc="0809001B" w:tentative="1">
+      <w:start w:val="1"/>
+      <w:numFmt w:val="lowerRoman"/>
+      <w:lvlText w:val="%6."/>
+      <w:lvlJc w:val="right"/>
+      <w:pPr>
+        <w:ind w:left="4320" w:hanging="180"/>
+      </w:pPr>
+    </w:lvl>
+    <w:lvl w:ilvl="6" w:tplc="0809000F" w:tentative="1">
+      <w:start w:val="1"/>
+      <w:numFmt w:val="decimal"/>
+      <w:lvlText w:val="%7."/>
+      <w:lvlJc w:val="left"/>
+      <w:pPr>
+        <w:ind w:left="5040" w:hanging="360"/>
+      </w:pPr>
+    </w:lvl>
+    <w:lvl w:ilvl="7" w:tplc="08090019" w:tentative="1">
+      <w:start w:val="1"/>
+      <w:numFmt w:val="lowerLetter"/>
+      <w:lvlText w:val="%8."/>
+      <w:lvlJc w:val="left"/>
+      <w:pPr>
+        <w:ind w:left="5760" w:hanging="360"/>
+      </w:pPr>
+    </w:lvl>
+    <w:lvl w:ilvl="8" w:tplc="0809001B" w:tentative="1">
+      <w:start w:val="1"/>
+      <w:numFmt w:val="lowerRoman"/>
+      <w:lvlText w:val="%9."/>
+      <w:lvlJc w:val="right"/>
+      <w:pPr>
+        <w:ind w:left="6480" w:hanging="180"/>
+      </w:pPr>
+    </w:lvl>
+  </w:abstractNum>
+  <w:abstractNum w:abstractNumId="1" w15:restartNumberingAfterBreak="0">
+    <w:nsid w:val="1F512A27"/>
+    <w:multiLevelType w:val="hybridMultilevel"/>
+    <w:tmpl w:val="02548D6C"/>
+    <w:lvl w:ilvl="0" w:tplc="0809000F">
+      <w:start w:val="1"/>
+      <w:numFmt w:val="decimal"/>
+      <w:lvlText w:val="%1."/>
+      <w:lvlJc w:val="left"/>
+      <w:pPr>
+        <w:ind w:left="720" w:hanging="360"/>
+      </w:pPr>
+      <w:rPr>
+        <w:rFonts w:hint="default"/>
+      </w:rPr>
+    </w:lvl>
+    <w:lvl w:ilvl="1" w:tplc="08090019" w:tentative="1">
+      <w:start w:val="1"/>
+      <w:numFmt w:val="lowerLetter"/>
+      <w:lvlText w:val="%2."/>
+      <w:lvlJc w:val="left"/>
+      <w:pPr>
+        <w:ind w:left="1440" w:hanging="360"/>
+      </w:pPr>
+    </w:lvl>
+    <w:lvl w:ilvl="2" w:tplc="0809001B" w:tentative="1">
+      <w:start w:val="1"/>
+      <w:numFmt w:val="lowerRoman"/>
+      <w:lvlText w:val="%3."/>
+      <w:lvlJc w:val="right"/>
+      <w:pPr>
+        <w:ind w:left="2160" w:hanging="180"/>
+      </w:pPr>
+    </w:lvl>
+    <w:lvl w:ilvl="3" w:tplc="0809000F" w:tentative="1">
+      <w:start w:val="1"/>
+      <w:numFmt w:val="decimal"/>
+      <w:lvlText w:val="%4."/>
+      <w:lvlJc w:val="left"/>
+      <w:pPr>
+        <w:ind w:left="2880" w:hanging="360"/>
+      </w:pPr>
+    </w:lvl>
+    <w:lvl w:ilvl="4" w:tplc="08090019" w:tentative="1">
+      <w:start w:val="1"/>
+      <w:numFmt w:val="lowerLetter"/>
+      <w:lvlText w:val="%5."/>
+      <w:lvlJc w:val="left"/>
+      <w:pPr>
+        <w:ind w:left="3600" w:hanging="360"/>
+      </w:pPr>
+    </w:lvl>
+    <w:lvl w:ilvl="5" w:tplc="0809001B" w:tentative="1">
+      <w:start w:val="1"/>
+      <w:numFmt w:val="lowerRoman"/>
+      <w:lvlText w:val="%6."/>
+      <w:lvlJc w:val="right"/>
+      <w:pPr>
+        <w:ind w:left="4320" w:hanging="180"/>
+      </w:pPr>
+    </w:lvl>
+    <w:lvl w:ilvl="6" w:tplc="0809000F" w:tentative="1">
+      <w:start w:val="1"/>
+      <w:numFmt w:val="decimal"/>
+      <w:lvlText w:val="%7."/>
+      <w:lvlJc w:val="left"/>
+      <w:pPr>
+        <w:ind w:left="5040" w:hanging="360"/>
+      </w:pPr>
+    </w:lvl>
+    <w:lvl w:ilvl="7" w:tplc="08090019" w:tentative="1">
+      <w:start w:val="1"/>
+      <w:numFmt w:val="lowerLetter"/>
+      <w:lvlText w:val="%8."/>
+      <w:lvlJc w:val="left"/>
+      <w:pPr>
+        <w:ind w:left="5760" w:hanging="360"/>
+      </w:pPr>
+    </w:lvl>
+    <w:lvl w:ilvl="8" w:tplc="0809001B" w:tentative="1">
+      <w:start w:val="1"/>
+      <w:numFmt w:val="lowerRoman"/>
+      <w:lvlText w:val="%9."/>
+      <w:lvlJc w:val="right"/>
+      <w:pPr>
+        <w:ind w:left="6480" w:hanging="180"/>
+      </w:pPr>
+    </w:lvl>
+  </w:abstractNum>
+  <w:abstractNum w:abstractNumId="2" w15:restartNumberingAfterBreak="0">
     <w:nsid w:val="277274ED"/>
     <w:multiLevelType w:val="hybridMultilevel"/>
     <w:tmpl w:val="19042000"/>
@@ -909,7 +1431,7 @@
       </w:rPr>
     </w:lvl>
   </w:abstractNum>
-  <w:abstractNum w:abstractNumId="1" w15:restartNumberingAfterBreak="0">
+  <w:abstractNum w:abstractNumId="3" w15:restartNumberingAfterBreak="0">
     <w:nsid w:val="2B05286B"/>
     <w:multiLevelType w:val="hybridMultilevel"/>
     <w:tmpl w:val="94F8880C"/>
@@ -995,7 +1517,7 @@
       </w:pPr>
     </w:lvl>
   </w:abstractNum>
-  <w:abstractNum w:abstractNumId="2" w15:restartNumberingAfterBreak="0">
+  <w:abstractNum w:abstractNumId="4" w15:restartNumberingAfterBreak="0">
     <w:nsid w:val="4A9C19C1"/>
     <w:multiLevelType w:val="hybridMultilevel"/>
     <w:tmpl w:val="6DB67094"/>
@@ -1108,7 +1630,7 @@
       </w:rPr>
     </w:lvl>
   </w:abstractNum>
-  <w:abstractNum w:abstractNumId="3" w15:restartNumberingAfterBreak="0">
+  <w:abstractNum w:abstractNumId="5" w15:restartNumberingAfterBreak="0">
     <w:nsid w:val="58DE09F4"/>
     <w:multiLevelType w:val="hybridMultilevel"/>
     <w:tmpl w:val="FFE49D1C"/>
@@ -1194,7 +1716,7 @@
       </w:pPr>
     </w:lvl>
   </w:abstractNum>
-  <w:abstractNum w:abstractNumId="4" w15:restartNumberingAfterBreak="0">
+  <w:abstractNum w:abstractNumId="6" w15:restartNumberingAfterBreak="0">
     <w:nsid w:val="59FE1F64"/>
     <w:multiLevelType w:val="hybridMultilevel"/>
     <w:tmpl w:val="02CC8D12"/>
@@ -1280,7 +1802,7 @@
       </w:pPr>
     </w:lvl>
   </w:abstractNum>
-  <w:abstractNum w:abstractNumId="5" w15:restartNumberingAfterBreak="0">
+  <w:abstractNum w:abstractNumId="7" w15:restartNumberingAfterBreak="0">
     <w:nsid w:val="7C9D7467"/>
     <w:multiLevelType w:val="hybridMultilevel"/>
     <w:tmpl w:val="206E7DCC"/>
@@ -1394,28 +1916,34 @@
     </w:lvl>
   </w:abstractNum>
   <w:num w:numId="1" w16cid:durableId="1116869079">
-    <w:abstractNumId w:val="1"/>
+    <w:abstractNumId w:val="3"/>
   </w:num>
   <w:num w:numId="2" w16cid:durableId="46804265">
+    <w:abstractNumId w:val="2"/>
+  </w:num>
+  <w:num w:numId="3" w16cid:durableId="831068146">
+    <w:abstractNumId w:val="4"/>
+  </w:num>
+  <w:num w:numId="4" w16cid:durableId="1623684831">
+    <w:abstractNumId w:val="7"/>
+  </w:num>
+  <w:num w:numId="5" w16cid:durableId="2095202910">
+    <w:abstractNumId w:val="6"/>
+  </w:num>
+  <w:num w:numId="6" w16cid:durableId="354504114">
+    <w:abstractNumId w:val="5"/>
+  </w:num>
+  <w:num w:numId="7" w16cid:durableId="1435514667">
     <w:abstractNumId w:val="0"/>
   </w:num>
-  <w:num w:numId="3" w16cid:durableId="831068146">
-    <w:abstractNumId w:val="2"/>
-  </w:num>
-  <w:num w:numId="4" w16cid:durableId="1623684831">
-    <w:abstractNumId w:val="5"/>
-  </w:num>
-  <w:num w:numId="5" w16cid:durableId="2095202910">
-    <w:abstractNumId w:val="4"/>
-  </w:num>
-  <w:num w:numId="6" w16cid:durableId="354504114">
-    <w:abstractNumId w:val="3"/>
+  <w:num w:numId="8" w16cid:durableId="1060441762">
+    <w:abstractNumId w:val="1"/>
   </w:num>
 </w:numbering>
 </file>
 
 <file path=word/styles.xml><?xml version="1.0" encoding="utf-8"?>
-<w:styles xmlns:mc="http://schemas.openxmlformats.org/markup-compatibility/2006" xmlns:r="http://schemas.openxmlformats.org/officeDocument/2006/relationships" xmlns:w="http://schemas.openxmlformats.org/wordprocessingml/2006/main" xmlns:w14="http://schemas.microsoft.com/office/word/2010/wordml" xmlns:w15="http://schemas.microsoft.com/office/word/2012/wordml" xmlns:w16cex="http://schemas.microsoft.com/office/word/2018/wordml/cex" xmlns:w16cid="http://schemas.microsoft.com/office/word/2016/wordml/cid" xmlns:w16="http://schemas.microsoft.com/office/word/2018/wordml" xmlns:w16du="http://schemas.microsoft.com/office/word/2023/wordml/word16du" xmlns:w16sdtdh="http://schemas.microsoft.com/office/word/2020/wordml/sdtdatahash" xmlns:w16se="http://schemas.microsoft.com/office/word/2015/wordml/symex" mc:Ignorable="w14 w15 w16se w16cid w16 w16cex w16sdtdh w16du">
+<w:styles xmlns:mc="http://schemas.openxmlformats.org/markup-compatibility/2006" xmlns:r="http://schemas.openxmlformats.org/officeDocument/2006/relationships" xmlns:w="http://schemas.openxmlformats.org/wordprocessingml/2006/main" xmlns:w14="http://schemas.microsoft.com/office/word/2010/wordml" xmlns:w15="http://schemas.microsoft.com/office/word/2012/wordml" xmlns:w16cex="http://schemas.microsoft.com/office/word/2018/wordml/cex" xmlns:w16cid="http://schemas.microsoft.com/office/word/2016/wordml/cid" xmlns:w16="http://schemas.microsoft.com/office/word/2018/wordml" xmlns:w16du="http://schemas.microsoft.com/office/word/2023/wordml/word16du" xmlns:w16sdtdh="http://schemas.microsoft.com/office/word/2020/wordml/sdtdatahash" xmlns:w16sdtfl="http://schemas.microsoft.com/office/word/2024/wordml/sdtformatlock" xmlns:w16se="http://schemas.microsoft.com/office/word/2015/wordml/symex" mc:Ignorable="w14 w15 w16se w16cid w16 w16cex w16sdtdh w16sdtfl w16du">
   <w:docDefaults>
     <w:rPrDefault>
       <w:rPr>

</xml_diff>

<commit_message>
56 days of sql - docs updated
</commit_message>
<xml_diff>
--- a/56DaysOfSQL/sql_problems_documentation.docx
+++ b/56DaysOfSQL/sql_problems_documentation.docx
@@ -94,11 +94,47 @@
           <w:rFonts w:ascii="Aptos" w:hAnsi="Aptos"/>
         </w:rPr>
       </w:pPr>
-      <w:r>
-        <w:rPr>
-          <w:rFonts w:ascii="Aptos" w:hAnsi="Aptos"/>
-        </w:rPr>
-        <w:t>distinct_users CTE: Combines user_id and follower_id using UNION to get all unique users on the platform. This helps us determine the total number of users.</w:t>
+      <w:proofErr w:type="spellStart"/>
+      <w:r>
+        <w:rPr>
+          <w:rFonts w:ascii="Aptos" w:hAnsi="Aptos"/>
+        </w:rPr>
+        <w:t>distinct_users</w:t>
+      </w:r>
+      <w:proofErr w:type="spellEnd"/>
+      <w:r>
+        <w:rPr>
+          <w:rFonts w:ascii="Aptos" w:hAnsi="Aptos"/>
+        </w:rPr>
+        <w:t xml:space="preserve"> CTE: Combines </w:t>
+      </w:r>
+      <w:proofErr w:type="spellStart"/>
+      <w:r>
+        <w:rPr>
+          <w:rFonts w:ascii="Aptos" w:hAnsi="Aptos"/>
+        </w:rPr>
+        <w:t>user_id</w:t>
+      </w:r>
+      <w:proofErr w:type="spellEnd"/>
+      <w:r>
+        <w:rPr>
+          <w:rFonts w:ascii="Aptos" w:hAnsi="Aptos"/>
+        </w:rPr>
+        <w:t xml:space="preserve"> and </w:t>
+      </w:r>
+      <w:proofErr w:type="spellStart"/>
+      <w:r>
+        <w:rPr>
+          <w:rFonts w:ascii="Aptos" w:hAnsi="Aptos"/>
+        </w:rPr>
+        <w:t>follower_id</w:t>
+      </w:r>
+      <w:proofErr w:type="spellEnd"/>
+      <w:r>
+        <w:rPr>
+          <w:rFonts w:ascii="Aptos" w:hAnsi="Aptos"/>
+        </w:rPr>
+        <w:t xml:space="preserve"> using UNION to get all unique users on the platform. This helps us determine the total number of users.</w:t>
       </w:r>
     </w:p>
     <w:p>
@@ -114,11 +150,33 @@
           <w:rFonts w:ascii="Aptos" w:hAnsi="Aptos"/>
         </w:rPr>
       </w:pPr>
-      <w:r>
-        <w:rPr>
-          <w:rFonts w:ascii="Aptos" w:hAnsi="Aptos"/>
-        </w:rPr>
-        <w:t>follower_count CTE: Counts the number of followers for each user_id by grouping the rows in the famous table. This gives a list of users with their follower counts.</w:t>
+      <w:proofErr w:type="spellStart"/>
+      <w:r>
+        <w:rPr>
+          <w:rFonts w:ascii="Aptos" w:hAnsi="Aptos"/>
+        </w:rPr>
+        <w:t>follower_count</w:t>
+      </w:r>
+      <w:proofErr w:type="spellEnd"/>
+      <w:r>
+        <w:rPr>
+          <w:rFonts w:ascii="Aptos" w:hAnsi="Aptos"/>
+        </w:rPr>
+        <w:t xml:space="preserve"> CTE: Counts the number of followers for each </w:t>
+      </w:r>
+      <w:proofErr w:type="spellStart"/>
+      <w:r>
+        <w:rPr>
+          <w:rFonts w:ascii="Aptos" w:hAnsi="Aptos"/>
+        </w:rPr>
+        <w:t>user_id</w:t>
+      </w:r>
+      <w:proofErr w:type="spellEnd"/>
+      <w:r>
+        <w:rPr>
+          <w:rFonts w:ascii="Aptos" w:hAnsi="Aptos"/>
+        </w:rPr>
+        <w:t xml:space="preserve"> by grouping the rows in the famous table. This gives a list of users with their follower counts.</w:t>
       </w:r>
     </w:p>
     <w:p>
@@ -138,7 +196,35 @@
         <w:rPr>
           <w:rFonts w:ascii="Aptos" w:hAnsi="Aptos"/>
         </w:rPr>
-        <w:t>Final SELECT Statement: Uses the data from follower_count and distinct_users to calculate the famous percentage for each user.</w:t>
+        <w:t xml:space="preserve">Final SELECT Statement: Uses the data from </w:t>
+      </w:r>
+      <w:proofErr w:type="spellStart"/>
+      <w:r>
+        <w:rPr>
+          <w:rFonts w:ascii="Aptos" w:hAnsi="Aptos"/>
+        </w:rPr>
+        <w:t>follower_count</w:t>
+      </w:r>
+      <w:proofErr w:type="spellEnd"/>
+      <w:r>
+        <w:rPr>
+          <w:rFonts w:ascii="Aptos" w:hAnsi="Aptos"/>
+        </w:rPr>
+        <w:t xml:space="preserve"> and </w:t>
+      </w:r>
+      <w:proofErr w:type="spellStart"/>
+      <w:r>
+        <w:rPr>
+          <w:rFonts w:ascii="Aptos" w:hAnsi="Aptos"/>
+        </w:rPr>
+        <w:t>distinct_users</w:t>
+      </w:r>
+      <w:proofErr w:type="spellEnd"/>
+      <w:r>
+        <w:rPr>
+          <w:rFonts w:ascii="Aptos" w:hAnsi="Aptos"/>
+        </w:rPr>
+        <w:t xml:space="preserve"> to calculate the famous percentage for each user.</w:t>
       </w:r>
     </w:p>
     <w:p>
@@ -179,6 +265,7 @@
       <w:r>
         <w:rPr>
           <w:rFonts w:ascii="Aptos" w:hAnsi="Aptos"/>
+          <w:noProof/>
           <w:lang w:val="en-US"/>
         </w:rPr>
         <w:drawing>
@@ -280,6 +367,7 @@
       <w:r>
         <w:rPr>
           <w:rFonts w:ascii="Aptos" w:hAnsi="Aptos"/>
+          <w:noProof/>
           <w:lang w:val="en-US"/>
         </w:rPr>
         <w:drawing>
@@ -540,7 +628,21 @@
         <w:rPr>
           <w:rFonts w:ascii="Aptos" w:hAnsi="Aptos"/>
         </w:rPr>
-        <w:t xml:space="preserve">Given a table 'sf_transactions' of purchases by date, calculate the month-over-month percentage change in revenue. The output should include the year-month date (YYYY-MM) and percentage change, rounded to the 2nd decimal point, and sorted from the beginning of the year to the end of the year. The percentage change column will be populated from the 2nd month forward and calculated as </w:t>
+        <w:t>Given a table '</w:t>
+      </w:r>
+      <w:proofErr w:type="spellStart"/>
+      <w:r>
+        <w:rPr>
+          <w:rFonts w:ascii="Aptos" w:hAnsi="Aptos"/>
+        </w:rPr>
+        <w:t>sf_transactions</w:t>
+      </w:r>
+      <w:proofErr w:type="spellEnd"/>
+      <w:r>
+        <w:rPr>
+          <w:rFonts w:ascii="Aptos" w:hAnsi="Aptos"/>
+        </w:rPr>
+        <w:t xml:space="preserve">' of purchases by date, calculate the month-over-month percentage change in revenue. The output should include the year-month date (YYYY-MM) and percentage change, rounded to the 2nd decimal point, and sorted from the beginning of the year to the end of the year. The percentage change column will be populated from the 2nd month forward and calculated as </w:t>
       </w:r>
     </w:p>
     <w:p>
@@ -595,11 +697,33 @@
           <w:rFonts w:ascii="Aptos" w:hAnsi="Aptos"/>
         </w:rPr>
       </w:pPr>
-      <w:r>
-        <w:rPr>
-          <w:rFonts w:ascii="Aptos" w:hAnsi="Aptos"/>
-        </w:rPr>
-        <w:t>MonthlyRevenue CTE: Aggregates the total revenue for each month using FORMAT to convert the created_at date to the format YYYY-MM.</w:t>
+      <w:proofErr w:type="spellStart"/>
+      <w:r>
+        <w:rPr>
+          <w:rFonts w:ascii="Aptos" w:hAnsi="Aptos"/>
+        </w:rPr>
+        <w:t>MonthlyRevenue</w:t>
+      </w:r>
+      <w:proofErr w:type="spellEnd"/>
+      <w:r>
+        <w:rPr>
+          <w:rFonts w:ascii="Aptos" w:hAnsi="Aptos"/>
+        </w:rPr>
+        <w:t xml:space="preserve"> CTE: Aggregates the total revenue for each month using FORMAT to convert the </w:t>
+      </w:r>
+      <w:proofErr w:type="spellStart"/>
+      <w:r>
+        <w:rPr>
+          <w:rFonts w:ascii="Aptos" w:hAnsi="Aptos"/>
+        </w:rPr>
+        <w:t>created_at</w:t>
+      </w:r>
+      <w:proofErr w:type="spellEnd"/>
+      <w:r>
+        <w:rPr>
+          <w:rFonts w:ascii="Aptos" w:hAnsi="Aptos"/>
+        </w:rPr>
+        <w:t xml:space="preserve"> date to the format YYYY-MM.</w:t>
       </w:r>
     </w:p>
     <w:p>
@@ -614,11 +738,33 @@
           <w:rFonts w:ascii="Aptos" w:hAnsi="Aptos"/>
         </w:rPr>
       </w:pPr>
-      <w:r>
-        <w:rPr>
-          <w:rFonts w:ascii="Aptos" w:hAnsi="Aptos"/>
-        </w:rPr>
-        <w:t>RevenueChange CTE: Adds a column previous_revenue using the LAG function, which fetches the total revenue of the previous month for each row.</w:t>
+      <w:proofErr w:type="spellStart"/>
+      <w:r>
+        <w:rPr>
+          <w:rFonts w:ascii="Aptos" w:hAnsi="Aptos"/>
+        </w:rPr>
+        <w:t>RevenueChange</w:t>
+      </w:r>
+      <w:proofErr w:type="spellEnd"/>
+      <w:r>
+        <w:rPr>
+          <w:rFonts w:ascii="Aptos" w:hAnsi="Aptos"/>
+        </w:rPr>
+        <w:t xml:space="preserve"> CTE: Adds a column </w:t>
+      </w:r>
+      <w:proofErr w:type="spellStart"/>
+      <w:r>
+        <w:rPr>
+          <w:rFonts w:ascii="Aptos" w:hAnsi="Aptos"/>
+        </w:rPr>
+        <w:t>previous_revenue</w:t>
+      </w:r>
+      <w:proofErr w:type="spellEnd"/>
+      <w:r>
+        <w:rPr>
+          <w:rFonts w:ascii="Aptos" w:hAnsi="Aptos"/>
+        </w:rPr>
+        <w:t xml:space="preserve"> using the LAG function, which fetches the total revenue of the previous month for each row.</w:t>
       </w:r>
     </w:p>
     <w:p>
@@ -638,7 +784,63 @@
         <w:rPr>
           <w:rFonts w:ascii="Aptos" w:hAnsi="Aptos"/>
         </w:rPr>
-        <w:t>Final SELECT: Calculates the percentage change as ((total_revenue - previous_revenue) / previous_revenue) * 100. The ROUND function ensures the percentage is rounded to two decimal places. The output is ordered by year_month to display the data chronologically.</w:t>
+        <w:t>Final SELECT: Calculates the percentage change as ((</w:t>
+      </w:r>
+      <w:proofErr w:type="spellStart"/>
+      <w:r>
+        <w:rPr>
+          <w:rFonts w:ascii="Aptos" w:hAnsi="Aptos"/>
+        </w:rPr>
+        <w:t>total_revenue</w:t>
+      </w:r>
+      <w:proofErr w:type="spellEnd"/>
+      <w:r>
+        <w:rPr>
+          <w:rFonts w:ascii="Aptos" w:hAnsi="Aptos"/>
+        </w:rPr>
+        <w:t xml:space="preserve"> - </w:t>
+      </w:r>
+      <w:proofErr w:type="spellStart"/>
+      <w:r>
+        <w:rPr>
+          <w:rFonts w:ascii="Aptos" w:hAnsi="Aptos"/>
+        </w:rPr>
+        <w:t>previous_revenue</w:t>
+      </w:r>
+      <w:proofErr w:type="spellEnd"/>
+      <w:r>
+        <w:rPr>
+          <w:rFonts w:ascii="Aptos" w:hAnsi="Aptos"/>
+        </w:rPr>
+        <w:t xml:space="preserve">) / </w:t>
+      </w:r>
+      <w:proofErr w:type="spellStart"/>
+      <w:r>
+        <w:rPr>
+          <w:rFonts w:ascii="Aptos" w:hAnsi="Aptos"/>
+        </w:rPr>
+        <w:t>previous_revenue</w:t>
+      </w:r>
+      <w:proofErr w:type="spellEnd"/>
+      <w:r>
+        <w:rPr>
+          <w:rFonts w:ascii="Aptos" w:hAnsi="Aptos"/>
+        </w:rPr>
+        <w:t xml:space="preserve">) * 100. The ROUND function ensures the percentage is rounded to two decimal places. The output is ordered by </w:t>
+      </w:r>
+      <w:proofErr w:type="spellStart"/>
+      <w:r>
+        <w:rPr>
+          <w:rFonts w:ascii="Aptos" w:hAnsi="Aptos"/>
+        </w:rPr>
+        <w:t>year_month</w:t>
+      </w:r>
+      <w:proofErr w:type="spellEnd"/>
+      <w:r>
+        <w:rPr>
+          <w:rFonts w:ascii="Aptos" w:hAnsi="Aptos"/>
+        </w:rPr>
+        <w:t xml:space="preserve"> to display the data chronologically.</w:t>
       </w:r>
     </w:p>
     <w:p>
@@ -676,6 +878,7 @@
           <w:rFonts w:ascii="Aptos" w:hAnsi="Aptos"/>
           <w:b/>
           <w:bCs/>
+          <w:noProof/>
           <w:lang w:val="en-US"/>
         </w:rPr>
         <w:drawing>
@@ -818,6 +1021,7 @@
           <w:rFonts w:ascii="Aptos" w:hAnsi="Aptos"/>
           <w:b/>
           <w:bCs/>
+          <w:noProof/>
           <w:lang w:val="en-US"/>
         </w:rPr>
         <w:drawing>
@@ -1014,7 +1218,35 @@
           <w:rFonts w:ascii="Aptos" w:hAnsi="Aptos"/>
         </w:rPr>
         <w:br/>
-        <w:t>The output should contain 'user_id' and 'user_name' columns.</w:t>
+        <w:t>The output should contain '</w:t>
+      </w:r>
+      <w:proofErr w:type="spellStart"/>
+      <w:r>
+        <w:rPr>
+          <w:rFonts w:ascii="Aptos" w:hAnsi="Aptos"/>
+        </w:rPr>
+        <w:t>user_id</w:t>
+      </w:r>
+      <w:proofErr w:type="spellEnd"/>
+      <w:r>
+        <w:rPr>
+          <w:rFonts w:ascii="Aptos" w:hAnsi="Aptos"/>
+        </w:rPr>
+        <w:t>' and '</w:t>
+      </w:r>
+      <w:proofErr w:type="spellStart"/>
+      <w:r>
+        <w:rPr>
+          <w:rFonts w:ascii="Aptos" w:hAnsi="Aptos"/>
+        </w:rPr>
+        <w:t>user_name</w:t>
+      </w:r>
+      <w:proofErr w:type="spellEnd"/>
+      <w:r>
+        <w:rPr>
+          <w:rFonts w:ascii="Aptos" w:hAnsi="Aptos"/>
+        </w:rPr>
+        <w:t>' columns.</w:t>
       </w:r>
       <w:r>
         <w:rPr>
@@ -1058,7 +1290,35 @@
         <w:rPr>
           <w:rFonts w:ascii="Aptos" w:hAnsi="Aptos"/>
         </w:rPr>
-        <w:t>The CTEs (karl_friends and hans_friends) efficiently find all friends for Karl and Hans, respectively.</w:t>
+        <w:t>The CTEs (</w:t>
+      </w:r>
+      <w:proofErr w:type="spellStart"/>
+      <w:r>
+        <w:rPr>
+          <w:rFonts w:ascii="Aptos" w:hAnsi="Aptos"/>
+        </w:rPr>
+        <w:t>karl_friends</w:t>
+      </w:r>
+      <w:proofErr w:type="spellEnd"/>
+      <w:r>
+        <w:rPr>
+          <w:rFonts w:ascii="Aptos" w:hAnsi="Aptos"/>
+        </w:rPr>
+        <w:t xml:space="preserve"> and </w:t>
+      </w:r>
+      <w:proofErr w:type="spellStart"/>
+      <w:r>
+        <w:rPr>
+          <w:rFonts w:ascii="Aptos" w:hAnsi="Aptos"/>
+        </w:rPr>
+        <w:t>hans_friends</w:t>
+      </w:r>
+      <w:proofErr w:type="spellEnd"/>
+      <w:r>
+        <w:rPr>
+          <w:rFonts w:ascii="Aptos" w:hAnsi="Aptos"/>
+        </w:rPr>
+        <w:t>) efficiently find all friends for Karl and Hans, respectively.</w:t>
       </w:r>
     </w:p>
     <w:p>
@@ -1092,6 +1352,7 @@
       <w:r>
         <w:rPr>
           <w:rFonts w:ascii="Aptos" w:hAnsi="Aptos"/>
+          <w:noProof/>
           <w:lang w:val="en-US"/>
         </w:rPr>
         <w:drawing>
@@ -1119,6 +1380,387 @@
                     <a:xfrm>
                       <a:off x="0" y="0"/>
                       <a:ext cx="5502117" cy="4419983"/>
+                    </a:xfrm>
+                    <a:prstGeom prst="rect">
+                      <a:avLst/>
+                    </a:prstGeom>
+                  </pic:spPr>
+                </pic:pic>
+              </a:graphicData>
+            </a:graphic>
+          </wp:inline>
+        </w:drawing>
+      </w:r>
+    </w:p>
+    <w:p>
+      <w:pPr>
+        <w:jc w:val="both"/>
+        <w:rPr>
+          <w:rFonts w:ascii="Aptos" w:hAnsi="Aptos"/>
+          <w:lang w:val="en-US"/>
+        </w:rPr>
+      </w:pPr>
+    </w:p>
+    <w:p>
+      <w:pPr>
+        <w:jc w:val="both"/>
+        <w:rPr>
+          <w:rFonts w:ascii="Aptos" w:hAnsi="Aptos"/>
+          <w:lang w:val="en-US"/>
+        </w:rPr>
+      </w:pPr>
+    </w:p>
+    <w:p>
+      <w:pPr>
+        <w:jc w:val="both"/>
+        <w:rPr>
+          <w:rFonts w:ascii="Aptos" w:hAnsi="Aptos"/>
+          <w:lang w:val="en-US"/>
+        </w:rPr>
+      </w:pPr>
+    </w:p>
+    <w:p>
+      <w:pPr>
+        <w:jc w:val="both"/>
+        <w:rPr>
+          <w:rFonts w:ascii="Aptos" w:hAnsi="Aptos"/>
+          <w:lang w:val="en-US"/>
+        </w:rPr>
+      </w:pPr>
+    </w:p>
+    <w:p>
+      <w:pPr>
+        <w:jc w:val="both"/>
+        <w:rPr>
+          <w:rFonts w:ascii="Aptos" w:hAnsi="Aptos"/>
+          <w:lang w:val="en-US"/>
+        </w:rPr>
+      </w:pPr>
+    </w:p>
+    <w:p>
+      <w:pPr>
+        <w:jc w:val="both"/>
+        <w:rPr>
+          <w:rFonts w:ascii="Aptos" w:hAnsi="Aptos"/>
+          <w:lang w:val="en-US"/>
+        </w:rPr>
+      </w:pPr>
+    </w:p>
+    <w:p>
+      <w:pPr>
+        <w:jc w:val="both"/>
+        <w:rPr>
+          <w:rFonts w:ascii="Aptos" w:hAnsi="Aptos"/>
+          <w:lang w:val="en-US"/>
+        </w:rPr>
+      </w:pPr>
+    </w:p>
+    <w:p>
+      <w:pPr>
+        <w:jc w:val="both"/>
+        <w:rPr>
+          <w:rFonts w:ascii="Aptos" w:hAnsi="Aptos"/>
+          <w:lang w:val="en-US"/>
+        </w:rPr>
+      </w:pPr>
+    </w:p>
+    <w:p>
+      <w:pPr>
+        <w:jc w:val="both"/>
+        <w:rPr>
+          <w:rFonts w:ascii="Aptos" w:hAnsi="Aptos"/>
+          <w:lang w:val="en-US"/>
+        </w:rPr>
+      </w:pPr>
+    </w:p>
+    <w:p>
+      <w:pPr>
+        <w:jc w:val="both"/>
+        <w:rPr>
+          <w:rFonts w:ascii="Aptos" w:hAnsi="Aptos"/>
+          <w:lang w:val="en-US"/>
+        </w:rPr>
+      </w:pPr>
+    </w:p>
+    <w:p>
+      <w:pPr>
+        <w:pStyle w:val="Heading1"/>
+        <w:rPr>
+          <w:rFonts w:ascii="Aptos" w:hAnsi="Aptos"/>
+          <w:b/>
+          <w:bCs/>
+          <w:lang w:val="en-US"/>
+        </w:rPr>
+      </w:pPr>
+      <w:r>
+        <w:rPr>
+          <w:rFonts w:ascii="Aptos" w:hAnsi="Aptos"/>
+          <w:b/>
+          <w:bCs/>
+          <w:lang w:val="en-US"/>
+        </w:rPr>
+        <w:lastRenderedPageBreak/>
+        <w:t>Problem 4 (Uber Hard Level)</w:t>
+      </w:r>
+    </w:p>
+    <w:p>
+      <w:pPr>
+        <w:jc w:val="both"/>
+        <w:rPr>
+          <w:rFonts w:ascii="Aptos" w:hAnsi="Aptos"/>
+        </w:rPr>
+      </w:pPr>
+      <w:r>
+        <w:rPr>
+          <w:rFonts w:ascii="Aptos" w:hAnsi="Aptos"/>
+        </w:rPr>
+        <w:t>Some forecasting methods are extremely simple and surprisingly effective. Naïve forecast is one of them. To create a naïve forecast for "distance per dollar" (defined as distance_to_travel</w:t>
+      </w:r>
+      <w:r>
+        <w:rPr>
+          <w:rFonts w:ascii="Aptos" w:hAnsi="Aptos"/>
+        </w:rPr>
+        <w:t xml:space="preserve"> </w:t>
+      </w:r>
+      <w:r>
+        <w:rPr>
+          <w:rFonts w:ascii="Aptos" w:hAnsi="Aptos"/>
+        </w:rPr>
+        <w:t>/</w:t>
+      </w:r>
+      <w:r>
+        <w:rPr>
+          <w:rFonts w:ascii="Aptos" w:hAnsi="Aptos"/>
+        </w:rPr>
+        <w:t xml:space="preserve"> </w:t>
+      </w:r>
+      <w:r>
+        <w:rPr>
+          <w:rFonts w:ascii="Aptos" w:hAnsi="Aptos"/>
+        </w:rPr>
+        <w:t xml:space="preserve">monetary_cost), first sum the "distance to travel" and "monetary cost" values monthly. This gives the actual value for the current month. For the forecasted value, use the previous month's value. After obtaining both actual and forecasted values, calculate the root mean squared error (RMSE) using the formula </w:t>
+      </w:r>
+    </w:p>
+    <w:p>
+      <w:pPr>
+        <w:jc w:val="both"/>
+        <w:rPr>
+          <w:rFonts w:ascii="Aptos" w:hAnsi="Aptos"/>
+        </w:rPr>
+      </w:pPr>
+      <m:oMathPara>
+        <m:oMathParaPr>
+          <m:jc m:val="left"/>
+        </m:oMathParaPr>
+        <m:oMath>
+          <m:r>
+            <w:rPr>
+              <w:rFonts w:ascii="Cambria Math" w:hAnsi="Cambria Math"/>
+            </w:rPr>
+            <m:t>RMSE = sqrt(mean(square(actual - forecast))).</m:t>
+          </m:r>
+          <m:r>
+            <w:rPr>
+              <w:rFonts w:ascii="Cambria Math" w:hAnsi="Cambria Math"/>
+            </w:rPr>
+            <m:t xml:space="preserve"> </m:t>
+          </m:r>
+        </m:oMath>
+      </m:oMathPara>
+    </w:p>
+    <w:p>
+      <w:pPr>
+        <w:jc w:val="both"/>
+        <w:rPr>
+          <w:rFonts w:ascii="Aptos" w:hAnsi="Aptos"/>
+        </w:rPr>
+      </w:pPr>
+      <w:r>
+        <w:rPr>
+          <w:rFonts w:ascii="Aptos" w:hAnsi="Aptos"/>
+        </w:rPr>
+        <w:t>Report the RMSE rounded to two decimal places.</w:t>
+      </w:r>
+    </w:p>
+    <w:p>
+      <w:pPr>
+        <w:jc w:val="both"/>
+        <w:rPr>
+          <w:rFonts w:ascii="Aptos" w:hAnsi="Aptos"/>
+          <w:lang w:val="en-US"/>
+        </w:rPr>
+      </w:pPr>
+      <w:r>
+        <w:rPr>
+          <w:rFonts w:ascii="Aptos" w:hAnsi="Aptos"/>
+          <w:lang w:val="en-US"/>
+        </w:rPr>
+        <w:drawing>
+          <wp:inline distT="0" distB="0" distL="0" distR="0" wp14:anchorId="44DA1107" wp14:editId="1A66BD12">
+            <wp:extent cx="3135086" cy="1569495"/>
+            <wp:effectExtent l="0" t="0" r="8255" b="0"/>
+            <wp:docPr id="1320184983" name="Picture 1"/>
+            <wp:cNvGraphicFramePr>
+              <a:graphicFrameLocks xmlns:a="http://schemas.openxmlformats.org/drawingml/2006/main" noChangeAspect="1"/>
+            </wp:cNvGraphicFramePr>
+            <a:graphic xmlns:a="http://schemas.openxmlformats.org/drawingml/2006/main">
+              <a:graphicData uri="http://schemas.openxmlformats.org/drawingml/2006/picture">
+                <pic:pic xmlns:pic="http://schemas.openxmlformats.org/drawingml/2006/picture">
+                  <pic:nvPicPr>
+                    <pic:cNvPr id="1320184983" name=""/>
+                    <pic:cNvPicPr/>
+                  </pic:nvPicPr>
+                  <pic:blipFill>
+                    <a:blip r:embed="rId10"/>
+                    <a:stretch>
+                      <a:fillRect/>
+                    </a:stretch>
+                  </pic:blipFill>
+                  <pic:spPr>
+                    <a:xfrm>
+                      <a:off x="0" y="0"/>
+                      <a:ext cx="3150167" cy="1577045"/>
+                    </a:xfrm>
+                    <a:prstGeom prst="rect">
+                      <a:avLst/>
+                    </a:prstGeom>
+                  </pic:spPr>
+                </pic:pic>
+              </a:graphicData>
+            </a:graphic>
+          </wp:inline>
+        </w:drawing>
+      </w:r>
+    </w:p>
+    <w:p>
+      <w:pPr>
+        <w:jc w:val="both"/>
+        <w:rPr>
+          <w:rFonts w:ascii="Aptos" w:hAnsi="Aptos"/>
+          <w:b/>
+          <w:bCs/>
+          <w:lang w:val="en-US"/>
+        </w:rPr>
+      </w:pPr>
+      <w:r>
+        <w:rPr>
+          <w:rFonts w:ascii="Aptos" w:hAnsi="Aptos"/>
+          <w:b/>
+          <w:bCs/>
+          <w:lang w:val="en-US"/>
+        </w:rPr>
+        <w:t>MySQL Solution:</w:t>
+      </w:r>
+    </w:p>
+    <w:p>
+      <w:pPr>
+        <w:jc w:val="both"/>
+        <w:rPr>
+          <w:rFonts w:ascii="Aptos" w:hAnsi="Aptos"/>
+          <w:lang w:val="en-US"/>
+        </w:rPr>
+      </w:pPr>
+      <w:r>
+        <w:rPr>
+          <w:rFonts w:ascii="Aptos" w:hAnsi="Aptos"/>
+          <w:lang w:val="en-US"/>
+        </w:rPr>
+        <w:drawing>
+          <wp:inline distT="0" distB="0" distL="0" distR="0" wp14:anchorId="4D595F55" wp14:editId="78AB0D20">
+            <wp:extent cx="5448772" cy="5944115"/>
+            <wp:effectExtent l="0" t="0" r="0" b="0"/>
+            <wp:docPr id="1098132324" name="Picture 1"/>
+            <wp:cNvGraphicFramePr>
+              <a:graphicFrameLocks xmlns:a="http://schemas.openxmlformats.org/drawingml/2006/main" noChangeAspect="1"/>
+            </wp:cNvGraphicFramePr>
+            <a:graphic xmlns:a="http://schemas.openxmlformats.org/drawingml/2006/main">
+              <a:graphicData uri="http://schemas.openxmlformats.org/drawingml/2006/picture">
+                <pic:pic xmlns:pic="http://schemas.openxmlformats.org/drawingml/2006/picture">
+                  <pic:nvPicPr>
+                    <pic:cNvPr id="1098132324" name=""/>
+                    <pic:cNvPicPr/>
+                  </pic:nvPicPr>
+                  <pic:blipFill>
+                    <a:blip r:embed="rId11"/>
+                    <a:stretch>
+                      <a:fillRect/>
+                    </a:stretch>
+                  </pic:blipFill>
+                  <pic:spPr>
+                    <a:xfrm>
+                      <a:off x="0" y="0"/>
+                      <a:ext cx="5448772" cy="5944115"/>
+                    </a:xfrm>
+                    <a:prstGeom prst="rect">
+                      <a:avLst/>
+                    </a:prstGeom>
+                  </pic:spPr>
+                </pic:pic>
+              </a:graphicData>
+            </a:graphic>
+          </wp:inline>
+        </w:drawing>
+      </w:r>
+    </w:p>
+    <w:p>
+      <w:pPr>
+        <w:jc w:val="both"/>
+        <w:rPr>
+          <w:rFonts w:ascii="Aptos" w:hAnsi="Aptos"/>
+          <w:b/>
+          <w:bCs/>
+          <w:lang w:val="en-US"/>
+        </w:rPr>
+      </w:pPr>
+      <w:r>
+        <w:rPr>
+          <w:rFonts w:ascii="Aptos" w:hAnsi="Aptos"/>
+          <w:b/>
+          <w:bCs/>
+          <w:lang w:val="en-US"/>
+        </w:rPr>
+        <w:lastRenderedPageBreak/>
+        <w:t>MSSQL Solution:</w:t>
+      </w:r>
+    </w:p>
+    <w:p>
+      <w:pPr>
+        <w:jc w:val="both"/>
+        <w:rPr>
+          <w:rFonts w:ascii="Aptos" w:hAnsi="Aptos"/>
+          <w:lang w:val="en-US"/>
+        </w:rPr>
+      </w:pPr>
+      <w:r>
+        <w:rPr>
+          <w:rFonts w:ascii="Aptos" w:hAnsi="Aptos"/>
+          <w:lang w:val="en-US"/>
+        </w:rPr>
+        <w:drawing>
+          <wp:inline distT="0" distB="0" distL="0" distR="0" wp14:anchorId="5D08DF37" wp14:editId="38681EA4">
+            <wp:extent cx="5464013" cy="4968671"/>
+            <wp:effectExtent l="0" t="0" r="3810" b="3810"/>
+            <wp:docPr id="1872744198" name="Picture 1"/>
+            <wp:cNvGraphicFramePr>
+              <a:graphicFrameLocks xmlns:a="http://schemas.openxmlformats.org/drawingml/2006/main" noChangeAspect="1"/>
+            </wp:cNvGraphicFramePr>
+            <a:graphic xmlns:a="http://schemas.openxmlformats.org/drawingml/2006/main">
+              <a:graphicData uri="http://schemas.openxmlformats.org/drawingml/2006/picture">
+                <pic:pic xmlns:pic="http://schemas.openxmlformats.org/drawingml/2006/picture">
+                  <pic:nvPicPr>
+                    <pic:cNvPr id="1872744198" name=""/>
+                    <pic:cNvPicPr/>
+                  </pic:nvPicPr>
+                  <pic:blipFill>
+                    <a:blip r:embed="rId12"/>
+                    <a:stretch>
+                      <a:fillRect/>
+                    </a:stretch>
+                  </pic:blipFill>
+                  <pic:spPr>
+                    <a:xfrm>
+                      <a:off x="0" y="0"/>
+                      <a:ext cx="5464013" cy="4968671"/>
                     </a:xfrm>
                     <a:prstGeom prst="rect">
                       <a:avLst/>

</xml_diff>

<commit_message>
56 days sql - docs
</commit_message>
<xml_diff>
--- a/56DaysOfSQL/sql_problems_documentation.docx
+++ b/56DaysOfSQL/sql_problems_documentation.docx
@@ -94,47 +94,11 @@
           <w:rFonts w:ascii="Aptos" w:hAnsi="Aptos"/>
         </w:rPr>
       </w:pPr>
-      <w:proofErr w:type="spellStart"/>
-      <w:r>
-        <w:rPr>
-          <w:rFonts w:ascii="Aptos" w:hAnsi="Aptos"/>
-        </w:rPr>
-        <w:t>distinct_users</w:t>
-      </w:r>
-      <w:proofErr w:type="spellEnd"/>
-      <w:r>
-        <w:rPr>
-          <w:rFonts w:ascii="Aptos" w:hAnsi="Aptos"/>
-        </w:rPr>
-        <w:t xml:space="preserve"> CTE: Combines </w:t>
-      </w:r>
-      <w:proofErr w:type="spellStart"/>
-      <w:r>
-        <w:rPr>
-          <w:rFonts w:ascii="Aptos" w:hAnsi="Aptos"/>
-        </w:rPr>
-        <w:t>user_id</w:t>
-      </w:r>
-      <w:proofErr w:type="spellEnd"/>
-      <w:r>
-        <w:rPr>
-          <w:rFonts w:ascii="Aptos" w:hAnsi="Aptos"/>
-        </w:rPr>
-        <w:t xml:space="preserve"> and </w:t>
-      </w:r>
-      <w:proofErr w:type="spellStart"/>
-      <w:r>
-        <w:rPr>
-          <w:rFonts w:ascii="Aptos" w:hAnsi="Aptos"/>
-        </w:rPr>
-        <w:t>follower_id</w:t>
-      </w:r>
-      <w:proofErr w:type="spellEnd"/>
-      <w:r>
-        <w:rPr>
-          <w:rFonts w:ascii="Aptos" w:hAnsi="Aptos"/>
-        </w:rPr>
-        <w:t xml:space="preserve"> using UNION to get all unique users on the platform. This helps us determine the total number of users.</w:t>
+      <w:r>
+        <w:rPr>
+          <w:rFonts w:ascii="Aptos" w:hAnsi="Aptos"/>
+        </w:rPr>
+        <w:t>distinct_users CTE: Combines user_id and follower_id using UNION to get all unique users on the platform. This helps us determine the total number of users.</w:t>
       </w:r>
     </w:p>
     <w:p>
@@ -150,33 +114,11 @@
           <w:rFonts w:ascii="Aptos" w:hAnsi="Aptos"/>
         </w:rPr>
       </w:pPr>
-      <w:proofErr w:type="spellStart"/>
-      <w:r>
-        <w:rPr>
-          <w:rFonts w:ascii="Aptos" w:hAnsi="Aptos"/>
-        </w:rPr>
-        <w:t>follower_count</w:t>
-      </w:r>
-      <w:proofErr w:type="spellEnd"/>
-      <w:r>
-        <w:rPr>
-          <w:rFonts w:ascii="Aptos" w:hAnsi="Aptos"/>
-        </w:rPr>
-        <w:t xml:space="preserve"> CTE: Counts the number of followers for each </w:t>
-      </w:r>
-      <w:proofErr w:type="spellStart"/>
-      <w:r>
-        <w:rPr>
-          <w:rFonts w:ascii="Aptos" w:hAnsi="Aptos"/>
-        </w:rPr>
-        <w:t>user_id</w:t>
-      </w:r>
-      <w:proofErr w:type="spellEnd"/>
-      <w:r>
-        <w:rPr>
-          <w:rFonts w:ascii="Aptos" w:hAnsi="Aptos"/>
-        </w:rPr>
-        <w:t xml:space="preserve"> by grouping the rows in the famous table. This gives a list of users with their follower counts.</w:t>
+      <w:r>
+        <w:rPr>
+          <w:rFonts w:ascii="Aptos" w:hAnsi="Aptos"/>
+        </w:rPr>
+        <w:t>follower_count CTE: Counts the number of followers for each user_id by grouping the rows in the famous table. This gives a list of users with their follower counts.</w:t>
       </w:r>
     </w:p>
     <w:p>
@@ -196,35 +138,7 @@
         <w:rPr>
           <w:rFonts w:ascii="Aptos" w:hAnsi="Aptos"/>
         </w:rPr>
-        <w:t xml:space="preserve">Final SELECT Statement: Uses the data from </w:t>
-      </w:r>
-      <w:proofErr w:type="spellStart"/>
-      <w:r>
-        <w:rPr>
-          <w:rFonts w:ascii="Aptos" w:hAnsi="Aptos"/>
-        </w:rPr>
-        <w:t>follower_count</w:t>
-      </w:r>
-      <w:proofErr w:type="spellEnd"/>
-      <w:r>
-        <w:rPr>
-          <w:rFonts w:ascii="Aptos" w:hAnsi="Aptos"/>
-        </w:rPr>
-        <w:t xml:space="preserve"> and </w:t>
-      </w:r>
-      <w:proofErr w:type="spellStart"/>
-      <w:r>
-        <w:rPr>
-          <w:rFonts w:ascii="Aptos" w:hAnsi="Aptos"/>
-        </w:rPr>
-        <w:t>distinct_users</w:t>
-      </w:r>
-      <w:proofErr w:type="spellEnd"/>
-      <w:r>
-        <w:rPr>
-          <w:rFonts w:ascii="Aptos" w:hAnsi="Aptos"/>
-        </w:rPr>
-        <w:t xml:space="preserve"> to calculate the famous percentage for each user.</w:t>
+        <w:t>Final SELECT Statement: Uses the data from follower_count and distinct_users to calculate the famous percentage for each user.</w:t>
       </w:r>
     </w:p>
     <w:p>
@@ -628,21 +542,7 @@
         <w:rPr>
           <w:rFonts w:ascii="Aptos" w:hAnsi="Aptos"/>
         </w:rPr>
-        <w:t>Given a table '</w:t>
-      </w:r>
-      <w:proofErr w:type="spellStart"/>
-      <w:r>
-        <w:rPr>
-          <w:rFonts w:ascii="Aptos" w:hAnsi="Aptos"/>
-        </w:rPr>
-        <w:t>sf_transactions</w:t>
-      </w:r>
-      <w:proofErr w:type="spellEnd"/>
-      <w:r>
-        <w:rPr>
-          <w:rFonts w:ascii="Aptos" w:hAnsi="Aptos"/>
-        </w:rPr>
-        <w:t xml:space="preserve">' of purchases by date, calculate the month-over-month percentage change in revenue. The output should include the year-month date (YYYY-MM) and percentage change, rounded to the 2nd decimal point, and sorted from the beginning of the year to the end of the year. The percentage change column will be populated from the 2nd month forward and calculated as </w:t>
+        <w:t xml:space="preserve">Given a table 'sf_transactions' of purchases by date, calculate the month-over-month percentage change in revenue. The output should include the year-month date (YYYY-MM) and percentage change, rounded to the 2nd decimal point, and sorted from the beginning of the year to the end of the year. The percentage change column will be populated from the 2nd month forward and calculated as </w:t>
       </w:r>
     </w:p>
     <w:p>
@@ -697,33 +597,11 @@
           <w:rFonts w:ascii="Aptos" w:hAnsi="Aptos"/>
         </w:rPr>
       </w:pPr>
-      <w:proofErr w:type="spellStart"/>
-      <w:r>
-        <w:rPr>
-          <w:rFonts w:ascii="Aptos" w:hAnsi="Aptos"/>
-        </w:rPr>
-        <w:t>MonthlyRevenue</w:t>
-      </w:r>
-      <w:proofErr w:type="spellEnd"/>
-      <w:r>
-        <w:rPr>
-          <w:rFonts w:ascii="Aptos" w:hAnsi="Aptos"/>
-        </w:rPr>
-        <w:t xml:space="preserve"> CTE: Aggregates the total revenue for each month using FORMAT to convert the </w:t>
-      </w:r>
-      <w:proofErr w:type="spellStart"/>
-      <w:r>
-        <w:rPr>
-          <w:rFonts w:ascii="Aptos" w:hAnsi="Aptos"/>
-        </w:rPr>
-        <w:t>created_at</w:t>
-      </w:r>
-      <w:proofErr w:type="spellEnd"/>
-      <w:r>
-        <w:rPr>
-          <w:rFonts w:ascii="Aptos" w:hAnsi="Aptos"/>
-        </w:rPr>
-        <w:t xml:space="preserve"> date to the format YYYY-MM.</w:t>
+      <w:r>
+        <w:rPr>
+          <w:rFonts w:ascii="Aptos" w:hAnsi="Aptos"/>
+        </w:rPr>
+        <w:t>MonthlyRevenue CTE: Aggregates the total revenue for each month using FORMAT to convert the created_at date to the format YYYY-MM.</w:t>
       </w:r>
     </w:p>
     <w:p>
@@ -738,33 +616,11 @@
           <w:rFonts w:ascii="Aptos" w:hAnsi="Aptos"/>
         </w:rPr>
       </w:pPr>
-      <w:proofErr w:type="spellStart"/>
-      <w:r>
-        <w:rPr>
-          <w:rFonts w:ascii="Aptos" w:hAnsi="Aptos"/>
-        </w:rPr>
-        <w:t>RevenueChange</w:t>
-      </w:r>
-      <w:proofErr w:type="spellEnd"/>
-      <w:r>
-        <w:rPr>
-          <w:rFonts w:ascii="Aptos" w:hAnsi="Aptos"/>
-        </w:rPr>
-        <w:t xml:space="preserve"> CTE: Adds a column </w:t>
-      </w:r>
-      <w:proofErr w:type="spellStart"/>
-      <w:r>
-        <w:rPr>
-          <w:rFonts w:ascii="Aptos" w:hAnsi="Aptos"/>
-        </w:rPr>
-        <w:t>previous_revenue</w:t>
-      </w:r>
-      <w:proofErr w:type="spellEnd"/>
-      <w:r>
-        <w:rPr>
-          <w:rFonts w:ascii="Aptos" w:hAnsi="Aptos"/>
-        </w:rPr>
-        <w:t xml:space="preserve"> using the LAG function, which fetches the total revenue of the previous month for each row.</w:t>
+      <w:r>
+        <w:rPr>
+          <w:rFonts w:ascii="Aptos" w:hAnsi="Aptos"/>
+        </w:rPr>
+        <w:t>RevenueChange CTE: Adds a column previous_revenue using the LAG function, which fetches the total revenue of the previous month for each row.</w:t>
       </w:r>
     </w:p>
     <w:p>
@@ -784,63 +640,7 @@
         <w:rPr>
           <w:rFonts w:ascii="Aptos" w:hAnsi="Aptos"/>
         </w:rPr>
-        <w:t>Final SELECT: Calculates the percentage change as ((</w:t>
-      </w:r>
-      <w:proofErr w:type="spellStart"/>
-      <w:r>
-        <w:rPr>
-          <w:rFonts w:ascii="Aptos" w:hAnsi="Aptos"/>
-        </w:rPr>
-        <w:t>total_revenue</w:t>
-      </w:r>
-      <w:proofErr w:type="spellEnd"/>
-      <w:r>
-        <w:rPr>
-          <w:rFonts w:ascii="Aptos" w:hAnsi="Aptos"/>
-        </w:rPr>
-        <w:t xml:space="preserve"> - </w:t>
-      </w:r>
-      <w:proofErr w:type="spellStart"/>
-      <w:r>
-        <w:rPr>
-          <w:rFonts w:ascii="Aptos" w:hAnsi="Aptos"/>
-        </w:rPr>
-        <w:t>previous_revenue</w:t>
-      </w:r>
-      <w:proofErr w:type="spellEnd"/>
-      <w:r>
-        <w:rPr>
-          <w:rFonts w:ascii="Aptos" w:hAnsi="Aptos"/>
-        </w:rPr>
-        <w:t xml:space="preserve">) / </w:t>
-      </w:r>
-      <w:proofErr w:type="spellStart"/>
-      <w:r>
-        <w:rPr>
-          <w:rFonts w:ascii="Aptos" w:hAnsi="Aptos"/>
-        </w:rPr>
-        <w:t>previous_revenue</w:t>
-      </w:r>
-      <w:proofErr w:type="spellEnd"/>
-      <w:r>
-        <w:rPr>
-          <w:rFonts w:ascii="Aptos" w:hAnsi="Aptos"/>
-        </w:rPr>
-        <w:t xml:space="preserve">) * 100. The ROUND function ensures the percentage is rounded to two decimal places. The output is ordered by </w:t>
-      </w:r>
-      <w:proofErr w:type="spellStart"/>
-      <w:r>
-        <w:rPr>
-          <w:rFonts w:ascii="Aptos" w:hAnsi="Aptos"/>
-        </w:rPr>
-        <w:t>year_month</w:t>
-      </w:r>
-      <w:proofErr w:type="spellEnd"/>
-      <w:r>
-        <w:rPr>
-          <w:rFonts w:ascii="Aptos" w:hAnsi="Aptos"/>
-        </w:rPr>
-        <w:t xml:space="preserve"> to display the data chronologically.</w:t>
+        <w:t>Final SELECT: Calculates the percentage change as ((total_revenue - previous_revenue) / previous_revenue) * 100. The ROUND function ensures the percentage is rounded to two decimal places. The output is ordered by year_month to display the data chronologically.</w:t>
       </w:r>
     </w:p>
     <w:p>
@@ -1218,35 +1018,7 @@
           <w:rFonts w:ascii="Aptos" w:hAnsi="Aptos"/>
         </w:rPr>
         <w:br/>
-        <w:t>The output should contain '</w:t>
-      </w:r>
-      <w:proofErr w:type="spellStart"/>
-      <w:r>
-        <w:rPr>
-          <w:rFonts w:ascii="Aptos" w:hAnsi="Aptos"/>
-        </w:rPr>
-        <w:t>user_id</w:t>
-      </w:r>
-      <w:proofErr w:type="spellEnd"/>
-      <w:r>
-        <w:rPr>
-          <w:rFonts w:ascii="Aptos" w:hAnsi="Aptos"/>
-        </w:rPr>
-        <w:t>' and '</w:t>
-      </w:r>
-      <w:proofErr w:type="spellStart"/>
-      <w:r>
-        <w:rPr>
-          <w:rFonts w:ascii="Aptos" w:hAnsi="Aptos"/>
-        </w:rPr>
-        <w:t>user_name</w:t>
-      </w:r>
-      <w:proofErr w:type="spellEnd"/>
-      <w:r>
-        <w:rPr>
-          <w:rFonts w:ascii="Aptos" w:hAnsi="Aptos"/>
-        </w:rPr>
-        <w:t>' columns.</w:t>
+        <w:t>The output should contain 'user_id' and 'user_name' columns.</w:t>
       </w:r>
       <w:r>
         <w:rPr>
@@ -1290,35 +1062,7 @@
         <w:rPr>
           <w:rFonts w:ascii="Aptos" w:hAnsi="Aptos"/>
         </w:rPr>
-        <w:t>The CTEs (</w:t>
-      </w:r>
-      <w:proofErr w:type="spellStart"/>
-      <w:r>
-        <w:rPr>
-          <w:rFonts w:ascii="Aptos" w:hAnsi="Aptos"/>
-        </w:rPr>
-        <w:t>karl_friends</w:t>
-      </w:r>
-      <w:proofErr w:type="spellEnd"/>
-      <w:r>
-        <w:rPr>
-          <w:rFonts w:ascii="Aptos" w:hAnsi="Aptos"/>
-        </w:rPr>
-        <w:t xml:space="preserve"> and </w:t>
-      </w:r>
-      <w:proofErr w:type="spellStart"/>
-      <w:r>
-        <w:rPr>
-          <w:rFonts w:ascii="Aptos" w:hAnsi="Aptos"/>
-        </w:rPr>
-        <w:t>hans_friends</w:t>
-      </w:r>
-      <w:proofErr w:type="spellEnd"/>
-      <w:r>
-        <w:rPr>
-          <w:rFonts w:ascii="Aptos" w:hAnsi="Aptos"/>
-        </w:rPr>
-        <w:t>) efficiently find all friends for Karl and Hans, respectively.</w:t>
+        <w:t>The CTEs (karl_friends and hans_friends) efficiently find all friends for Karl and Hans, respectively.</w:t>
       </w:r>
     </w:p>
     <w:p>
@@ -1972,39 +1716,7 @@
           <w:rFonts w:ascii="Aptos" w:hAnsi="Aptos"/>
           <w:lang w:val="en-US"/>
         </w:rPr>
-        <w:t xml:space="preserve">Joining Tables: The initial step involves joining the </w:t>
-      </w:r>
-      <w:proofErr w:type="spellStart"/>
-      <w:r>
-        <w:rPr>
-          <w:rFonts w:ascii="Aptos" w:hAnsi="Aptos"/>
-          <w:lang w:val="en-US"/>
-        </w:rPr>
-        <w:t>ms_projects</w:t>
-      </w:r>
-      <w:proofErr w:type="spellEnd"/>
-      <w:r>
-        <w:rPr>
-          <w:rFonts w:ascii="Aptos" w:hAnsi="Aptos"/>
-          <w:lang w:val="en-US"/>
-        </w:rPr>
-        <w:t xml:space="preserve"> and </w:t>
-      </w:r>
-      <w:proofErr w:type="spellStart"/>
-      <w:r>
-        <w:rPr>
-          <w:rFonts w:ascii="Aptos" w:hAnsi="Aptos"/>
-          <w:lang w:val="en-US"/>
-        </w:rPr>
-        <w:t>ms_emp_projects</w:t>
-      </w:r>
-      <w:proofErr w:type="spellEnd"/>
-      <w:r>
-        <w:rPr>
-          <w:rFonts w:ascii="Aptos" w:hAnsi="Aptos"/>
-          <w:lang w:val="en-US"/>
-        </w:rPr>
-        <w:t xml:space="preserve"> tables on the project ID to combine project details (including titles and budgets) with employee assignments.</w:t>
+        <w:t>Joining Tables: The initial step involves joining the ms_projects and ms_emp_projects tables on the project ID to combine project details (including titles and budgets) with employee assignments.</w:t>
       </w:r>
     </w:p>
     <w:p>
@@ -2070,6 +1782,7 @@
       <w:r>
         <w:rPr>
           <w:rFonts w:ascii="Aptos" w:hAnsi="Aptos"/>
+          <w:noProof/>
           <w:lang w:val="en-US"/>
         </w:rPr>
         <w:drawing>
@@ -2109,6 +1822,304 @@
         </w:drawing>
       </w:r>
     </w:p>
+    <w:p>
+      <w:pPr>
+        <w:jc w:val="both"/>
+        <w:rPr>
+          <w:rFonts w:ascii="Aptos" w:hAnsi="Aptos"/>
+          <w:lang w:val="en-US"/>
+        </w:rPr>
+      </w:pPr>
+    </w:p>
+    <w:p>
+      <w:pPr>
+        <w:jc w:val="both"/>
+        <w:rPr>
+          <w:rFonts w:ascii="Aptos" w:hAnsi="Aptos"/>
+          <w:lang w:val="en-US"/>
+        </w:rPr>
+      </w:pPr>
+    </w:p>
+    <w:p>
+      <w:pPr>
+        <w:jc w:val="both"/>
+        <w:rPr>
+          <w:rFonts w:ascii="Aptos" w:hAnsi="Aptos"/>
+          <w:lang w:val="en-US"/>
+        </w:rPr>
+      </w:pPr>
+    </w:p>
+    <w:p>
+      <w:pPr>
+        <w:jc w:val="both"/>
+        <w:rPr>
+          <w:rFonts w:ascii="Aptos" w:hAnsi="Aptos"/>
+          <w:lang w:val="en-US"/>
+        </w:rPr>
+      </w:pPr>
+    </w:p>
+    <w:p>
+      <w:pPr>
+        <w:jc w:val="both"/>
+        <w:rPr>
+          <w:rFonts w:ascii="Aptos" w:hAnsi="Aptos"/>
+          <w:lang w:val="en-US"/>
+        </w:rPr>
+      </w:pPr>
+    </w:p>
+    <w:p>
+      <w:pPr>
+        <w:jc w:val="both"/>
+        <w:rPr>
+          <w:rFonts w:ascii="Aptos" w:hAnsi="Aptos"/>
+          <w:lang w:val="en-US"/>
+        </w:rPr>
+      </w:pPr>
+    </w:p>
+    <w:p>
+      <w:pPr>
+        <w:jc w:val="both"/>
+        <w:rPr>
+          <w:rFonts w:ascii="Aptos" w:hAnsi="Aptos"/>
+          <w:lang w:val="en-US"/>
+        </w:rPr>
+      </w:pPr>
+    </w:p>
+    <w:p>
+      <w:pPr>
+        <w:jc w:val="both"/>
+        <w:rPr>
+          <w:rFonts w:ascii="Aptos" w:hAnsi="Aptos"/>
+          <w:lang w:val="en-US"/>
+        </w:rPr>
+      </w:pPr>
+    </w:p>
+    <w:p>
+      <w:pPr>
+        <w:jc w:val="both"/>
+        <w:rPr>
+          <w:rFonts w:ascii="Aptos" w:hAnsi="Aptos"/>
+          <w:lang w:val="en-US"/>
+        </w:rPr>
+      </w:pPr>
+    </w:p>
+    <w:p>
+      <w:pPr>
+        <w:jc w:val="both"/>
+        <w:rPr>
+          <w:rFonts w:ascii="Aptos" w:hAnsi="Aptos"/>
+          <w:lang w:val="en-US"/>
+        </w:rPr>
+      </w:pPr>
+    </w:p>
+    <w:p>
+      <w:pPr>
+        <w:jc w:val="both"/>
+        <w:rPr>
+          <w:rFonts w:ascii="Aptos" w:hAnsi="Aptos"/>
+          <w:lang w:val="en-US"/>
+        </w:rPr>
+      </w:pPr>
+    </w:p>
+    <w:p>
+      <w:pPr>
+        <w:pStyle w:val="Heading1"/>
+        <w:rPr>
+          <w:rFonts w:ascii="Aptos" w:hAnsi="Aptos"/>
+          <w:b/>
+          <w:bCs/>
+          <w:lang w:val="en-US"/>
+        </w:rPr>
+      </w:pPr>
+      <w:r>
+        <w:rPr>
+          <w:rFonts w:ascii="Aptos" w:hAnsi="Aptos"/>
+          <w:b/>
+          <w:bCs/>
+          <w:lang w:val="en-US"/>
+        </w:rPr>
+        <w:lastRenderedPageBreak/>
+        <w:t>Problem 6 (Airbnb Medium Level)</w:t>
+      </w:r>
+    </w:p>
+    <w:p>
+      <w:pPr>
+        <w:jc w:val="both"/>
+        <w:rPr>
+          <w:rFonts w:ascii="Aptos" w:hAnsi="Aptos"/>
+        </w:rPr>
+      </w:pPr>
+      <w:r>
+        <w:rPr>
+          <w:rFonts w:ascii="Aptos" w:hAnsi="Aptos"/>
+        </w:rPr>
+        <w:t>Find the total number of available beds per hosts' nationality.</w:t>
+      </w:r>
+      <w:r>
+        <w:rPr>
+          <w:rFonts w:ascii="Aptos" w:hAnsi="Aptos"/>
+        </w:rPr>
+        <w:t xml:space="preserve"> </w:t>
+      </w:r>
+      <w:r>
+        <w:rPr>
+          <w:rFonts w:ascii="Aptos" w:hAnsi="Aptos"/>
+        </w:rPr>
+        <w:t>Output the nationality along with the corresponding total number of available beds. Sort records by the total available beds in descending order.</w:t>
+      </w:r>
+    </w:p>
+    <w:p>
+      <w:pPr>
+        <w:jc w:val="both"/>
+        <w:rPr>
+          <w:rFonts w:ascii="Aptos" w:hAnsi="Aptos"/>
+          <w:b/>
+          <w:bCs/>
+        </w:rPr>
+      </w:pPr>
+      <w:r>
+        <w:rPr>
+          <w:rFonts w:ascii="Aptos" w:hAnsi="Aptos"/>
+          <w:b/>
+          <w:bCs/>
+        </w:rPr>
+        <w:t>Explanation</w:t>
+      </w:r>
+    </w:p>
+    <w:p>
+      <w:pPr>
+        <w:pStyle w:val="ListParagraph"/>
+        <w:numPr>
+          <w:ilvl w:val="0"/>
+          <w:numId w:val="12"/>
+        </w:numPr>
+        <w:jc w:val="both"/>
+        <w:rPr>
+          <w:rFonts w:ascii="Aptos" w:hAnsi="Aptos"/>
+          <w:lang w:val="en-US"/>
+        </w:rPr>
+      </w:pPr>
+      <w:r>
+        <w:rPr>
+          <w:rFonts w:ascii="Aptos" w:hAnsi="Aptos"/>
+        </w:rPr>
+        <w:t>Joining Tables: The first step involves joining the airbnb_apartments and airbnb_hosts tables on the host_id. This allows us to combine the apartment details (such as the number of beds) with the host's nationality</w:t>
+      </w:r>
+      <w:r>
+        <w:rPr>
+          <w:rFonts w:ascii="Aptos" w:hAnsi="Aptos"/>
+        </w:rPr>
+        <w:t xml:space="preserve"> </w:t>
+      </w:r>
+      <w:r>
+        <w:rPr>
+          <w:rFonts w:ascii="Aptos" w:hAnsi="Aptos"/>
+        </w:rPr>
+        <w:t>information.</w:t>
+      </w:r>
+    </w:p>
+    <w:p>
+      <w:pPr>
+        <w:pStyle w:val="ListParagraph"/>
+        <w:numPr>
+          <w:ilvl w:val="0"/>
+          <w:numId w:val="12"/>
+        </w:numPr>
+        <w:jc w:val="both"/>
+        <w:rPr>
+          <w:rFonts w:ascii="Aptos" w:hAnsi="Aptos"/>
+          <w:lang w:val="en-US"/>
+        </w:rPr>
+      </w:pPr>
+      <w:r>
+        <w:rPr>
+          <w:rFonts w:ascii="Aptos" w:hAnsi="Aptos"/>
+        </w:rPr>
+        <w:t>Grouping and Aggregating: Next, the data is grouped by the host's nationality, so that the total number of beds available for each nationality can be calculated. The SUM() function is used to add up the beds (n_beds) for all apartments hosted by individuals of the same nationality.</w:t>
+      </w:r>
+    </w:p>
+    <w:p>
+      <w:pPr>
+        <w:pStyle w:val="ListParagraph"/>
+        <w:numPr>
+          <w:ilvl w:val="0"/>
+          <w:numId w:val="12"/>
+        </w:numPr>
+        <w:jc w:val="both"/>
+        <w:rPr>
+          <w:rFonts w:ascii="Aptos" w:hAnsi="Aptos"/>
+          <w:lang w:val="en-US"/>
+        </w:rPr>
+      </w:pPr>
+      <w:r>
+        <w:rPr>
+          <w:rFonts w:ascii="Aptos" w:hAnsi="Aptos"/>
+        </w:rPr>
+        <w:t xml:space="preserve">Sorting the Results: </w:t>
+      </w:r>
+      <w:r>
+        <w:rPr>
+          <w:rFonts w:ascii="Aptos" w:hAnsi="Aptos"/>
+        </w:rPr>
+        <w:t xml:space="preserve"> </w:t>
+      </w:r>
+      <w:r>
+        <w:rPr>
+          <w:rFonts w:ascii="Aptos" w:hAnsi="Aptos"/>
+        </w:rPr>
+        <w:t xml:space="preserve">Finally, the results are ordered in descending order based on the total number of available beds. </w:t>
+      </w:r>
+    </w:p>
+    <w:p>
+      <w:pPr>
+        <w:jc w:val="both"/>
+        <w:rPr>
+          <w:rFonts w:ascii="Aptos" w:hAnsi="Aptos"/>
+          <w:lang w:val="en-US"/>
+        </w:rPr>
+      </w:pPr>
+      <w:r>
+        <w:rPr>
+          <w:rFonts w:ascii="Aptos" w:hAnsi="Aptos"/>
+          <w:lang w:val="en-US"/>
+        </w:rPr>
+        <w:drawing>
+          <wp:inline distT="0" distB="0" distL="0" distR="0" wp14:anchorId="561FE51C" wp14:editId="4B9F6028">
+            <wp:extent cx="4874737" cy="1988128"/>
+            <wp:effectExtent l="0" t="0" r="2540" b="0"/>
+            <wp:docPr id="1295199210" name="Picture 1"/>
+            <wp:cNvGraphicFramePr>
+              <a:graphicFrameLocks xmlns:a="http://schemas.openxmlformats.org/drawingml/2006/main" noChangeAspect="1"/>
+            </wp:cNvGraphicFramePr>
+            <a:graphic xmlns:a="http://schemas.openxmlformats.org/drawingml/2006/main">
+              <a:graphicData uri="http://schemas.openxmlformats.org/drawingml/2006/picture">
+                <pic:pic xmlns:pic="http://schemas.openxmlformats.org/drawingml/2006/picture">
+                  <pic:nvPicPr>
+                    <pic:cNvPr id="1295199210" name=""/>
+                    <pic:cNvPicPr/>
+                  </pic:nvPicPr>
+                  <pic:blipFill>
+                    <a:blip r:embed="rId14"/>
+                    <a:stretch>
+                      <a:fillRect/>
+                    </a:stretch>
+                  </pic:blipFill>
+                  <pic:spPr>
+                    <a:xfrm>
+                      <a:off x="0" y="0"/>
+                      <a:ext cx="4879892" cy="1990231"/>
+                    </a:xfrm>
+                    <a:prstGeom prst="rect">
+                      <a:avLst/>
+                    </a:prstGeom>
+                  </pic:spPr>
+                </pic:pic>
+              </a:graphicData>
+            </a:graphic>
+          </wp:inline>
+        </w:drawing>
+      </w:r>
+    </w:p>
     <w:sectPr>
       <w:pgSz w:w="11906" w:h="16838"/>
       <w:pgMar w:top="720" w:right="720" w:bottom="720" w:left="720" w:header="708" w:footer="708" w:gutter="0"/>
@@ -2122,6 +2133,92 @@
 <file path=word/numbering.xml><?xml version="1.0" encoding="utf-8"?>
 <w:numbering xmlns:wpc="http://schemas.microsoft.com/office/word/2010/wordprocessingCanvas" xmlns:cx="http://schemas.microsoft.com/office/drawing/2014/chartex" xmlns:cx1="http://schemas.microsoft.com/office/drawing/2015/9/8/chartex" xmlns:cx2="http://schemas.microsoft.com/office/drawing/2015/10/21/chartex" xmlns:cx3="http://schemas.microsoft.com/office/drawing/2016/5/9/chartex" xmlns:cx4="http://schemas.microsoft.com/office/drawing/2016/5/10/chartex" xmlns:cx5="http://schemas.microsoft.com/office/drawing/2016/5/11/chartex" xmlns:cx6="http://schemas.microsoft.com/office/drawing/2016/5/12/chartex" xmlns:cx7="http://schemas.microsoft.com/office/drawing/2016/5/13/chartex" xmlns:cx8="http://schemas.microsoft.com/office/drawing/2016/5/14/chartex" xmlns:mc="http://schemas.openxmlformats.org/markup-compatibility/2006" xmlns:aink="http://schemas.microsoft.com/office/drawing/2016/ink" xmlns:am3d="http://schemas.microsoft.com/office/drawing/2017/model3d" xmlns:o="urn:schemas-microsoft-com:office:office" xmlns:oel="http://schemas.microsoft.com/office/2019/extlst" xmlns:r="http://schemas.openxmlformats.org/officeDocument/2006/relationships" xmlns:m="http://schemas.openxmlformats.org/officeDocument/2006/math" xmlns:v="urn:schemas-microsoft-com:vml" xmlns:wp14="http://schemas.microsoft.com/office/word/2010/wordprocessingDrawing" xmlns:wp="http://schemas.openxmlformats.org/drawingml/2006/wordprocessingDrawing" xmlns:w10="urn:schemas-microsoft-com:office:word" xmlns:w="http://schemas.openxmlformats.org/wordprocessingml/2006/main" xmlns:w14="http://schemas.microsoft.com/office/word/2010/wordml" xmlns:w15="http://schemas.microsoft.com/office/word/2012/wordml" xmlns:w16cex="http://schemas.microsoft.com/office/word/2018/wordml/cex" xmlns:w16cid="http://schemas.microsoft.com/office/word/2016/wordml/cid" xmlns:w16="http://schemas.microsoft.com/office/word/2018/wordml" xmlns:w16du="http://schemas.microsoft.com/office/word/2023/wordml/word16du" xmlns:w16sdtdh="http://schemas.microsoft.com/office/word/2020/wordml/sdtdatahash" xmlns:w16sdtfl="http://schemas.microsoft.com/office/word/2024/wordml/sdtformatlock" xmlns:w16se="http://schemas.microsoft.com/office/word/2015/wordml/symex" xmlns:wpg="http://schemas.microsoft.com/office/word/2010/wordprocessingGroup" xmlns:wpi="http://schemas.microsoft.com/office/word/2010/wordprocessingInk" xmlns:wne="http://schemas.microsoft.com/office/word/2006/wordml" xmlns:wps="http://schemas.microsoft.com/office/word/2010/wordprocessingShape" mc:Ignorable="w14 w15 w16se w16cid w16 w16cex w16sdtdh w16sdtfl w16du wp14">
   <w:abstractNum w:abstractNumId="0" w15:restartNumberingAfterBreak="0">
+    <w:nsid w:val="0D20424E"/>
+    <w:multiLevelType w:val="hybridMultilevel"/>
+    <w:tmpl w:val="DD5A5672"/>
+    <w:lvl w:ilvl="0" w:tplc="0809000F">
+      <w:start w:val="1"/>
+      <w:numFmt w:val="decimal"/>
+      <w:lvlText w:val="%1."/>
+      <w:lvlJc w:val="left"/>
+      <w:pPr>
+        <w:ind w:left="720" w:hanging="360"/>
+      </w:pPr>
+    </w:lvl>
+    <w:lvl w:ilvl="1" w:tplc="08090019" w:tentative="1">
+      <w:start w:val="1"/>
+      <w:numFmt w:val="lowerLetter"/>
+      <w:lvlText w:val="%2."/>
+      <w:lvlJc w:val="left"/>
+      <w:pPr>
+        <w:ind w:left="1440" w:hanging="360"/>
+      </w:pPr>
+    </w:lvl>
+    <w:lvl w:ilvl="2" w:tplc="0809001B" w:tentative="1">
+      <w:start w:val="1"/>
+      <w:numFmt w:val="lowerRoman"/>
+      <w:lvlText w:val="%3."/>
+      <w:lvlJc w:val="right"/>
+      <w:pPr>
+        <w:ind w:left="2160" w:hanging="180"/>
+      </w:pPr>
+    </w:lvl>
+    <w:lvl w:ilvl="3" w:tplc="0809000F" w:tentative="1">
+      <w:start w:val="1"/>
+      <w:numFmt w:val="decimal"/>
+      <w:lvlText w:val="%4."/>
+      <w:lvlJc w:val="left"/>
+      <w:pPr>
+        <w:ind w:left="2880" w:hanging="360"/>
+      </w:pPr>
+    </w:lvl>
+    <w:lvl w:ilvl="4" w:tplc="08090019" w:tentative="1">
+      <w:start w:val="1"/>
+      <w:numFmt w:val="lowerLetter"/>
+      <w:lvlText w:val="%5."/>
+      <w:lvlJc w:val="left"/>
+      <w:pPr>
+        <w:ind w:left="3600" w:hanging="360"/>
+      </w:pPr>
+    </w:lvl>
+    <w:lvl w:ilvl="5" w:tplc="0809001B" w:tentative="1">
+      <w:start w:val="1"/>
+      <w:numFmt w:val="lowerRoman"/>
+      <w:lvlText w:val="%6."/>
+      <w:lvlJc w:val="right"/>
+      <w:pPr>
+        <w:ind w:left="4320" w:hanging="180"/>
+      </w:pPr>
+    </w:lvl>
+    <w:lvl w:ilvl="6" w:tplc="0809000F" w:tentative="1">
+      <w:start w:val="1"/>
+      <w:numFmt w:val="decimal"/>
+      <w:lvlText w:val="%7."/>
+      <w:lvlJc w:val="left"/>
+      <w:pPr>
+        <w:ind w:left="5040" w:hanging="360"/>
+      </w:pPr>
+    </w:lvl>
+    <w:lvl w:ilvl="7" w:tplc="08090019" w:tentative="1">
+      <w:start w:val="1"/>
+      <w:numFmt w:val="lowerLetter"/>
+      <w:lvlText w:val="%8."/>
+      <w:lvlJc w:val="left"/>
+      <w:pPr>
+        <w:ind w:left="5760" w:hanging="360"/>
+      </w:pPr>
+    </w:lvl>
+    <w:lvl w:ilvl="8" w:tplc="0809001B" w:tentative="1">
+      <w:start w:val="1"/>
+      <w:numFmt w:val="lowerRoman"/>
+      <w:lvlText w:val="%9."/>
+      <w:lvlJc w:val="right"/>
+      <w:pPr>
+        <w:ind w:left="6480" w:hanging="180"/>
+      </w:pPr>
+    </w:lvl>
+  </w:abstractNum>
+  <w:abstractNum w:abstractNumId="1" w15:restartNumberingAfterBreak="0">
     <w:nsid w:val="1A740511"/>
     <w:multiLevelType w:val="hybridMultilevel"/>
     <w:tmpl w:val="F3C20988"/>
@@ -2207,7 +2304,7 @@
       </w:pPr>
     </w:lvl>
   </w:abstractNum>
-  <w:abstractNum w:abstractNumId="1" w15:restartNumberingAfterBreak="0">
+  <w:abstractNum w:abstractNumId="2" w15:restartNumberingAfterBreak="0">
     <w:nsid w:val="1F512A27"/>
     <w:multiLevelType w:val="hybridMultilevel"/>
     <w:tmpl w:val="02548D6C"/>
@@ -2296,7 +2393,7 @@
       </w:pPr>
     </w:lvl>
   </w:abstractNum>
-  <w:abstractNum w:abstractNumId="2" w15:restartNumberingAfterBreak="0">
+  <w:abstractNum w:abstractNumId="3" w15:restartNumberingAfterBreak="0">
     <w:nsid w:val="277274ED"/>
     <w:multiLevelType w:val="hybridMultilevel"/>
     <w:tmpl w:val="19042000"/>
@@ -2409,7 +2506,7 @@
       </w:rPr>
     </w:lvl>
   </w:abstractNum>
-  <w:abstractNum w:abstractNumId="3" w15:restartNumberingAfterBreak="0">
+  <w:abstractNum w:abstractNumId="4" w15:restartNumberingAfterBreak="0">
     <w:nsid w:val="2B05286B"/>
     <w:multiLevelType w:val="hybridMultilevel"/>
     <w:tmpl w:val="94F8880C"/>
@@ -2495,7 +2592,7 @@
       </w:pPr>
     </w:lvl>
   </w:abstractNum>
-  <w:abstractNum w:abstractNumId="4" w15:restartNumberingAfterBreak="0">
+  <w:abstractNum w:abstractNumId="5" w15:restartNumberingAfterBreak="0">
     <w:nsid w:val="471E0047"/>
     <w:multiLevelType w:val="hybridMultilevel"/>
     <w:tmpl w:val="A920B8FE"/>
@@ -2581,7 +2678,7 @@
       </w:pPr>
     </w:lvl>
   </w:abstractNum>
-  <w:abstractNum w:abstractNumId="5" w15:restartNumberingAfterBreak="0">
+  <w:abstractNum w:abstractNumId="6" w15:restartNumberingAfterBreak="0">
     <w:nsid w:val="4A9C19C1"/>
     <w:multiLevelType w:val="hybridMultilevel"/>
     <w:tmpl w:val="6DB67094"/>
@@ -2694,7 +2791,7 @@
       </w:rPr>
     </w:lvl>
   </w:abstractNum>
-  <w:abstractNum w:abstractNumId="6" w15:restartNumberingAfterBreak="0">
+  <w:abstractNum w:abstractNumId="7" w15:restartNumberingAfterBreak="0">
     <w:nsid w:val="58DE09F4"/>
     <w:multiLevelType w:val="hybridMultilevel"/>
     <w:tmpl w:val="FFE49D1C"/>
@@ -2780,7 +2877,7 @@
       </w:pPr>
     </w:lvl>
   </w:abstractNum>
-  <w:abstractNum w:abstractNumId="7" w15:restartNumberingAfterBreak="0">
+  <w:abstractNum w:abstractNumId="8" w15:restartNumberingAfterBreak="0">
     <w:nsid w:val="59FE1F64"/>
     <w:multiLevelType w:val="hybridMultilevel"/>
     <w:tmpl w:val="02CC8D12"/>
@@ -2866,7 +2963,96 @@
       </w:pPr>
     </w:lvl>
   </w:abstractNum>
-  <w:abstractNum w:abstractNumId="8" w15:restartNumberingAfterBreak="0">
+  <w:abstractNum w:abstractNumId="9" w15:restartNumberingAfterBreak="0">
+    <w:nsid w:val="7BF5367A"/>
+    <w:multiLevelType w:val="hybridMultilevel"/>
+    <w:tmpl w:val="38AC6E16"/>
+    <w:lvl w:ilvl="0" w:tplc="0809000F">
+      <w:start w:val="1"/>
+      <w:numFmt w:val="decimal"/>
+      <w:lvlText w:val="%1."/>
+      <w:lvlJc w:val="left"/>
+      <w:pPr>
+        <w:ind w:left="720" w:hanging="360"/>
+      </w:pPr>
+      <w:rPr>
+        <w:rFonts w:hint="default"/>
+      </w:rPr>
+    </w:lvl>
+    <w:lvl w:ilvl="1" w:tplc="08090019" w:tentative="1">
+      <w:start w:val="1"/>
+      <w:numFmt w:val="lowerLetter"/>
+      <w:lvlText w:val="%2."/>
+      <w:lvlJc w:val="left"/>
+      <w:pPr>
+        <w:ind w:left="1440" w:hanging="360"/>
+      </w:pPr>
+    </w:lvl>
+    <w:lvl w:ilvl="2" w:tplc="0809001B" w:tentative="1">
+      <w:start w:val="1"/>
+      <w:numFmt w:val="lowerRoman"/>
+      <w:lvlText w:val="%3."/>
+      <w:lvlJc w:val="right"/>
+      <w:pPr>
+        <w:ind w:left="2160" w:hanging="180"/>
+      </w:pPr>
+    </w:lvl>
+    <w:lvl w:ilvl="3" w:tplc="0809000F" w:tentative="1">
+      <w:start w:val="1"/>
+      <w:numFmt w:val="decimal"/>
+      <w:lvlText w:val="%4."/>
+      <w:lvlJc w:val="left"/>
+      <w:pPr>
+        <w:ind w:left="2880" w:hanging="360"/>
+      </w:pPr>
+    </w:lvl>
+    <w:lvl w:ilvl="4" w:tplc="08090019" w:tentative="1">
+      <w:start w:val="1"/>
+      <w:numFmt w:val="lowerLetter"/>
+      <w:lvlText w:val="%5."/>
+      <w:lvlJc w:val="left"/>
+      <w:pPr>
+        <w:ind w:left="3600" w:hanging="360"/>
+      </w:pPr>
+    </w:lvl>
+    <w:lvl w:ilvl="5" w:tplc="0809001B" w:tentative="1">
+      <w:start w:val="1"/>
+      <w:numFmt w:val="lowerRoman"/>
+      <w:lvlText w:val="%6."/>
+      <w:lvlJc w:val="right"/>
+      <w:pPr>
+        <w:ind w:left="4320" w:hanging="180"/>
+      </w:pPr>
+    </w:lvl>
+    <w:lvl w:ilvl="6" w:tplc="0809000F" w:tentative="1">
+      <w:start w:val="1"/>
+      <w:numFmt w:val="decimal"/>
+      <w:lvlText w:val="%7."/>
+      <w:lvlJc w:val="left"/>
+      <w:pPr>
+        <w:ind w:left="5040" w:hanging="360"/>
+      </w:pPr>
+    </w:lvl>
+    <w:lvl w:ilvl="7" w:tplc="08090019" w:tentative="1">
+      <w:start w:val="1"/>
+      <w:numFmt w:val="lowerLetter"/>
+      <w:lvlText w:val="%8."/>
+      <w:lvlJc w:val="left"/>
+      <w:pPr>
+        <w:ind w:left="5760" w:hanging="360"/>
+      </w:pPr>
+    </w:lvl>
+    <w:lvl w:ilvl="8" w:tplc="0809001B" w:tentative="1">
+      <w:start w:val="1"/>
+      <w:numFmt w:val="lowerRoman"/>
+      <w:lvlText w:val="%9."/>
+      <w:lvlJc w:val="right"/>
+      <w:pPr>
+        <w:ind w:left="6480" w:hanging="180"/>
+      </w:pPr>
+    </w:lvl>
+  </w:abstractNum>
+  <w:abstractNum w:abstractNumId="10" w15:restartNumberingAfterBreak="0">
     <w:nsid w:val="7C9D7467"/>
     <w:multiLevelType w:val="hybridMultilevel"/>
     <w:tmpl w:val="206E7DCC"/>
@@ -2979,7 +3165,7 @@
       </w:rPr>
     </w:lvl>
   </w:abstractNum>
-  <w:abstractNum w:abstractNumId="9" w15:restartNumberingAfterBreak="0">
+  <w:abstractNum w:abstractNumId="11" w15:restartNumberingAfterBreak="0">
     <w:nsid w:val="7E7F2259"/>
     <w:multiLevelType w:val="hybridMultilevel"/>
     <w:tmpl w:val="AC189AB0"/>
@@ -3069,33 +3255,39 @@
     </w:lvl>
   </w:abstractNum>
   <w:num w:numId="1" w16cid:durableId="1116869079">
+    <w:abstractNumId w:val="4"/>
+  </w:num>
+  <w:num w:numId="2" w16cid:durableId="46804265">
     <w:abstractNumId w:val="3"/>
   </w:num>
-  <w:num w:numId="2" w16cid:durableId="46804265">
+  <w:num w:numId="3" w16cid:durableId="831068146">
+    <w:abstractNumId w:val="6"/>
+  </w:num>
+  <w:num w:numId="4" w16cid:durableId="1623684831">
+    <w:abstractNumId w:val="10"/>
+  </w:num>
+  <w:num w:numId="5" w16cid:durableId="2095202910">
+    <w:abstractNumId w:val="8"/>
+  </w:num>
+  <w:num w:numId="6" w16cid:durableId="354504114">
+    <w:abstractNumId w:val="7"/>
+  </w:num>
+  <w:num w:numId="7" w16cid:durableId="1435514667">
+    <w:abstractNumId w:val="1"/>
+  </w:num>
+  <w:num w:numId="8" w16cid:durableId="1060441762">
     <w:abstractNumId w:val="2"/>
   </w:num>
-  <w:num w:numId="3" w16cid:durableId="831068146">
+  <w:num w:numId="9" w16cid:durableId="1596015451">
     <w:abstractNumId w:val="5"/>
   </w:num>
-  <w:num w:numId="4" w16cid:durableId="1623684831">
-    <w:abstractNumId w:val="8"/>
+  <w:num w:numId="10" w16cid:durableId="1585993715">
+    <w:abstractNumId w:val="11"/>
   </w:num>
-  <w:num w:numId="5" w16cid:durableId="2095202910">
-    <w:abstractNumId w:val="7"/>
-  </w:num>
-  <w:num w:numId="6" w16cid:durableId="354504114">
-    <w:abstractNumId w:val="6"/>
-  </w:num>
-  <w:num w:numId="7" w16cid:durableId="1435514667">
+  <w:num w:numId="11" w16cid:durableId="1691177872">
     <w:abstractNumId w:val="0"/>
   </w:num>
-  <w:num w:numId="8" w16cid:durableId="1060441762">
-    <w:abstractNumId w:val="1"/>
-  </w:num>
-  <w:num w:numId="9" w16cid:durableId="1596015451">
-    <w:abstractNumId w:val="4"/>
-  </w:num>
-  <w:num w:numId="10" w16cid:durableId="1585993715">
+  <w:num w:numId="12" w16cid:durableId="430012307">
     <w:abstractNumId w:val="9"/>
   </w:num>
 </w:numbering>

</xml_diff>

<commit_message>
56 Days of SQL - problem 8
</commit_message>
<xml_diff>
--- a/56DaysOfSQL/sql_problems_documentation.docx
+++ b/56DaysOfSQL/sql_problems_documentation.docx
@@ -94,47 +94,11 @@
           <w:rFonts w:ascii="Aptos" w:hAnsi="Aptos"/>
         </w:rPr>
       </w:pPr>
-      <w:proofErr w:type="spellStart"/>
-      <w:r>
-        <w:rPr>
-          <w:rFonts w:ascii="Aptos" w:hAnsi="Aptos"/>
-        </w:rPr>
-        <w:t>distinct_users</w:t>
-      </w:r>
-      <w:proofErr w:type="spellEnd"/>
-      <w:r>
-        <w:rPr>
-          <w:rFonts w:ascii="Aptos" w:hAnsi="Aptos"/>
-        </w:rPr>
-        <w:t xml:space="preserve"> CTE: Combines </w:t>
-      </w:r>
-      <w:proofErr w:type="spellStart"/>
-      <w:r>
-        <w:rPr>
-          <w:rFonts w:ascii="Aptos" w:hAnsi="Aptos"/>
-        </w:rPr>
-        <w:t>user_id</w:t>
-      </w:r>
-      <w:proofErr w:type="spellEnd"/>
-      <w:r>
-        <w:rPr>
-          <w:rFonts w:ascii="Aptos" w:hAnsi="Aptos"/>
-        </w:rPr>
-        <w:t xml:space="preserve"> and </w:t>
-      </w:r>
-      <w:proofErr w:type="spellStart"/>
-      <w:r>
-        <w:rPr>
-          <w:rFonts w:ascii="Aptos" w:hAnsi="Aptos"/>
-        </w:rPr>
-        <w:t>follower_id</w:t>
-      </w:r>
-      <w:proofErr w:type="spellEnd"/>
-      <w:r>
-        <w:rPr>
-          <w:rFonts w:ascii="Aptos" w:hAnsi="Aptos"/>
-        </w:rPr>
-        <w:t xml:space="preserve"> using UNION to get all unique users on the platform. This helps us determine the total number of users.</w:t>
+      <w:r>
+        <w:rPr>
+          <w:rFonts w:ascii="Aptos" w:hAnsi="Aptos"/>
+        </w:rPr>
+        <w:t>distinct_users CTE: Combines user_id and follower_id using UNION to get all unique users on the platform. This helps us determine the total number of users.</w:t>
       </w:r>
     </w:p>
     <w:p>
@@ -150,33 +114,11 @@
           <w:rFonts w:ascii="Aptos" w:hAnsi="Aptos"/>
         </w:rPr>
       </w:pPr>
-      <w:proofErr w:type="spellStart"/>
-      <w:r>
-        <w:rPr>
-          <w:rFonts w:ascii="Aptos" w:hAnsi="Aptos"/>
-        </w:rPr>
-        <w:t>follower_count</w:t>
-      </w:r>
-      <w:proofErr w:type="spellEnd"/>
-      <w:r>
-        <w:rPr>
-          <w:rFonts w:ascii="Aptos" w:hAnsi="Aptos"/>
-        </w:rPr>
-        <w:t xml:space="preserve"> CTE: Counts the number of followers for each </w:t>
-      </w:r>
-      <w:proofErr w:type="spellStart"/>
-      <w:r>
-        <w:rPr>
-          <w:rFonts w:ascii="Aptos" w:hAnsi="Aptos"/>
-        </w:rPr>
-        <w:t>user_id</w:t>
-      </w:r>
-      <w:proofErr w:type="spellEnd"/>
-      <w:r>
-        <w:rPr>
-          <w:rFonts w:ascii="Aptos" w:hAnsi="Aptos"/>
-        </w:rPr>
-        <w:t xml:space="preserve"> by grouping the rows in the famous table. This gives a list of users with their follower counts.</w:t>
+      <w:r>
+        <w:rPr>
+          <w:rFonts w:ascii="Aptos" w:hAnsi="Aptos"/>
+        </w:rPr>
+        <w:t>follower_count CTE: Counts the number of followers for each user_id by grouping the rows in the famous table. This gives a list of users with their follower counts.</w:t>
       </w:r>
     </w:p>
     <w:p>
@@ -196,35 +138,7 @@
         <w:rPr>
           <w:rFonts w:ascii="Aptos" w:hAnsi="Aptos"/>
         </w:rPr>
-        <w:t xml:space="preserve">Final SELECT Statement: Uses the data from </w:t>
-      </w:r>
-      <w:proofErr w:type="spellStart"/>
-      <w:r>
-        <w:rPr>
-          <w:rFonts w:ascii="Aptos" w:hAnsi="Aptos"/>
-        </w:rPr>
-        <w:t>follower_count</w:t>
-      </w:r>
-      <w:proofErr w:type="spellEnd"/>
-      <w:r>
-        <w:rPr>
-          <w:rFonts w:ascii="Aptos" w:hAnsi="Aptos"/>
-        </w:rPr>
-        <w:t xml:space="preserve"> and </w:t>
-      </w:r>
-      <w:proofErr w:type="spellStart"/>
-      <w:r>
-        <w:rPr>
-          <w:rFonts w:ascii="Aptos" w:hAnsi="Aptos"/>
-        </w:rPr>
-        <w:t>distinct_users</w:t>
-      </w:r>
-      <w:proofErr w:type="spellEnd"/>
-      <w:r>
-        <w:rPr>
-          <w:rFonts w:ascii="Aptos" w:hAnsi="Aptos"/>
-        </w:rPr>
-        <w:t xml:space="preserve"> to calculate the famous percentage for each user.</w:t>
+        <w:t>Final SELECT Statement: Uses the data from follower_count and distinct_users to calculate the famous percentage for each user.</w:t>
       </w:r>
     </w:p>
     <w:p>
@@ -628,21 +542,7 @@
         <w:rPr>
           <w:rFonts w:ascii="Aptos" w:hAnsi="Aptos"/>
         </w:rPr>
-        <w:t>Given a table '</w:t>
-      </w:r>
-      <w:proofErr w:type="spellStart"/>
-      <w:r>
-        <w:rPr>
-          <w:rFonts w:ascii="Aptos" w:hAnsi="Aptos"/>
-        </w:rPr>
-        <w:t>sf_transactions</w:t>
-      </w:r>
-      <w:proofErr w:type="spellEnd"/>
-      <w:r>
-        <w:rPr>
-          <w:rFonts w:ascii="Aptos" w:hAnsi="Aptos"/>
-        </w:rPr>
-        <w:t xml:space="preserve">' of purchases by date, calculate the month-over-month percentage change in revenue. The output should include the year-month date (YYYY-MM) and percentage change, rounded to the 2nd decimal point, and sorted from the beginning of the year to the end of the year. The percentage change column will be populated from the 2nd month forward and calculated as </w:t>
+        <w:t xml:space="preserve">Given a table 'sf_transactions' of purchases by date, calculate the month-over-month percentage change in revenue. The output should include the year-month date (YYYY-MM) and percentage change, rounded to the 2nd decimal point, and sorted from the beginning of the year to the end of the year. The percentage change column will be populated from the 2nd month forward and calculated as </w:t>
       </w:r>
     </w:p>
     <w:p>
@@ -697,33 +597,11 @@
           <w:rFonts w:ascii="Aptos" w:hAnsi="Aptos"/>
         </w:rPr>
       </w:pPr>
-      <w:proofErr w:type="spellStart"/>
-      <w:r>
-        <w:rPr>
-          <w:rFonts w:ascii="Aptos" w:hAnsi="Aptos"/>
-        </w:rPr>
-        <w:t>MonthlyRevenue</w:t>
-      </w:r>
-      <w:proofErr w:type="spellEnd"/>
-      <w:r>
-        <w:rPr>
-          <w:rFonts w:ascii="Aptos" w:hAnsi="Aptos"/>
-        </w:rPr>
-        <w:t xml:space="preserve"> CTE: Aggregates the total revenue for each month using FORMAT to convert the </w:t>
-      </w:r>
-      <w:proofErr w:type="spellStart"/>
-      <w:r>
-        <w:rPr>
-          <w:rFonts w:ascii="Aptos" w:hAnsi="Aptos"/>
-        </w:rPr>
-        <w:t>created_at</w:t>
-      </w:r>
-      <w:proofErr w:type="spellEnd"/>
-      <w:r>
-        <w:rPr>
-          <w:rFonts w:ascii="Aptos" w:hAnsi="Aptos"/>
-        </w:rPr>
-        <w:t xml:space="preserve"> date to the format YYYY-MM.</w:t>
+      <w:r>
+        <w:rPr>
+          <w:rFonts w:ascii="Aptos" w:hAnsi="Aptos"/>
+        </w:rPr>
+        <w:t>MonthlyRevenue CTE: Aggregates the total revenue for each month using FORMAT to convert the created_at date to the format YYYY-MM.</w:t>
       </w:r>
     </w:p>
     <w:p>
@@ -738,33 +616,11 @@
           <w:rFonts w:ascii="Aptos" w:hAnsi="Aptos"/>
         </w:rPr>
       </w:pPr>
-      <w:proofErr w:type="spellStart"/>
-      <w:r>
-        <w:rPr>
-          <w:rFonts w:ascii="Aptos" w:hAnsi="Aptos"/>
-        </w:rPr>
-        <w:t>RevenueChange</w:t>
-      </w:r>
-      <w:proofErr w:type="spellEnd"/>
-      <w:r>
-        <w:rPr>
-          <w:rFonts w:ascii="Aptos" w:hAnsi="Aptos"/>
-        </w:rPr>
-        <w:t xml:space="preserve"> CTE: Adds a column </w:t>
-      </w:r>
-      <w:proofErr w:type="spellStart"/>
-      <w:r>
-        <w:rPr>
-          <w:rFonts w:ascii="Aptos" w:hAnsi="Aptos"/>
-        </w:rPr>
-        <w:t>previous_revenue</w:t>
-      </w:r>
-      <w:proofErr w:type="spellEnd"/>
-      <w:r>
-        <w:rPr>
-          <w:rFonts w:ascii="Aptos" w:hAnsi="Aptos"/>
-        </w:rPr>
-        <w:t xml:space="preserve"> using the LAG function, which fetches the total revenue of the previous month for each row.</w:t>
+      <w:r>
+        <w:rPr>
+          <w:rFonts w:ascii="Aptos" w:hAnsi="Aptos"/>
+        </w:rPr>
+        <w:t>RevenueChange CTE: Adds a column previous_revenue using the LAG function, which fetches the total revenue of the previous month for each row.</w:t>
       </w:r>
     </w:p>
     <w:p>
@@ -784,63 +640,7 @@
         <w:rPr>
           <w:rFonts w:ascii="Aptos" w:hAnsi="Aptos"/>
         </w:rPr>
-        <w:t>Final SELECT: Calculates the percentage change as ((</w:t>
-      </w:r>
-      <w:proofErr w:type="spellStart"/>
-      <w:r>
-        <w:rPr>
-          <w:rFonts w:ascii="Aptos" w:hAnsi="Aptos"/>
-        </w:rPr>
-        <w:t>total_revenue</w:t>
-      </w:r>
-      <w:proofErr w:type="spellEnd"/>
-      <w:r>
-        <w:rPr>
-          <w:rFonts w:ascii="Aptos" w:hAnsi="Aptos"/>
-        </w:rPr>
-        <w:t xml:space="preserve"> - </w:t>
-      </w:r>
-      <w:proofErr w:type="spellStart"/>
-      <w:r>
-        <w:rPr>
-          <w:rFonts w:ascii="Aptos" w:hAnsi="Aptos"/>
-        </w:rPr>
-        <w:t>previous_revenue</w:t>
-      </w:r>
-      <w:proofErr w:type="spellEnd"/>
-      <w:r>
-        <w:rPr>
-          <w:rFonts w:ascii="Aptos" w:hAnsi="Aptos"/>
-        </w:rPr>
-        <w:t xml:space="preserve">) / </w:t>
-      </w:r>
-      <w:proofErr w:type="spellStart"/>
-      <w:r>
-        <w:rPr>
-          <w:rFonts w:ascii="Aptos" w:hAnsi="Aptos"/>
-        </w:rPr>
-        <w:t>previous_revenue</w:t>
-      </w:r>
-      <w:proofErr w:type="spellEnd"/>
-      <w:r>
-        <w:rPr>
-          <w:rFonts w:ascii="Aptos" w:hAnsi="Aptos"/>
-        </w:rPr>
-        <w:t xml:space="preserve">) * 100. The ROUND function ensures the percentage is rounded to two decimal places. The output is ordered by </w:t>
-      </w:r>
-      <w:proofErr w:type="spellStart"/>
-      <w:r>
-        <w:rPr>
-          <w:rFonts w:ascii="Aptos" w:hAnsi="Aptos"/>
-        </w:rPr>
-        <w:t>year_month</w:t>
-      </w:r>
-      <w:proofErr w:type="spellEnd"/>
-      <w:r>
-        <w:rPr>
-          <w:rFonts w:ascii="Aptos" w:hAnsi="Aptos"/>
-        </w:rPr>
-        <w:t xml:space="preserve"> to display the data chronologically.</w:t>
+        <w:t>Final SELECT: Calculates the percentage change as ((total_revenue - previous_revenue) / previous_revenue) * 100. The ROUND function ensures the percentage is rounded to two decimal places. The output is ordered by year_month to display the data chronologically.</w:t>
       </w:r>
     </w:p>
     <w:p>
@@ -1218,35 +1018,7 @@
           <w:rFonts w:ascii="Aptos" w:hAnsi="Aptos"/>
         </w:rPr>
         <w:br/>
-        <w:t>The output should contain '</w:t>
-      </w:r>
-      <w:proofErr w:type="spellStart"/>
-      <w:r>
-        <w:rPr>
-          <w:rFonts w:ascii="Aptos" w:hAnsi="Aptos"/>
-        </w:rPr>
-        <w:t>user_id</w:t>
-      </w:r>
-      <w:proofErr w:type="spellEnd"/>
-      <w:r>
-        <w:rPr>
-          <w:rFonts w:ascii="Aptos" w:hAnsi="Aptos"/>
-        </w:rPr>
-        <w:t>' and '</w:t>
-      </w:r>
-      <w:proofErr w:type="spellStart"/>
-      <w:r>
-        <w:rPr>
-          <w:rFonts w:ascii="Aptos" w:hAnsi="Aptos"/>
-        </w:rPr>
-        <w:t>user_name</w:t>
-      </w:r>
-      <w:proofErr w:type="spellEnd"/>
-      <w:r>
-        <w:rPr>
-          <w:rFonts w:ascii="Aptos" w:hAnsi="Aptos"/>
-        </w:rPr>
-        <w:t>' columns.</w:t>
+        <w:t>The output should contain 'user_id' and 'user_name' columns.</w:t>
       </w:r>
       <w:r>
         <w:rPr>
@@ -1290,35 +1062,7 @@
         <w:rPr>
           <w:rFonts w:ascii="Aptos" w:hAnsi="Aptos"/>
         </w:rPr>
-        <w:t>The CTEs (</w:t>
-      </w:r>
-      <w:proofErr w:type="spellStart"/>
-      <w:r>
-        <w:rPr>
-          <w:rFonts w:ascii="Aptos" w:hAnsi="Aptos"/>
-        </w:rPr>
-        <w:t>karl_friends</w:t>
-      </w:r>
-      <w:proofErr w:type="spellEnd"/>
-      <w:r>
-        <w:rPr>
-          <w:rFonts w:ascii="Aptos" w:hAnsi="Aptos"/>
-        </w:rPr>
-        <w:t xml:space="preserve"> and </w:t>
-      </w:r>
-      <w:proofErr w:type="spellStart"/>
-      <w:r>
-        <w:rPr>
-          <w:rFonts w:ascii="Aptos" w:hAnsi="Aptos"/>
-        </w:rPr>
-        <w:t>hans_friends</w:t>
-      </w:r>
-      <w:proofErr w:type="spellEnd"/>
-      <w:r>
-        <w:rPr>
-          <w:rFonts w:ascii="Aptos" w:hAnsi="Aptos"/>
-        </w:rPr>
-        <w:t>) efficiently find all friends for Karl and Hans, respectively.</w:t>
+        <w:t>The CTEs (karl_friends and hans_friends) efficiently find all friends for Karl and Hans, respectively.</w:t>
       </w:r>
     </w:p>
     <w:p>
@@ -1514,16 +1258,8 @@
         <w:rPr>
           <w:rFonts w:ascii="Aptos" w:hAnsi="Aptos"/>
         </w:rPr>
-        <w:t xml:space="preserve">Some forecasting methods are extremely simple and surprisingly effective. Naïve forecast is one of them. To create a naïve forecast for "distance per dollar" (defined as </w:t>
-      </w:r>
-      <w:proofErr w:type="spellStart"/>
-      <w:r>
-        <w:rPr>
-          <w:rFonts w:ascii="Aptos" w:hAnsi="Aptos"/>
-        </w:rPr>
-        <w:t>distance_to_travel</w:t>
-      </w:r>
-      <w:proofErr w:type="spellEnd"/>
+        <w:t>Some forecasting methods are extremely simple and surprisingly effective. Naïve forecast is one of them. To create a naïve forecast for "distance per dollar" (defined as distance_to_travel</w:t>
+      </w:r>
       <w:r>
         <w:rPr>
           <w:rFonts w:ascii="Aptos" w:hAnsi="Aptos"/>
@@ -1542,19 +1278,11 @@
         </w:rPr>
         <w:t xml:space="preserve"> </w:t>
       </w:r>
-      <w:proofErr w:type="spellStart"/>
-      <w:r>
-        <w:rPr>
-          <w:rFonts w:ascii="Aptos" w:hAnsi="Aptos"/>
-        </w:rPr>
-        <w:t>monetary_cost</w:t>
-      </w:r>
-      <w:proofErr w:type="spellEnd"/>
-      <w:r>
-        <w:rPr>
-          <w:rFonts w:ascii="Aptos" w:hAnsi="Aptos"/>
-        </w:rPr>
-        <w:t xml:space="preserve">), first sum the "distance to travel" and "monetary cost" values monthly. This gives the actual value for the current month. For the forecasted value, use the previous month's value. After obtaining both actual and forecasted values, calculate the root mean squared error (RMSE) using the formula </w:t>
+      <w:r>
+        <w:rPr>
+          <w:rFonts w:ascii="Aptos" w:hAnsi="Aptos"/>
+        </w:rPr>
+        <w:t xml:space="preserve">monetary_cost), first sum the "distance to travel" and "monetary cost" values monthly. This gives the actual value for the current month. For the forecasted value, use the previous month's value. After obtaining both actual and forecasted values, calculate the root mean squared error (RMSE) using the formula </w:t>
       </w:r>
     </w:p>
     <w:p>
@@ -1988,39 +1716,7 @@
           <w:rFonts w:ascii="Aptos" w:hAnsi="Aptos"/>
           <w:lang w:val="en-US"/>
         </w:rPr>
-        <w:t xml:space="preserve">Joining Tables: The initial step involves joining the </w:t>
-      </w:r>
-      <w:proofErr w:type="spellStart"/>
-      <w:r>
-        <w:rPr>
-          <w:rFonts w:ascii="Aptos" w:hAnsi="Aptos"/>
-          <w:lang w:val="en-US"/>
-        </w:rPr>
-        <w:t>ms_projects</w:t>
-      </w:r>
-      <w:proofErr w:type="spellEnd"/>
-      <w:r>
-        <w:rPr>
-          <w:rFonts w:ascii="Aptos" w:hAnsi="Aptos"/>
-          <w:lang w:val="en-US"/>
-        </w:rPr>
-        <w:t xml:space="preserve"> and </w:t>
-      </w:r>
-      <w:proofErr w:type="spellStart"/>
-      <w:r>
-        <w:rPr>
-          <w:rFonts w:ascii="Aptos" w:hAnsi="Aptos"/>
-          <w:lang w:val="en-US"/>
-        </w:rPr>
-        <w:t>ms_emp_projects</w:t>
-      </w:r>
-      <w:proofErr w:type="spellEnd"/>
-      <w:r>
-        <w:rPr>
-          <w:rFonts w:ascii="Aptos" w:hAnsi="Aptos"/>
-          <w:lang w:val="en-US"/>
-        </w:rPr>
-        <w:t xml:space="preserve"> tables on the project ID to combine project details (including titles and budgets) with employee assignments.</w:t>
+        <w:t>Joining Tables: The initial step involves joining the ms_projects and ms_emp_projects tables on the project ID to combine project details (including titles and budgets) with employee assignments.</w:t>
       </w:r>
     </w:p>
     <w:p>
@@ -2307,49 +2003,7 @@
         <w:rPr>
           <w:rFonts w:ascii="Aptos" w:hAnsi="Aptos"/>
         </w:rPr>
-        <w:t xml:space="preserve">Joining Tables: The first step involves joining the </w:t>
-      </w:r>
-      <w:proofErr w:type="spellStart"/>
-      <w:r>
-        <w:rPr>
-          <w:rFonts w:ascii="Aptos" w:hAnsi="Aptos"/>
-        </w:rPr>
-        <w:t>airbnb_apartments</w:t>
-      </w:r>
-      <w:proofErr w:type="spellEnd"/>
-      <w:r>
-        <w:rPr>
-          <w:rFonts w:ascii="Aptos" w:hAnsi="Aptos"/>
-        </w:rPr>
-        <w:t xml:space="preserve"> and </w:t>
-      </w:r>
-      <w:proofErr w:type="spellStart"/>
-      <w:r>
-        <w:rPr>
-          <w:rFonts w:ascii="Aptos" w:hAnsi="Aptos"/>
-        </w:rPr>
-        <w:t>airbnb_hosts</w:t>
-      </w:r>
-      <w:proofErr w:type="spellEnd"/>
-      <w:r>
-        <w:rPr>
-          <w:rFonts w:ascii="Aptos" w:hAnsi="Aptos"/>
-        </w:rPr>
-        <w:t xml:space="preserve"> tables on the </w:t>
-      </w:r>
-      <w:proofErr w:type="spellStart"/>
-      <w:r>
-        <w:rPr>
-          <w:rFonts w:ascii="Aptos" w:hAnsi="Aptos"/>
-        </w:rPr>
-        <w:t>host_id</w:t>
-      </w:r>
-      <w:proofErr w:type="spellEnd"/>
-      <w:r>
-        <w:rPr>
-          <w:rFonts w:ascii="Aptos" w:hAnsi="Aptos"/>
-        </w:rPr>
-        <w:t>. This allows us to combine the apartment details (such as the number of beds) with the host's nationality</w:t>
+        <w:t>Joining Tables: The first step involves joining the airbnb_apartments and airbnb_hosts tables on the host_id. This allows us to combine the apartment details (such as the number of beds) with the host's nationality</w:t>
       </w:r>
       <w:r>
         <w:rPr>
@@ -2381,35 +2035,7 @@
         <w:rPr>
           <w:rFonts w:ascii="Aptos" w:hAnsi="Aptos"/>
         </w:rPr>
-        <w:t xml:space="preserve">Grouping and Aggregating: Next, the data is grouped by the host's nationality, so that the total number of beds available for each nationality can be calculated. The </w:t>
-      </w:r>
-      <w:proofErr w:type="gramStart"/>
-      <w:r>
-        <w:rPr>
-          <w:rFonts w:ascii="Aptos" w:hAnsi="Aptos"/>
-        </w:rPr>
-        <w:t>SUM(</w:t>
-      </w:r>
-      <w:proofErr w:type="gramEnd"/>
-      <w:r>
-        <w:rPr>
-          <w:rFonts w:ascii="Aptos" w:hAnsi="Aptos"/>
-        </w:rPr>
-        <w:t>) function is used to add up the beds (</w:t>
-      </w:r>
-      <w:proofErr w:type="spellStart"/>
-      <w:r>
-        <w:rPr>
-          <w:rFonts w:ascii="Aptos" w:hAnsi="Aptos"/>
-        </w:rPr>
-        <w:t>n_beds</w:t>
-      </w:r>
-      <w:proofErr w:type="spellEnd"/>
-      <w:r>
-        <w:rPr>
-          <w:rFonts w:ascii="Aptos" w:hAnsi="Aptos"/>
-        </w:rPr>
-        <w:t>) for all apartments hosted by individuals of the same nationality.</w:t>
+        <w:t>Grouping and Aggregating: Next, the data is grouped by the host's nationality, so that the total number of beds available for each nationality can be calculated. The SUM() function is used to add up the beds (n_beds) for all apartments hosted by individuals of the same nationality.</w:t>
       </w:r>
     </w:p>
     <w:p>
@@ -2842,6 +2468,7 @@
       <w:r>
         <w:rPr>
           <w:rFonts w:ascii="Aptos" w:hAnsi="Aptos"/>
+          <w:noProof/>
           <w:lang w:val="en-US"/>
         </w:rPr>
         <w:drawing>
@@ -3006,6 +2633,7 @@
       <w:r>
         <w:rPr>
           <w:rFonts w:ascii="Aptos" w:hAnsi="Aptos"/>
+          <w:noProof/>
           <w:lang w:val="en-US"/>
         </w:rPr>
         <w:drawing>
@@ -3045,6 +2673,292 @@
         </w:drawing>
       </w:r>
     </w:p>
+    <w:p>
+      <w:pPr>
+        <w:rPr>
+          <w:rFonts w:ascii="Aptos" w:hAnsi="Aptos"/>
+          <w:lang w:val="en-US"/>
+        </w:rPr>
+      </w:pPr>
+    </w:p>
+    <w:p>
+      <w:pPr>
+        <w:rPr>
+          <w:rFonts w:ascii="Aptos" w:hAnsi="Aptos"/>
+          <w:lang w:val="en-US"/>
+        </w:rPr>
+      </w:pPr>
+    </w:p>
+    <w:p>
+      <w:pPr>
+        <w:rPr>
+          <w:rFonts w:ascii="Aptos" w:hAnsi="Aptos"/>
+          <w:lang w:val="en-US"/>
+        </w:rPr>
+      </w:pPr>
+    </w:p>
+    <w:p>
+      <w:pPr>
+        <w:rPr>
+          <w:rFonts w:ascii="Aptos" w:hAnsi="Aptos"/>
+          <w:lang w:val="en-US"/>
+        </w:rPr>
+      </w:pPr>
+    </w:p>
+    <w:p>
+      <w:pPr>
+        <w:rPr>
+          <w:rFonts w:ascii="Aptos" w:hAnsi="Aptos"/>
+          <w:lang w:val="en-US"/>
+        </w:rPr>
+      </w:pPr>
+    </w:p>
+    <w:p>
+      <w:pPr>
+        <w:rPr>
+          <w:rFonts w:ascii="Aptos" w:hAnsi="Aptos"/>
+          <w:lang w:val="en-US"/>
+        </w:rPr>
+      </w:pPr>
+    </w:p>
+    <w:p>
+      <w:pPr>
+        <w:rPr>
+          <w:rFonts w:ascii="Aptos" w:hAnsi="Aptos"/>
+          <w:lang w:val="en-US"/>
+        </w:rPr>
+      </w:pPr>
+    </w:p>
+    <w:p>
+      <w:pPr>
+        <w:rPr>
+          <w:rFonts w:ascii="Aptos" w:hAnsi="Aptos"/>
+          <w:lang w:val="en-US"/>
+        </w:rPr>
+      </w:pPr>
+    </w:p>
+    <w:p>
+      <w:pPr>
+        <w:rPr>
+          <w:rFonts w:ascii="Aptos" w:hAnsi="Aptos"/>
+          <w:lang w:val="en-US"/>
+        </w:rPr>
+      </w:pPr>
+    </w:p>
+    <w:p>
+      <w:pPr>
+        <w:rPr>
+          <w:rFonts w:ascii="Aptos" w:hAnsi="Aptos"/>
+          <w:lang w:val="en-US"/>
+        </w:rPr>
+      </w:pPr>
+    </w:p>
+    <w:p>
+      <w:pPr>
+        <w:rPr>
+          <w:rFonts w:ascii="Aptos" w:hAnsi="Aptos"/>
+          <w:lang w:val="en-US"/>
+        </w:rPr>
+      </w:pPr>
+    </w:p>
+    <w:p>
+      <w:pPr>
+        <w:rPr>
+          <w:rFonts w:ascii="Aptos" w:hAnsi="Aptos"/>
+          <w:lang w:val="en-US"/>
+        </w:rPr>
+      </w:pPr>
+    </w:p>
+    <w:p>
+      <w:pPr>
+        <w:rPr>
+          <w:rFonts w:ascii="Aptos" w:hAnsi="Aptos"/>
+          <w:lang w:val="en-US"/>
+        </w:rPr>
+      </w:pPr>
+    </w:p>
+    <w:p>
+      <w:pPr>
+        <w:rPr>
+          <w:rFonts w:ascii="Aptos" w:hAnsi="Aptos"/>
+          <w:lang w:val="en-US"/>
+        </w:rPr>
+      </w:pPr>
+    </w:p>
+    <w:p>
+      <w:pPr>
+        <w:rPr>
+          <w:rFonts w:ascii="Aptos" w:hAnsi="Aptos"/>
+          <w:lang w:val="en-US"/>
+        </w:rPr>
+      </w:pPr>
+    </w:p>
+    <w:p>
+      <w:pPr>
+        <w:pStyle w:val="Heading1"/>
+        <w:rPr>
+          <w:rFonts w:ascii="Aptos" w:hAnsi="Aptos"/>
+          <w:b/>
+          <w:bCs/>
+          <w:lang w:val="en-US"/>
+        </w:rPr>
+      </w:pPr>
+      <w:r>
+        <w:rPr>
+          <w:rFonts w:ascii="Aptos" w:hAnsi="Aptos"/>
+          <w:b/>
+          <w:bCs/>
+          <w:lang w:val="en-US"/>
+        </w:rPr>
+        <w:lastRenderedPageBreak/>
+        <w:t>Problem 8 (Tesla Problem)</w:t>
+      </w:r>
+    </w:p>
+    <w:p>
+      <w:pPr>
+        <w:jc w:val="both"/>
+        <w:rPr>
+          <w:rFonts w:ascii="Aptos" w:hAnsi="Aptos"/>
+        </w:rPr>
+      </w:pPr>
+      <w:r>
+        <w:rPr>
+          <w:rFonts w:ascii="Aptos" w:hAnsi="Aptos"/>
+        </w:rPr>
+        <w:t>You are given a table of product launches by company by year. Write a query to count the net difference between the number of products companies launched in 2020 with the number of products companies launched in the previous year. Output the name of the companies and a net difference of net products released for 2020 compared to the previous year.</w:t>
+      </w:r>
+    </w:p>
+    <w:p>
+      <w:pPr>
+        <w:jc w:val="both"/>
+        <w:rPr>
+          <w:rFonts w:ascii="Aptos" w:hAnsi="Aptos"/>
+          <w:b/>
+          <w:bCs/>
+        </w:rPr>
+      </w:pPr>
+      <w:r>
+        <w:rPr>
+          <w:rFonts w:ascii="Aptos" w:hAnsi="Aptos"/>
+          <w:b/>
+          <w:bCs/>
+        </w:rPr>
+        <w:t>Explanation:</w:t>
+      </w:r>
+    </w:p>
+    <w:p>
+      <w:pPr>
+        <w:pStyle w:val="ListParagraph"/>
+        <w:numPr>
+          <w:ilvl w:val="0"/>
+          <w:numId w:val="14"/>
+        </w:numPr>
+        <w:jc w:val="both"/>
+        <w:rPr>
+          <w:rFonts w:ascii="Aptos" w:hAnsi="Aptos"/>
+          <w:lang w:val="en-US"/>
+        </w:rPr>
+      </w:pPr>
+      <w:r>
+        <w:rPr>
+          <w:rFonts w:ascii="Aptos" w:hAnsi="Aptos"/>
+          <w:lang w:val="en-US"/>
+        </w:rPr>
+        <w:t>Counting Products per Year: Using SUM with CASE statements, we count the number of products launched in 2020 and 2019 separately for each company.</w:t>
+      </w:r>
+    </w:p>
+    <w:p>
+      <w:pPr>
+        <w:pStyle w:val="ListParagraph"/>
+        <w:numPr>
+          <w:ilvl w:val="0"/>
+          <w:numId w:val="14"/>
+        </w:numPr>
+        <w:jc w:val="both"/>
+        <w:rPr>
+          <w:rFonts w:ascii="Aptos" w:hAnsi="Aptos"/>
+          <w:lang w:val="en-US"/>
+        </w:rPr>
+      </w:pPr>
+      <w:r>
+        <w:rPr>
+          <w:rFonts w:ascii="Aptos" w:hAnsi="Aptos"/>
+          <w:lang w:val="en-US"/>
+        </w:rPr>
+        <w:t>Calculating Net Difference: We calculate the difference between 2020 and 2019 product counts to get the net change.</w:t>
+      </w:r>
+    </w:p>
+    <w:p>
+      <w:pPr>
+        <w:pStyle w:val="ListParagraph"/>
+        <w:numPr>
+          <w:ilvl w:val="0"/>
+          <w:numId w:val="14"/>
+        </w:numPr>
+        <w:jc w:val="both"/>
+        <w:rPr>
+          <w:rFonts w:ascii="Aptos" w:hAnsi="Aptos"/>
+          <w:lang w:val="en-US"/>
+        </w:rPr>
+      </w:pPr>
+      <w:r>
+        <w:rPr>
+          <w:rFonts w:ascii="Aptos" w:hAnsi="Aptos"/>
+          <w:lang w:val="en-US"/>
+        </w:rPr>
+        <w:t>Ordering: The results are ordered by net_difference in descending order to show companies with the highest increase first.</w:t>
+      </w:r>
+    </w:p>
+    <w:p>
+      <w:pPr>
+        <w:jc w:val="both"/>
+        <w:rPr>
+          <w:rFonts w:ascii="Aptos" w:hAnsi="Aptos"/>
+          <w:lang w:val="en-US"/>
+        </w:rPr>
+      </w:pPr>
+      <w:r>
+        <w:rPr>
+          <w:rFonts w:ascii="Aptos" w:hAnsi="Aptos"/>
+          <w:lang w:val="en-US"/>
+        </w:rPr>
+        <w:drawing>
+          <wp:inline distT="0" distB="0" distL="0" distR="0" wp14:anchorId="75E71EA9" wp14:editId="3E9031A8">
+            <wp:extent cx="5692633" cy="2781541"/>
+            <wp:effectExtent l="0" t="0" r="3810" b="0"/>
+            <wp:docPr id="1123627782" name="Picture 1"/>
+            <wp:cNvGraphicFramePr>
+              <a:graphicFrameLocks xmlns:a="http://schemas.openxmlformats.org/drawingml/2006/main" noChangeAspect="1"/>
+            </wp:cNvGraphicFramePr>
+            <a:graphic xmlns:a="http://schemas.openxmlformats.org/drawingml/2006/main">
+              <a:graphicData uri="http://schemas.openxmlformats.org/drawingml/2006/picture">
+                <pic:pic xmlns:pic="http://schemas.openxmlformats.org/drawingml/2006/picture">
+                  <pic:nvPicPr>
+                    <pic:cNvPr id="1123627782" name=""/>
+                    <pic:cNvPicPr/>
+                  </pic:nvPicPr>
+                  <pic:blipFill>
+                    <a:blip r:embed="rId17"/>
+                    <a:stretch>
+                      <a:fillRect/>
+                    </a:stretch>
+                  </pic:blipFill>
+                  <pic:spPr>
+                    <a:xfrm>
+                      <a:off x="0" y="0"/>
+                      <a:ext cx="5692633" cy="2781541"/>
+                    </a:xfrm>
+                    <a:prstGeom prst="rect">
+                      <a:avLst/>
+                    </a:prstGeom>
+                  </pic:spPr>
+                </pic:pic>
+              </a:graphicData>
+            </a:graphic>
+          </wp:inline>
+        </w:drawing>
+      </w:r>
+    </w:p>
     <w:sectPr>
       <w:pgSz w:w="11906" w:h="16838"/>
       <w:pgMar w:top="720" w:right="720" w:bottom="720" w:left="720" w:header="708" w:footer="708" w:gutter="0"/>
@@ -3058,6 +2972,95 @@
 <file path=word/numbering.xml><?xml version="1.0" encoding="utf-8"?>
 <w:numbering xmlns:wpc="http://schemas.microsoft.com/office/word/2010/wordprocessingCanvas" xmlns:cx="http://schemas.microsoft.com/office/drawing/2014/chartex" xmlns:cx1="http://schemas.microsoft.com/office/drawing/2015/9/8/chartex" xmlns:cx2="http://schemas.microsoft.com/office/drawing/2015/10/21/chartex" xmlns:cx3="http://schemas.microsoft.com/office/drawing/2016/5/9/chartex" xmlns:cx4="http://schemas.microsoft.com/office/drawing/2016/5/10/chartex" xmlns:cx5="http://schemas.microsoft.com/office/drawing/2016/5/11/chartex" xmlns:cx6="http://schemas.microsoft.com/office/drawing/2016/5/12/chartex" xmlns:cx7="http://schemas.microsoft.com/office/drawing/2016/5/13/chartex" xmlns:cx8="http://schemas.microsoft.com/office/drawing/2016/5/14/chartex" xmlns:mc="http://schemas.openxmlformats.org/markup-compatibility/2006" xmlns:aink="http://schemas.microsoft.com/office/drawing/2016/ink" xmlns:am3d="http://schemas.microsoft.com/office/drawing/2017/model3d" xmlns:o="urn:schemas-microsoft-com:office:office" xmlns:oel="http://schemas.microsoft.com/office/2019/extlst" xmlns:r="http://schemas.openxmlformats.org/officeDocument/2006/relationships" xmlns:m="http://schemas.openxmlformats.org/officeDocument/2006/math" xmlns:v="urn:schemas-microsoft-com:vml" xmlns:wp14="http://schemas.microsoft.com/office/word/2010/wordprocessingDrawing" xmlns:wp="http://schemas.openxmlformats.org/drawingml/2006/wordprocessingDrawing" xmlns:w10="urn:schemas-microsoft-com:office:word" xmlns:w="http://schemas.openxmlformats.org/wordprocessingml/2006/main" xmlns:w14="http://schemas.microsoft.com/office/word/2010/wordml" xmlns:w15="http://schemas.microsoft.com/office/word/2012/wordml" xmlns:w16cex="http://schemas.microsoft.com/office/word/2018/wordml/cex" xmlns:w16cid="http://schemas.microsoft.com/office/word/2016/wordml/cid" xmlns:w16="http://schemas.microsoft.com/office/word/2018/wordml" xmlns:w16du="http://schemas.microsoft.com/office/word/2023/wordml/word16du" xmlns:w16sdtdh="http://schemas.microsoft.com/office/word/2020/wordml/sdtdatahash" xmlns:w16sdtfl="http://schemas.microsoft.com/office/word/2024/wordml/sdtformatlock" xmlns:w16se="http://schemas.microsoft.com/office/word/2015/wordml/symex" xmlns:wpg="http://schemas.microsoft.com/office/word/2010/wordprocessingGroup" xmlns:wpi="http://schemas.microsoft.com/office/word/2010/wordprocessingInk" xmlns:wne="http://schemas.microsoft.com/office/word/2006/wordml" xmlns:wps="http://schemas.microsoft.com/office/word/2010/wordprocessingShape" mc:Ignorable="w14 w15 w16se w16cid w16 w16cex w16sdtdh w16sdtfl w16du wp14">
   <w:abstractNum w:abstractNumId="0" w15:restartNumberingAfterBreak="0">
+    <w:nsid w:val="0D13375D"/>
+    <w:multiLevelType w:val="hybridMultilevel"/>
+    <w:tmpl w:val="2B7C9EA2"/>
+    <w:lvl w:ilvl="0" w:tplc="0809000F">
+      <w:start w:val="1"/>
+      <w:numFmt w:val="decimal"/>
+      <w:lvlText w:val="%1."/>
+      <w:lvlJc w:val="left"/>
+      <w:pPr>
+        <w:ind w:left="720" w:hanging="360"/>
+      </w:pPr>
+      <w:rPr>
+        <w:rFonts w:hint="default"/>
+      </w:rPr>
+    </w:lvl>
+    <w:lvl w:ilvl="1" w:tplc="08090019" w:tentative="1">
+      <w:start w:val="1"/>
+      <w:numFmt w:val="lowerLetter"/>
+      <w:lvlText w:val="%2."/>
+      <w:lvlJc w:val="left"/>
+      <w:pPr>
+        <w:ind w:left="1440" w:hanging="360"/>
+      </w:pPr>
+    </w:lvl>
+    <w:lvl w:ilvl="2" w:tplc="0809001B" w:tentative="1">
+      <w:start w:val="1"/>
+      <w:numFmt w:val="lowerRoman"/>
+      <w:lvlText w:val="%3."/>
+      <w:lvlJc w:val="right"/>
+      <w:pPr>
+        <w:ind w:left="2160" w:hanging="180"/>
+      </w:pPr>
+    </w:lvl>
+    <w:lvl w:ilvl="3" w:tplc="0809000F" w:tentative="1">
+      <w:start w:val="1"/>
+      <w:numFmt w:val="decimal"/>
+      <w:lvlText w:val="%4."/>
+      <w:lvlJc w:val="left"/>
+      <w:pPr>
+        <w:ind w:left="2880" w:hanging="360"/>
+      </w:pPr>
+    </w:lvl>
+    <w:lvl w:ilvl="4" w:tplc="08090019" w:tentative="1">
+      <w:start w:val="1"/>
+      <w:numFmt w:val="lowerLetter"/>
+      <w:lvlText w:val="%5."/>
+      <w:lvlJc w:val="left"/>
+      <w:pPr>
+        <w:ind w:left="3600" w:hanging="360"/>
+      </w:pPr>
+    </w:lvl>
+    <w:lvl w:ilvl="5" w:tplc="0809001B" w:tentative="1">
+      <w:start w:val="1"/>
+      <w:numFmt w:val="lowerRoman"/>
+      <w:lvlText w:val="%6."/>
+      <w:lvlJc w:val="right"/>
+      <w:pPr>
+        <w:ind w:left="4320" w:hanging="180"/>
+      </w:pPr>
+    </w:lvl>
+    <w:lvl w:ilvl="6" w:tplc="0809000F" w:tentative="1">
+      <w:start w:val="1"/>
+      <w:numFmt w:val="decimal"/>
+      <w:lvlText w:val="%7."/>
+      <w:lvlJc w:val="left"/>
+      <w:pPr>
+        <w:ind w:left="5040" w:hanging="360"/>
+      </w:pPr>
+    </w:lvl>
+    <w:lvl w:ilvl="7" w:tplc="08090019" w:tentative="1">
+      <w:start w:val="1"/>
+      <w:numFmt w:val="lowerLetter"/>
+      <w:lvlText w:val="%8."/>
+      <w:lvlJc w:val="left"/>
+      <w:pPr>
+        <w:ind w:left="5760" w:hanging="360"/>
+      </w:pPr>
+    </w:lvl>
+    <w:lvl w:ilvl="8" w:tplc="0809001B" w:tentative="1">
+      <w:start w:val="1"/>
+      <w:numFmt w:val="lowerRoman"/>
+      <w:lvlText w:val="%9."/>
+      <w:lvlJc w:val="right"/>
+      <w:pPr>
+        <w:ind w:left="6480" w:hanging="180"/>
+      </w:pPr>
+    </w:lvl>
+  </w:abstractNum>
+  <w:abstractNum w:abstractNumId="1" w15:restartNumberingAfterBreak="0">
     <w:nsid w:val="0D20424E"/>
     <w:multiLevelType w:val="hybridMultilevel"/>
     <w:tmpl w:val="DD5A5672"/>
@@ -3143,7 +3146,7 @@
       </w:pPr>
     </w:lvl>
   </w:abstractNum>
-  <w:abstractNum w:abstractNumId="1" w15:restartNumberingAfterBreak="0">
+  <w:abstractNum w:abstractNumId="2" w15:restartNumberingAfterBreak="0">
     <w:nsid w:val="1A740511"/>
     <w:multiLevelType w:val="hybridMultilevel"/>
     <w:tmpl w:val="F3C20988"/>
@@ -3229,7 +3232,7 @@
       </w:pPr>
     </w:lvl>
   </w:abstractNum>
-  <w:abstractNum w:abstractNumId="2" w15:restartNumberingAfterBreak="0">
+  <w:abstractNum w:abstractNumId="3" w15:restartNumberingAfterBreak="0">
     <w:nsid w:val="1F512A27"/>
     <w:multiLevelType w:val="hybridMultilevel"/>
     <w:tmpl w:val="02548D6C"/>
@@ -3318,7 +3321,7 @@
       </w:pPr>
     </w:lvl>
   </w:abstractNum>
-  <w:abstractNum w:abstractNumId="3" w15:restartNumberingAfterBreak="0">
+  <w:abstractNum w:abstractNumId="4" w15:restartNumberingAfterBreak="0">
     <w:nsid w:val="277274ED"/>
     <w:multiLevelType w:val="hybridMultilevel"/>
     <w:tmpl w:val="19042000"/>
@@ -3431,7 +3434,7 @@
       </w:rPr>
     </w:lvl>
   </w:abstractNum>
-  <w:abstractNum w:abstractNumId="4" w15:restartNumberingAfterBreak="0">
+  <w:abstractNum w:abstractNumId="5" w15:restartNumberingAfterBreak="0">
     <w:nsid w:val="2B05286B"/>
     <w:multiLevelType w:val="hybridMultilevel"/>
     <w:tmpl w:val="94F8880C"/>
@@ -3517,7 +3520,93 @@
       </w:pPr>
     </w:lvl>
   </w:abstractNum>
-  <w:abstractNum w:abstractNumId="5" w15:restartNumberingAfterBreak="0">
+  <w:abstractNum w:abstractNumId="6" w15:restartNumberingAfterBreak="0">
+    <w:nsid w:val="3DDF5F65"/>
+    <w:multiLevelType w:val="hybridMultilevel"/>
+    <w:tmpl w:val="E926EFEC"/>
+    <w:lvl w:ilvl="0" w:tplc="0809000F">
+      <w:start w:val="1"/>
+      <w:numFmt w:val="decimal"/>
+      <w:lvlText w:val="%1."/>
+      <w:lvlJc w:val="left"/>
+      <w:pPr>
+        <w:ind w:left="720" w:hanging="360"/>
+      </w:pPr>
+    </w:lvl>
+    <w:lvl w:ilvl="1" w:tplc="08090019" w:tentative="1">
+      <w:start w:val="1"/>
+      <w:numFmt w:val="lowerLetter"/>
+      <w:lvlText w:val="%2."/>
+      <w:lvlJc w:val="left"/>
+      <w:pPr>
+        <w:ind w:left="1440" w:hanging="360"/>
+      </w:pPr>
+    </w:lvl>
+    <w:lvl w:ilvl="2" w:tplc="0809001B" w:tentative="1">
+      <w:start w:val="1"/>
+      <w:numFmt w:val="lowerRoman"/>
+      <w:lvlText w:val="%3."/>
+      <w:lvlJc w:val="right"/>
+      <w:pPr>
+        <w:ind w:left="2160" w:hanging="180"/>
+      </w:pPr>
+    </w:lvl>
+    <w:lvl w:ilvl="3" w:tplc="0809000F" w:tentative="1">
+      <w:start w:val="1"/>
+      <w:numFmt w:val="decimal"/>
+      <w:lvlText w:val="%4."/>
+      <w:lvlJc w:val="left"/>
+      <w:pPr>
+        <w:ind w:left="2880" w:hanging="360"/>
+      </w:pPr>
+    </w:lvl>
+    <w:lvl w:ilvl="4" w:tplc="08090019" w:tentative="1">
+      <w:start w:val="1"/>
+      <w:numFmt w:val="lowerLetter"/>
+      <w:lvlText w:val="%5."/>
+      <w:lvlJc w:val="left"/>
+      <w:pPr>
+        <w:ind w:left="3600" w:hanging="360"/>
+      </w:pPr>
+    </w:lvl>
+    <w:lvl w:ilvl="5" w:tplc="0809001B" w:tentative="1">
+      <w:start w:val="1"/>
+      <w:numFmt w:val="lowerRoman"/>
+      <w:lvlText w:val="%6."/>
+      <w:lvlJc w:val="right"/>
+      <w:pPr>
+        <w:ind w:left="4320" w:hanging="180"/>
+      </w:pPr>
+    </w:lvl>
+    <w:lvl w:ilvl="6" w:tplc="0809000F" w:tentative="1">
+      <w:start w:val="1"/>
+      <w:numFmt w:val="decimal"/>
+      <w:lvlText w:val="%7."/>
+      <w:lvlJc w:val="left"/>
+      <w:pPr>
+        <w:ind w:left="5040" w:hanging="360"/>
+      </w:pPr>
+    </w:lvl>
+    <w:lvl w:ilvl="7" w:tplc="08090019" w:tentative="1">
+      <w:start w:val="1"/>
+      <w:numFmt w:val="lowerLetter"/>
+      <w:lvlText w:val="%8."/>
+      <w:lvlJc w:val="left"/>
+      <w:pPr>
+        <w:ind w:left="5760" w:hanging="360"/>
+      </w:pPr>
+    </w:lvl>
+    <w:lvl w:ilvl="8" w:tplc="0809001B" w:tentative="1">
+      <w:start w:val="1"/>
+      <w:numFmt w:val="lowerRoman"/>
+      <w:lvlText w:val="%9."/>
+      <w:lvlJc w:val="right"/>
+      <w:pPr>
+        <w:ind w:left="6480" w:hanging="180"/>
+      </w:pPr>
+    </w:lvl>
+  </w:abstractNum>
+  <w:abstractNum w:abstractNumId="7" w15:restartNumberingAfterBreak="0">
     <w:nsid w:val="471E0047"/>
     <w:multiLevelType w:val="hybridMultilevel"/>
     <w:tmpl w:val="A920B8FE"/>
@@ -3603,7 +3692,7 @@
       </w:pPr>
     </w:lvl>
   </w:abstractNum>
-  <w:abstractNum w:abstractNumId="6" w15:restartNumberingAfterBreak="0">
+  <w:abstractNum w:abstractNumId="8" w15:restartNumberingAfterBreak="0">
     <w:nsid w:val="4A9C19C1"/>
     <w:multiLevelType w:val="hybridMultilevel"/>
     <w:tmpl w:val="6DB67094"/>
@@ -3716,7 +3805,7 @@
       </w:rPr>
     </w:lvl>
   </w:abstractNum>
-  <w:abstractNum w:abstractNumId="7" w15:restartNumberingAfterBreak="0">
+  <w:abstractNum w:abstractNumId="9" w15:restartNumberingAfterBreak="0">
     <w:nsid w:val="58DE09F4"/>
     <w:multiLevelType w:val="hybridMultilevel"/>
     <w:tmpl w:val="FFE49D1C"/>
@@ -3802,7 +3891,7 @@
       </w:pPr>
     </w:lvl>
   </w:abstractNum>
-  <w:abstractNum w:abstractNumId="8" w15:restartNumberingAfterBreak="0">
+  <w:abstractNum w:abstractNumId="10" w15:restartNumberingAfterBreak="0">
     <w:nsid w:val="59FE1F64"/>
     <w:multiLevelType w:val="hybridMultilevel"/>
     <w:tmpl w:val="02CC8D12"/>
@@ -3888,7 +3977,7 @@
       </w:pPr>
     </w:lvl>
   </w:abstractNum>
-  <w:abstractNum w:abstractNumId="9" w15:restartNumberingAfterBreak="0">
+  <w:abstractNum w:abstractNumId="11" w15:restartNumberingAfterBreak="0">
     <w:nsid w:val="7BF5367A"/>
     <w:multiLevelType w:val="hybridMultilevel"/>
     <w:tmpl w:val="38AC6E16"/>
@@ -3977,7 +4066,7 @@
       </w:pPr>
     </w:lvl>
   </w:abstractNum>
-  <w:abstractNum w:abstractNumId="10" w15:restartNumberingAfterBreak="0">
+  <w:abstractNum w:abstractNumId="12" w15:restartNumberingAfterBreak="0">
     <w:nsid w:val="7C9D7467"/>
     <w:multiLevelType w:val="hybridMultilevel"/>
     <w:tmpl w:val="206E7DCC"/>
@@ -4090,7 +4179,7 @@
       </w:rPr>
     </w:lvl>
   </w:abstractNum>
-  <w:abstractNum w:abstractNumId="11" w15:restartNumberingAfterBreak="0">
+  <w:abstractNum w:abstractNumId="13" w15:restartNumberingAfterBreak="0">
     <w:nsid w:val="7E7F2259"/>
     <w:multiLevelType w:val="hybridMultilevel"/>
     <w:tmpl w:val="AC189AB0"/>
@@ -4180,40 +4269,46 @@
     </w:lvl>
   </w:abstractNum>
   <w:num w:numId="1" w16cid:durableId="1116869079">
+    <w:abstractNumId w:val="5"/>
+  </w:num>
+  <w:num w:numId="2" w16cid:durableId="46804265">
     <w:abstractNumId w:val="4"/>
   </w:num>
-  <w:num w:numId="2" w16cid:durableId="46804265">
+  <w:num w:numId="3" w16cid:durableId="831068146">
+    <w:abstractNumId w:val="8"/>
+  </w:num>
+  <w:num w:numId="4" w16cid:durableId="1623684831">
+    <w:abstractNumId w:val="12"/>
+  </w:num>
+  <w:num w:numId="5" w16cid:durableId="2095202910">
+    <w:abstractNumId w:val="10"/>
+  </w:num>
+  <w:num w:numId="6" w16cid:durableId="354504114">
+    <w:abstractNumId w:val="9"/>
+  </w:num>
+  <w:num w:numId="7" w16cid:durableId="1435514667">
+    <w:abstractNumId w:val="2"/>
+  </w:num>
+  <w:num w:numId="8" w16cid:durableId="1060441762">
     <w:abstractNumId w:val="3"/>
   </w:num>
-  <w:num w:numId="3" w16cid:durableId="831068146">
+  <w:num w:numId="9" w16cid:durableId="1596015451">
+    <w:abstractNumId w:val="7"/>
+  </w:num>
+  <w:num w:numId="10" w16cid:durableId="1585993715">
+    <w:abstractNumId w:val="13"/>
+  </w:num>
+  <w:num w:numId="11" w16cid:durableId="1691177872">
+    <w:abstractNumId w:val="1"/>
+  </w:num>
+  <w:num w:numId="12" w16cid:durableId="430012307">
+    <w:abstractNumId w:val="11"/>
+  </w:num>
+  <w:num w:numId="13" w16cid:durableId="1732852494">
     <w:abstractNumId w:val="6"/>
   </w:num>
-  <w:num w:numId="4" w16cid:durableId="1623684831">
-    <w:abstractNumId w:val="10"/>
-  </w:num>
-  <w:num w:numId="5" w16cid:durableId="2095202910">
-    <w:abstractNumId w:val="8"/>
-  </w:num>
-  <w:num w:numId="6" w16cid:durableId="354504114">
-    <w:abstractNumId w:val="7"/>
-  </w:num>
-  <w:num w:numId="7" w16cid:durableId="1435514667">
-    <w:abstractNumId w:val="1"/>
-  </w:num>
-  <w:num w:numId="8" w16cid:durableId="1060441762">
-    <w:abstractNumId w:val="2"/>
-  </w:num>
-  <w:num w:numId="9" w16cid:durableId="1596015451">
-    <w:abstractNumId w:val="5"/>
-  </w:num>
-  <w:num w:numId="10" w16cid:durableId="1585993715">
-    <w:abstractNumId w:val="11"/>
-  </w:num>
-  <w:num w:numId="11" w16cid:durableId="1691177872">
+  <w:num w:numId="14" w16cid:durableId="450704724">
     <w:abstractNumId w:val="0"/>
-  </w:num>
-  <w:num w:numId="12" w16cid:durableId="430012307">
-    <w:abstractNumId w:val="9"/>
   </w:num>
 </w:numbering>
 </file>

</xml_diff>

<commit_message>
56 days of sql - problem 16
Signed-off-by: developersview <pcslg1998@gmail.com>
</commit_message>
<xml_diff>
--- a/56DaysOfSQL/sql_problems_documentation.docx
+++ b/56DaysOfSQL/sql_problems_documentation.docx
@@ -94,11 +94,47 @@
           <w:rFonts w:ascii="Aptos" w:hAnsi="Aptos"/>
         </w:rPr>
       </w:pPr>
-      <w:r>
-        <w:rPr>
-          <w:rFonts w:ascii="Aptos" w:hAnsi="Aptos"/>
-        </w:rPr>
-        <w:t>distinct_users CTE: Combines user_id and follower_id using UNION to get all unique users on the platform. This helps us determine the total number of users.</w:t>
+      <w:proofErr w:type="spellStart"/>
+      <w:r>
+        <w:rPr>
+          <w:rFonts w:ascii="Aptos" w:hAnsi="Aptos"/>
+        </w:rPr>
+        <w:t>distinct_users</w:t>
+      </w:r>
+      <w:proofErr w:type="spellEnd"/>
+      <w:r>
+        <w:rPr>
+          <w:rFonts w:ascii="Aptos" w:hAnsi="Aptos"/>
+        </w:rPr>
+        <w:t xml:space="preserve"> CTE: Combines </w:t>
+      </w:r>
+      <w:proofErr w:type="spellStart"/>
+      <w:r>
+        <w:rPr>
+          <w:rFonts w:ascii="Aptos" w:hAnsi="Aptos"/>
+        </w:rPr>
+        <w:t>user_id</w:t>
+      </w:r>
+      <w:proofErr w:type="spellEnd"/>
+      <w:r>
+        <w:rPr>
+          <w:rFonts w:ascii="Aptos" w:hAnsi="Aptos"/>
+        </w:rPr>
+        <w:t xml:space="preserve"> and </w:t>
+      </w:r>
+      <w:proofErr w:type="spellStart"/>
+      <w:r>
+        <w:rPr>
+          <w:rFonts w:ascii="Aptos" w:hAnsi="Aptos"/>
+        </w:rPr>
+        <w:t>follower_id</w:t>
+      </w:r>
+      <w:proofErr w:type="spellEnd"/>
+      <w:r>
+        <w:rPr>
+          <w:rFonts w:ascii="Aptos" w:hAnsi="Aptos"/>
+        </w:rPr>
+        <w:t xml:space="preserve"> using UNION to get all unique users on the platform. This helps us determine the total number of users.</w:t>
       </w:r>
     </w:p>
     <w:p>
@@ -114,11 +150,33 @@
           <w:rFonts w:ascii="Aptos" w:hAnsi="Aptos"/>
         </w:rPr>
       </w:pPr>
-      <w:r>
-        <w:rPr>
-          <w:rFonts w:ascii="Aptos" w:hAnsi="Aptos"/>
-        </w:rPr>
-        <w:t>follower_count CTE: Counts the number of followers for each user_id by grouping the rows in the famous table. This gives a list of users with their follower counts.</w:t>
+      <w:proofErr w:type="spellStart"/>
+      <w:r>
+        <w:rPr>
+          <w:rFonts w:ascii="Aptos" w:hAnsi="Aptos"/>
+        </w:rPr>
+        <w:t>follower_count</w:t>
+      </w:r>
+      <w:proofErr w:type="spellEnd"/>
+      <w:r>
+        <w:rPr>
+          <w:rFonts w:ascii="Aptos" w:hAnsi="Aptos"/>
+        </w:rPr>
+        <w:t xml:space="preserve"> CTE: Counts the number of followers for each </w:t>
+      </w:r>
+      <w:proofErr w:type="spellStart"/>
+      <w:r>
+        <w:rPr>
+          <w:rFonts w:ascii="Aptos" w:hAnsi="Aptos"/>
+        </w:rPr>
+        <w:t>user_id</w:t>
+      </w:r>
+      <w:proofErr w:type="spellEnd"/>
+      <w:r>
+        <w:rPr>
+          <w:rFonts w:ascii="Aptos" w:hAnsi="Aptos"/>
+        </w:rPr>
+        <w:t xml:space="preserve"> by grouping the rows in the famous table. This gives a list of users with their follower counts.</w:t>
       </w:r>
     </w:p>
     <w:p>
@@ -138,7 +196,35 @@
         <w:rPr>
           <w:rFonts w:ascii="Aptos" w:hAnsi="Aptos"/>
         </w:rPr>
-        <w:t>Final SELECT Statement: Uses the data from follower_count and distinct_users to calculate the famous percentage for each user.</w:t>
+        <w:t xml:space="preserve">Final SELECT Statement: Uses the data from </w:t>
+      </w:r>
+      <w:proofErr w:type="spellStart"/>
+      <w:r>
+        <w:rPr>
+          <w:rFonts w:ascii="Aptos" w:hAnsi="Aptos"/>
+        </w:rPr>
+        <w:t>follower_count</w:t>
+      </w:r>
+      <w:proofErr w:type="spellEnd"/>
+      <w:r>
+        <w:rPr>
+          <w:rFonts w:ascii="Aptos" w:hAnsi="Aptos"/>
+        </w:rPr>
+        <w:t xml:space="preserve"> and </w:t>
+      </w:r>
+      <w:proofErr w:type="spellStart"/>
+      <w:r>
+        <w:rPr>
+          <w:rFonts w:ascii="Aptos" w:hAnsi="Aptos"/>
+        </w:rPr>
+        <w:t>distinct_users</w:t>
+      </w:r>
+      <w:proofErr w:type="spellEnd"/>
+      <w:r>
+        <w:rPr>
+          <w:rFonts w:ascii="Aptos" w:hAnsi="Aptos"/>
+        </w:rPr>
+        <w:t xml:space="preserve"> to calculate the famous percentage for each user.</w:t>
       </w:r>
     </w:p>
     <w:p>
@@ -506,7 +592,21 @@
         <w:rPr>
           <w:rFonts w:ascii="Aptos" w:hAnsi="Aptos"/>
         </w:rPr>
-        <w:t xml:space="preserve">Given a table 'sf_transactions' of purchases by date, calculate the month-over-month percentage change in revenue. The output should include the year-month date (YYYY-MM) and percentage change, rounded to the 2nd decimal point, and sorted from the beginning of the year to the end of the year. The percentage change column will be populated from the 2nd month forward and calculated as </w:t>
+        <w:t>Given a table '</w:t>
+      </w:r>
+      <w:proofErr w:type="spellStart"/>
+      <w:r>
+        <w:rPr>
+          <w:rFonts w:ascii="Aptos" w:hAnsi="Aptos"/>
+        </w:rPr>
+        <w:t>sf_transactions</w:t>
+      </w:r>
+      <w:proofErr w:type="spellEnd"/>
+      <w:r>
+        <w:rPr>
+          <w:rFonts w:ascii="Aptos" w:hAnsi="Aptos"/>
+        </w:rPr>
+        <w:t xml:space="preserve">' of purchases by date, calculate the month-over-month percentage change in revenue. The output should include the year-month date (YYYY-MM) and percentage change, rounded to the 2nd decimal point, and sorted from the beginning of the year to the end of the year. The percentage change column will be populated from the 2nd month forward and calculated as </w:t>
       </w:r>
     </w:p>
     <w:p>
@@ -561,11 +661,33 @@
           <w:rFonts w:ascii="Aptos" w:hAnsi="Aptos"/>
         </w:rPr>
       </w:pPr>
-      <w:r>
-        <w:rPr>
-          <w:rFonts w:ascii="Aptos" w:hAnsi="Aptos"/>
-        </w:rPr>
-        <w:t>MonthlyRevenue CTE: Aggregates the total revenue for each month using FORMAT to convert the created_at date to the format YYYY-MM.</w:t>
+      <w:proofErr w:type="spellStart"/>
+      <w:r>
+        <w:rPr>
+          <w:rFonts w:ascii="Aptos" w:hAnsi="Aptos"/>
+        </w:rPr>
+        <w:t>MonthlyRevenue</w:t>
+      </w:r>
+      <w:proofErr w:type="spellEnd"/>
+      <w:r>
+        <w:rPr>
+          <w:rFonts w:ascii="Aptos" w:hAnsi="Aptos"/>
+        </w:rPr>
+        <w:t xml:space="preserve"> CTE: Aggregates the total revenue for each month using FORMAT to convert the </w:t>
+      </w:r>
+      <w:proofErr w:type="spellStart"/>
+      <w:r>
+        <w:rPr>
+          <w:rFonts w:ascii="Aptos" w:hAnsi="Aptos"/>
+        </w:rPr>
+        <w:t>created_at</w:t>
+      </w:r>
+      <w:proofErr w:type="spellEnd"/>
+      <w:r>
+        <w:rPr>
+          <w:rFonts w:ascii="Aptos" w:hAnsi="Aptos"/>
+        </w:rPr>
+        <w:t xml:space="preserve"> date to the format YYYY-MM.</w:t>
       </w:r>
     </w:p>
     <w:p>
@@ -580,11 +702,33 @@
           <w:rFonts w:ascii="Aptos" w:hAnsi="Aptos"/>
         </w:rPr>
       </w:pPr>
-      <w:r>
-        <w:rPr>
-          <w:rFonts w:ascii="Aptos" w:hAnsi="Aptos"/>
-        </w:rPr>
-        <w:t>RevenueChange CTE: Adds a column previous_revenue using the LAG function, which fetches the total revenue of the previous month for each row.</w:t>
+      <w:proofErr w:type="spellStart"/>
+      <w:r>
+        <w:rPr>
+          <w:rFonts w:ascii="Aptos" w:hAnsi="Aptos"/>
+        </w:rPr>
+        <w:t>RevenueChange</w:t>
+      </w:r>
+      <w:proofErr w:type="spellEnd"/>
+      <w:r>
+        <w:rPr>
+          <w:rFonts w:ascii="Aptos" w:hAnsi="Aptos"/>
+        </w:rPr>
+        <w:t xml:space="preserve"> CTE: Adds a column </w:t>
+      </w:r>
+      <w:proofErr w:type="spellStart"/>
+      <w:r>
+        <w:rPr>
+          <w:rFonts w:ascii="Aptos" w:hAnsi="Aptos"/>
+        </w:rPr>
+        <w:t>previous_revenue</w:t>
+      </w:r>
+      <w:proofErr w:type="spellEnd"/>
+      <w:r>
+        <w:rPr>
+          <w:rFonts w:ascii="Aptos" w:hAnsi="Aptos"/>
+        </w:rPr>
+        <w:t xml:space="preserve"> using the LAG function, which fetches the total revenue of the previous month for each row.</w:t>
       </w:r>
     </w:p>
     <w:p>
@@ -604,7 +748,63 @@
         <w:rPr>
           <w:rFonts w:ascii="Aptos" w:hAnsi="Aptos"/>
         </w:rPr>
-        <w:t>Final SELECT: Calculates the percentage change as ((total_revenue - previous_revenue) / previous_revenue) * 100. The ROUND function ensures the percentage is rounded to two decimal places. The output is ordered by year_month to display the data chronologically.</w:t>
+        <w:t>Final SELECT: Calculates the percentage change as ((</w:t>
+      </w:r>
+      <w:proofErr w:type="spellStart"/>
+      <w:r>
+        <w:rPr>
+          <w:rFonts w:ascii="Aptos" w:hAnsi="Aptos"/>
+        </w:rPr>
+        <w:t>total_revenue</w:t>
+      </w:r>
+      <w:proofErr w:type="spellEnd"/>
+      <w:r>
+        <w:rPr>
+          <w:rFonts w:ascii="Aptos" w:hAnsi="Aptos"/>
+        </w:rPr>
+        <w:t xml:space="preserve"> - </w:t>
+      </w:r>
+      <w:proofErr w:type="spellStart"/>
+      <w:r>
+        <w:rPr>
+          <w:rFonts w:ascii="Aptos" w:hAnsi="Aptos"/>
+        </w:rPr>
+        <w:t>previous_revenue</w:t>
+      </w:r>
+      <w:proofErr w:type="spellEnd"/>
+      <w:r>
+        <w:rPr>
+          <w:rFonts w:ascii="Aptos" w:hAnsi="Aptos"/>
+        </w:rPr>
+        <w:t xml:space="preserve">) / </w:t>
+      </w:r>
+      <w:proofErr w:type="spellStart"/>
+      <w:r>
+        <w:rPr>
+          <w:rFonts w:ascii="Aptos" w:hAnsi="Aptos"/>
+        </w:rPr>
+        <w:t>previous_revenue</w:t>
+      </w:r>
+      <w:proofErr w:type="spellEnd"/>
+      <w:r>
+        <w:rPr>
+          <w:rFonts w:ascii="Aptos" w:hAnsi="Aptos"/>
+        </w:rPr>
+        <w:t xml:space="preserve">) * 100. The ROUND function ensures the percentage is rounded to two decimal places. The output is ordered by </w:t>
+      </w:r>
+      <w:proofErr w:type="spellStart"/>
+      <w:r>
+        <w:rPr>
+          <w:rFonts w:ascii="Aptos" w:hAnsi="Aptos"/>
+        </w:rPr>
+        <w:t>year_month</w:t>
+      </w:r>
+      <w:proofErr w:type="spellEnd"/>
+      <w:r>
+        <w:rPr>
+          <w:rFonts w:ascii="Aptos" w:hAnsi="Aptos"/>
+        </w:rPr>
+        <w:t xml:space="preserve"> to display the data chronologically.</w:t>
       </w:r>
     </w:p>
     <w:p>
@@ -982,7 +1182,35 @@
           <w:rFonts w:ascii="Aptos" w:hAnsi="Aptos"/>
         </w:rPr>
         <w:br/>
-        <w:t>The output should contain 'user_id' and 'user_name' columns.</w:t>
+        <w:t>The output should contain '</w:t>
+      </w:r>
+      <w:proofErr w:type="spellStart"/>
+      <w:r>
+        <w:rPr>
+          <w:rFonts w:ascii="Aptos" w:hAnsi="Aptos"/>
+        </w:rPr>
+        <w:t>user_id</w:t>
+      </w:r>
+      <w:proofErr w:type="spellEnd"/>
+      <w:r>
+        <w:rPr>
+          <w:rFonts w:ascii="Aptos" w:hAnsi="Aptos"/>
+        </w:rPr>
+        <w:t>' and '</w:t>
+      </w:r>
+      <w:proofErr w:type="spellStart"/>
+      <w:r>
+        <w:rPr>
+          <w:rFonts w:ascii="Aptos" w:hAnsi="Aptos"/>
+        </w:rPr>
+        <w:t>user_name</w:t>
+      </w:r>
+      <w:proofErr w:type="spellEnd"/>
+      <w:r>
+        <w:rPr>
+          <w:rFonts w:ascii="Aptos" w:hAnsi="Aptos"/>
+        </w:rPr>
+        <w:t>' columns.</w:t>
       </w:r>
       <w:r>
         <w:rPr>
@@ -1026,7 +1254,35 @@
         <w:rPr>
           <w:rFonts w:ascii="Aptos" w:hAnsi="Aptos"/>
         </w:rPr>
-        <w:t>The CTEs (karl_friends and hans_friends) efficiently find all friends for Karl and Hans, respectively.</w:t>
+        <w:t>The CTEs (</w:t>
+      </w:r>
+      <w:proofErr w:type="spellStart"/>
+      <w:r>
+        <w:rPr>
+          <w:rFonts w:ascii="Aptos" w:hAnsi="Aptos"/>
+        </w:rPr>
+        <w:t>karl_friends</w:t>
+      </w:r>
+      <w:proofErr w:type="spellEnd"/>
+      <w:r>
+        <w:rPr>
+          <w:rFonts w:ascii="Aptos" w:hAnsi="Aptos"/>
+        </w:rPr>
+        <w:t xml:space="preserve"> and </w:t>
+      </w:r>
+      <w:proofErr w:type="spellStart"/>
+      <w:r>
+        <w:rPr>
+          <w:rFonts w:ascii="Aptos" w:hAnsi="Aptos"/>
+        </w:rPr>
+        <w:t>hans_friends</w:t>
+      </w:r>
+      <w:proofErr w:type="spellEnd"/>
+      <w:r>
+        <w:rPr>
+          <w:rFonts w:ascii="Aptos" w:hAnsi="Aptos"/>
+        </w:rPr>
+        <w:t>) efficiently find all friends for Karl and Hans, respectively.</w:t>
       </w:r>
     </w:p>
     <w:p>
@@ -1222,7 +1478,35 @@
         <w:rPr>
           <w:rFonts w:ascii="Aptos" w:hAnsi="Aptos"/>
         </w:rPr>
-        <w:t xml:space="preserve">Some forecasting methods are extremely simple and surprisingly effective. Naïve forecast is one of them. To create a naïve forecast for "distance per dollar" (defined as distance_to_travel / monetary_cost), first sum the "distance to travel" and "monetary cost" values monthly. This gives the actual value for the current month. For the forecasted value, use the previous month's value. After obtaining both actual and forecasted values, calculate the root mean squared error (RMSE) using the formula </w:t>
+        <w:t xml:space="preserve">Some forecasting methods are extremely simple and surprisingly effective. Naïve forecast is one of them. To create a naïve forecast for "distance per dollar" (defined as </w:t>
+      </w:r>
+      <w:proofErr w:type="spellStart"/>
+      <w:r>
+        <w:rPr>
+          <w:rFonts w:ascii="Aptos" w:hAnsi="Aptos"/>
+        </w:rPr>
+        <w:t>distance_to_travel</w:t>
+      </w:r>
+      <w:proofErr w:type="spellEnd"/>
+      <w:r>
+        <w:rPr>
+          <w:rFonts w:ascii="Aptos" w:hAnsi="Aptos"/>
+        </w:rPr>
+        <w:t xml:space="preserve"> / </w:t>
+      </w:r>
+      <w:proofErr w:type="spellStart"/>
+      <w:r>
+        <w:rPr>
+          <w:rFonts w:ascii="Aptos" w:hAnsi="Aptos"/>
+        </w:rPr>
+        <w:t>monetary_cost</w:t>
+      </w:r>
+      <w:proofErr w:type="spellEnd"/>
+      <w:r>
+        <w:rPr>
+          <w:rFonts w:ascii="Aptos" w:hAnsi="Aptos"/>
+        </w:rPr>
+        <w:t xml:space="preserve">), first sum the "distance to travel" and "monetary cost" values monthly. This gives the actual value for the current month. For the forecasted value, use the previous month's value. After obtaining both actual and forecasted values, calculate the root mean squared error (RMSE) using the formula </w:t>
       </w:r>
     </w:p>
     <w:p>
@@ -1656,7 +1940,39 @@
           <w:rFonts w:ascii="Aptos" w:hAnsi="Aptos"/>
           <w:lang w:val="en-US"/>
         </w:rPr>
-        <w:t>Joining Tables: The initial step involves joining the ms_projects and ms_emp_projects tables on the project ID to combine project details (including titles and budgets) with employee assignments.</w:t>
+        <w:t xml:space="preserve">Joining Tables: The initial step involves joining the </w:t>
+      </w:r>
+      <w:proofErr w:type="spellStart"/>
+      <w:r>
+        <w:rPr>
+          <w:rFonts w:ascii="Aptos" w:hAnsi="Aptos"/>
+          <w:lang w:val="en-US"/>
+        </w:rPr>
+        <w:t>ms_projects</w:t>
+      </w:r>
+      <w:proofErr w:type="spellEnd"/>
+      <w:r>
+        <w:rPr>
+          <w:rFonts w:ascii="Aptos" w:hAnsi="Aptos"/>
+          <w:lang w:val="en-US"/>
+        </w:rPr>
+        <w:t xml:space="preserve"> and </w:t>
+      </w:r>
+      <w:proofErr w:type="spellStart"/>
+      <w:r>
+        <w:rPr>
+          <w:rFonts w:ascii="Aptos" w:hAnsi="Aptos"/>
+          <w:lang w:val="en-US"/>
+        </w:rPr>
+        <w:t>ms_emp_projects</w:t>
+      </w:r>
+      <w:proofErr w:type="spellEnd"/>
+      <w:r>
+        <w:rPr>
+          <w:rFonts w:ascii="Aptos" w:hAnsi="Aptos"/>
+          <w:lang w:val="en-US"/>
+        </w:rPr>
+        <w:t xml:space="preserve"> tables on the project ID to combine project details (including titles and budgets) with employee assignments.</w:t>
       </w:r>
     </w:p>
     <w:p>
@@ -1931,7 +2247,49 @@
         <w:rPr>
           <w:rFonts w:ascii="Aptos" w:hAnsi="Aptos"/>
         </w:rPr>
-        <w:t>Joining Tables: The first step involves joining the airbnb_apartments and airbnb_hosts tables on the host_id. This allows us to combine the apartment details (such as the number of beds) with the host's nationality information.</w:t>
+        <w:t xml:space="preserve">Joining Tables: The first step involves joining the </w:t>
+      </w:r>
+      <w:proofErr w:type="spellStart"/>
+      <w:r>
+        <w:rPr>
+          <w:rFonts w:ascii="Aptos" w:hAnsi="Aptos"/>
+        </w:rPr>
+        <w:t>airbnb_apartments</w:t>
+      </w:r>
+      <w:proofErr w:type="spellEnd"/>
+      <w:r>
+        <w:rPr>
+          <w:rFonts w:ascii="Aptos" w:hAnsi="Aptos"/>
+        </w:rPr>
+        <w:t xml:space="preserve"> and </w:t>
+      </w:r>
+      <w:proofErr w:type="spellStart"/>
+      <w:r>
+        <w:rPr>
+          <w:rFonts w:ascii="Aptos" w:hAnsi="Aptos"/>
+        </w:rPr>
+        <w:t>airbnb_hosts</w:t>
+      </w:r>
+      <w:proofErr w:type="spellEnd"/>
+      <w:r>
+        <w:rPr>
+          <w:rFonts w:ascii="Aptos" w:hAnsi="Aptos"/>
+        </w:rPr>
+        <w:t xml:space="preserve"> tables on the </w:t>
+      </w:r>
+      <w:proofErr w:type="spellStart"/>
+      <w:r>
+        <w:rPr>
+          <w:rFonts w:ascii="Aptos" w:hAnsi="Aptos"/>
+        </w:rPr>
+        <w:t>host_id</w:t>
+      </w:r>
+      <w:proofErr w:type="spellEnd"/>
+      <w:r>
+        <w:rPr>
+          <w:rFonts w:ascii="Aptos" w:hAnsi="Aptos"/>
+        </w:rPr>
+        <w:t>. This allows us to combine the apartment details (such as the number of beds) with the host's nationality information.</w:t>
       </w:r>
     </w:p>
     <w:p>
@@ -1951,7 +2309,35 @@
         <w:rPr>
           <w:rFonts w:ascii="Aptos" w:hAnsi="Aptos"/>
         </w:rPr>
-        <w:t>Grouping and Aggregating: Next, the data is grouped by the host's nationality, so that the total number of beds available for each nationality can be calculated. The SUM() function is used to add up the beds (n_beds) for all apartments hosted by individuals of the same nationality.</w:t>
+        <w:t xml:space="preserve">Grouping and Aggregating: Next, the data is grouped by the host's nationality, so that the total number of beds available for each nationality can be calculated. The </w:t>
+      </w:r>
+      <w:proofErr w:type="gramStart"/>
+      <w:r>
+        <w:rPr>
+          <w:rFonts w:ascii="Aptos" w:hAnsi="Aptos"/>
+        </w:rPr>
+        <w:t>SUM(</w:t>
+      </w:r>
+      <w:proofErr w:type="gramEnd"/>
+      <w:r>
+        <w:rPr>
+          <w:rFonts w:ascii="Aptos" w:hAnsi="Aptos"/>
+        </w:rPr>
+        <w:t>) function is used to add up the beds (</w:t>
+      </w:r>
+      <w:proofErr w:type="spellStart"/>
+      <w:r>
+        <w:rPr>
+          <w:rFonts w:ascii="Aptos" w:hAnsi="Aptos"/>
+        </w:rPr>
+        <w:t>n_beds</w:t>
+      </w:r>
+      <w:proofErr w:type="spellEnd"/>
+      <w:r>
+        <w:rPr>
+          <w:rFonts w:ascii="Aptos" w:hAnsi="Aptos"/>
+        </w:rPr>
+        <w:t>) for all apartments hosted by individuals of the same nationality.</w:t>
       </w:r>
     </w:p>
     <w:p>
@@ -2816,7 +3202,23 @@
           <w:rFonts w:ascii="Aptos" w:hAnsi="Aptos"/>
           <w:lang w:val="en-US"/>
         </w:rPr>
-        <w:t>Ordering: The results are ordered by net_difference in descending order to show companies with the highest increase first.</w:t>
+        <w:t xml:space="preserve">Ordering: The results are ordered by </w:t>
+      </w:r>
+      <w:proofErr w:type="spellStart"/>
+      <w:r>
+        <w:rPr>
+          <w:rFonts w:ascii="Aptos" w:hAnsi="Aptos"/>
+          <w:lang w:val="en-US"/>
+        </w:rPr>
+        <w:t>net_difference</w:t>
+      </w:r>
+      <w:proofErr w:type="spellEnd"/>
+      <w:r>
+        <w:rPr>
+          <w:rFonts w:ascii="Aptos" w:hAnsi="Aptos"/>
+          <w:lang w:val="en-US"/>
+        </w:rPr>
+        <w:t xml:space="preserve"> in descending order to show companies with the highest increase first.</w:t>
       </w:r>
     </w:p>
     <w:p>
@@ -3054,14 +3456,56 @@
         <w:rPr>
           <w:rFonts w:ascii="Aptos" w:hAnsi="Aptos"/>
         </w:rPr>
-        <w:t>Find the genre of the person with the most number of oscar winnings.</w:t>
+        <w:t xml:space="preserve">Find the genre of the person with </w:t>
+      </w:r>
+      <w:proofErr w:type="gramStart"/>
+      <w:r>
+        <w:rPr>
+          <w:rFonts w:ascii="Aptos" w:hAnsi="Aptos"/>
+        </w:rPr>
+        <w:t>the most</w:t>
+      </w:r>
+      <w:proofErr w:type="gramEnd"/>
+      <w:r>
+        <w:rPr>
+          <w:rFonts w:ascii="Aptos" w:hAnsi="Aptos"/>
+        </w:rPr>
+        <w:t xml:space="preserve"> number of </w:t>
+      </w:r>
+      <w:proofErr w:type="spellStart"/>
+      <w:r>
+        <w:rPr>
+          <w:rFonts w:ascii="Aptos" w:hAnsi="Aptos"/>
+        </w:rPr>
+        <w:t>oscar</w:t>
+      </w:r>
+      <w:proofErr w:type="spellEnd"/>
+      <w:r>
+        <w:rPr>
+          <w:rFonts w:ascii="Aptos" w:hAnsi="Aptos"/>
+        </w:rPr>
+        <w:t xml:space="preserve"> winnings.</w:t>
       </w:r>
       <w:r>
         <w:rPr>
           <w:rFonts w:ascii="Aptos" w:hAnsi="Aptos"/>
         </w:rPr>
         <w:br/>
-        <w:t>If there are more than one person with the same number of oscar wins, return the first one in alphabetic order based on their name. Use the names as keys when joining the tables.</w:t>
+        <w:t xml:space="preserve">If there are more than one person with the same number of </w:t>
+      </w:r>
+      <w:proofErr w:type="spellStart"/>
+      <w:r>
+        <w:rPr>
+          <w:rFonts w:ascii="Aptos" w:hAnsi="Aptos"/>
+        </w:rPr>
+        <w:t>oscar</w:t>
+      </w:r>
+      <w:proofErr w:type="spellEnd"/>
+      <w:r>
+        <w:rPr>
+          <w:rFonts w:ascii="Aptos" w:hAnsi="Aptos"/>
+        </w:rPr>
+        <w:t xml:space="preserve"> wins, return the first one in alphabetic order based on their name. Use the names as keys when joining the tables.</w:t>
       </w:r>
     </w:p>
     <w:p>
@@ -3093,12 +3537,21 @@
           <w:lang w:val="en-US"/>
         </w:rPr>
       </w:pPr>
-      <w:r>
-        <w:rPr>
-          <w:rFonts w:ascii="Aptos" w:hAnsi="Aptos"/>
-          <w:lang w:val="en-US"/>
-        </w:rPr>
-        <w:t>WinnerCount CTE: Calculates the total Oscar wins for each nominee by counting rows where winner = 1.</w:t>
+      <w:proofErr w:type="spellStart"/>
+      <w:r>
+        <w:rPr>
+          <w:rFonts w:ascii="Aptos" w:hAnsi="Aptos"/>
+          <w:lang w:val="en-US"/>
+        </w:rPr>
+        <w:t>WinnerCount</w:t>
+      </w:r>
+      <w:proofErr w:type="spellEnd"/>
+      <w:r>
+        <w:rPr>
+          <w:rFonts w:ascii="Aptos" w:hAnsi="Aptos"/>
+          <w:lang w:val="en-US"/>
+        </w:rPr>
+        <w:t xml:space="preserve"> CTE: Calculates the total Oscar wins for each nominee by counting rows where winner = 1.</w:t>
       </w:r>
     </w:p>
     <w:p>
@@ -3118,7 +3571,71 @@
           <w:rFonts w:ascii="Aptos" w:hAnsi="Aptos"/>
           <w:lang w:val="en-US"/>
         </w:rPr>
-        <w:t>Final Selection: The TOP 1 clause fetches all rows with the highest total_wins, sorted alphabetically by name to handle ties. We join the WinnerCount CTE with nominee_information on the nominee’s name to retrieve the top_genre for the top nominee(s) in terms of Oscar wins.</w:t>
+        <w:t xml:space="preserve">Final Selection: The TOP 1 clause fetches all rows with the highest </w:t>
+      </w:r>
+      <w:proofErr w:type="spellStart"/>
+      <w:r>
+        <w:rPr>
+          <w:rFonts w:ascii="Aptos" w:hAnsi="Aptos"/>
+          <w:lang w:val="en-US"/>
+        </w:rPr>
+        <w:t>total_wins</w:t>
+      </w:r>
+      <w:proofErr w:type="spellEnd"/>
+      <w:r>
+        <w:rPr>
+          <w:rFonts w:ascii="Aptos" w:hAnsi="Aptos"/>
+          <w:lang w:val="en-US"/>
+        </w:rPr>
+        <w:t xml:space="preserve">, sorted alphabetically by name to handle ties. We join the </w:t>
+      </w:r>
+      <w:proofErr w:type="spellStart"/>
+      <w:r>
+        <w:rPr>
+          <w:rFonts w:ascii="Aptos" w:hAnsi="Aptos"/>
+          <w:lang w:val="en-US"/>
+        </w:rPr>
+        <w:t>WinnerCount</w:t>
+      </w:r>
+      <w:proofErr w:type="spellEnd"/>
+      <w:r>
+        <w:rPr>
+          <w:rFonts w:ascii="Aptos" w:hAnsi="Aptos"/>
+          <w:lang w:val="en-US"/>
+        </w:rPr>
+        <w:t xml:space="preserve"> CTE with </w:t>
+      </w:r>
+      <w:proofErr w:type="spellStart"/>
+      <w:r>
+        <w:rPr>
+          <w:rFonts w:ascii="Aptos" w:hAnsi="Aptos"/>
+          <w:lang w:val="en-US"/>
+        </w:rPr>
+        <w:t>nominee_information</w:t>
+      </w:r>
+      <w:proofErr w:type="spellEnd"/>
+      <w:r>
+        <w:rPr>
+          <w:rFonts w:ascii="Aptos" w:hAnsi="Aptos"/>
+          <w:lang w:val="en-US"/>
+        </w:rPr>
+        <w:t xml:space="preserve"> on the nominee’s name to retrieve the </w:t>
+      </w:r>
+      <w:proofErr w:type="spellStart"/>
+      <w:r>
+        <w:rPr>
+          <w:rFonts w:ascii="Aptos" w:hAnsi="Aptos"/>
+          <w:lang w:val="en-US"/>
+        </w:rPr>
+        <w:t>top_genre</w:t>
+      </w:r>
+      <w:proofErr w:type="spellEnd"/>
+      <w:r>
+        <w:rPr>
+          <w:rFonts w:ascii="Aptos" w:hAnsi="Aptos"/>
+          <w:lang w:val="en-US"/>
+        </w:rPr>
+        <w:t xml:space="preserve"> for the top nominee(s) in terms of Oscar wins.</w:t>
       </w:r>
     </w:p>
     <w:p>
@@ -3298,7 +3815,21 @@
         <w:rPr>
           <w:rFonts w:ascii="Aptos" w:hAnsi="Aptos"/>
         </w:rPr>
-        <w:t>Write a query that'll identify returning active users. A returning active user is a user that has made a second purchase within 7 days of any other of their purchases. Output a list of user_ids of these returning active users.</w:t>
+        <w:t xml:space="preserve">Write a query that'll identify returning active users. A returning active user is a user that has made a second purchase within 7 days of any other of their purchases. Output a list of </w:t>
+      </w:r>
+      <w:proofErr w:type="spellStart"/>
+      <w:r>
+        <w:rPr>
+          <w:rFonts w:ascii="Aptos" w:hAnsi="Aptos"/>
+        </w:rPr>
+        <w:t>user_ids</w:t>
+      </w:r>
+      <w:proofErr w:type="spellEnd"/>
+      <w:r>
+        <w:rPr>
+          <w:rFonts w:ascii="Aptos" w:hAnsi="Aptos"/>
+        </w:rPr>
+        <w:t xml:space="preserve"> of these returning active users.</w:t>
       </w:r>
     </w:p>
     <w:p>
@@ -3532,7 +4063,63 @@
         <w:rPr>
           <w:rFonts w:ascii="Aptos" w:hAnsi="Aptos"/>
         </w:rPr>
-        <w:t>Joining Tables: The INNER JOIN between excel_sql_inventory_data (aliased as inv) and excel_sql_transaction_data (aliased as trans) matches records by product_id. This way, only products with transactions are included.</w:t>
+        <w:t xml:space="preserve">Joining Tables: The INNER JOIN between </w:t>
+      </w:r>
+      <w:proofErr w:type="spellStart"/>
+      <w:r>
+        <w:rPr>
+          <w:rFonts w:ascii="Aptos" w:hAnsi="Aptos"/>
+        </w:rPr>
+        <w:t>excel_sql_inventory_data</w:t>
+      </w:r>
+      <w:proofErr w:type="spellEnd"/>
+      <w:r>
+        <w:rPr>
+          <w:rFonts w:ascii="Aptos" w:hAnsi="Aptos"/>
+        </w:rPr>
+        <w:t xml:space="preserve"> (aliased as </w:t>
+      </w:r>
+      <w:proofErr w:type="spellStart"/>
+      <w:r>
+        <w:rPr>
+          <w:rFonts w:ascii="Aptos" w:hAnsi="Aptos"/>
+        </w:rPr>
+        <w:t>inv</w:t>
+      </w:r>
+      <w:proofErr w:type="spellEnd"/>
+      <w:r>
+        <w:rPr>
+          <w:rFonts w:ascii="Aptos" w:hAnsi="Aptos"/>
+        </w:rPr>
+        <w:t xml:space="preserve">) and </w:t>
+      </w:r>
+      <w:proofErr w:type="spellStart"/>
+      <w:r>
+        <w:rPr>
+          <w:rFonts w:ascii="Aptos" w:hAnsi="Aptos"/>
+        </w:rPr>
+        <w:t>excel_sql_transaction_data</w:t>
+      </w:r>
+      <w:proofErr w:type="spellEnd"/>
+      <w:r>
+        <w:rPr>
+          <w:rFonts w:ascii="Aptos" w:hAnsi="Aptos"/>
+        </w:rPr>
+        <w:t xml:space="preserve"> (aliased as trans) matches records by </w:t>
+      </w:r>
+      <w:proofErr w:type="spellStart"/>
+      <w:r>
+        <w:rPr>
+          <w:rFonts w:ascii="Aptos" w:hAnsi="Aptos"/>
+        </w:rPr>
+        <w:t>product_id</w:t>
+      </w:r>
+      <w:proofErr w:type="spellEnd"/>
+      <w:r>
+        <w:rPr>
+          <w:rFonts w:ascii="Aptos" w:hAnsi="Aptos"/>
+        </w:rPr>
+        <w:t>. This way, only products with transactions are included.</w:t>
       </w:r>
     </w:p>
     <w:p>
@@ -3550,7 +4137,29 @@
         <w:rPr>
           <w:rFonts w:ascii="Aptos" w:hAnsi="Aptos"/>
         </w:rPr>
-        <w:t>Counting Transactions: Using COUNT(trans.transaction_id) counts the number of transactions for each product.</w:t>
+        <w:t xml:space="preserve">Counting Transactions: Using </w:t>
+      </w:r>
+      <w:proofErr w:type="gramStart"/>
+      <w:r>
+        <w:rPr>
+          <w:rFonts w:ascii="Aptos" w:hAnsi="Aptos"/>
+        </w:rPr>
+        <w:t>COUNT(</w:t>
+      </w:r>
+      <w:proofErr w:type="spellStart"/>
+      <w:proofErr w:type="gramEnd"/>
+      <w:r>
+        <w:rPr>
+          <w:rFonts w:ascii="Aptos" w:hAnsi="Aptos"/>
+        </w:rPr>
+        <w:t>trans.transaction_id</w:t>
+      </w:r>
+      <w:proofErr w:type="spellEnd"/>
+      <w:r>
+        <w:rPr>
+          <w:rFonts w:ascii="Aptos" w:hAnsi="Aptos"/>
+        </w:rPr>
+        <w:t>) counts the number of transactions for each product.</w:t>
       </w:r>
     </w:p>
     <w:p>
@@ -3568,7 +4177,107 @@
         <w:rPr>
           <w:rFonts w:ascii="Aptos" w:hAnsi="Aptos"/>
         </w:rPr>
-        <w:t>Grouping and Ordering: GROUP BY inv.product_id, inv.product_name groups by product_id and product_name to get the transaction count per product. ORDER BY inv.product_id ASC sorts the output by product_id in ascending order.</w:t>
+        <w:t xml:space="preserve">Grouping and Ordering: GROUP BY </w:t>
+      </w:r>
+      <w:proofErr w:type="spellStart"/>
+      <w:proofErr w:type="gramStart"/>
+      <w:r>
+        <w:rPr>
+          <w:rFonts w:ascii="Aptos" w:hAnsi="Aptos"/>
+        </w:rPr>
+        <w:t>inv.product</w:t>
+      </w:r>
+      <w:proofErr w:type="gramEnd"/>
+      <w:r>
+        <w:rPr>
+          <w:rFonts w:ascii="Aptos" w:hAnsi="Aptos"/>
+        </w:rPr>
+        <w:t>_id</w:t>
+      </w:r>
+      <w:proofErr w:type="spellEnd"/>
+      <w:r>
+        <w:rPr>
+          <w:rFonts w:ascii="Aptos" w:hAnsi="Aptos"/>
+        </w:rPr>
+        <w:t xml:space="preserve">, </w:t>
+      </w:r>
+      <w:proofErr w:type="spellStart"/>
+      <w:r>
+        <w:rPr>
+          <w:rFonts w:ascii="Aptos" w:hAnsi="Aptos"/>
+        </w:rPr>
+        <w:t>inv.product_name</w:t>
+      </w:r>
+      <w:proofErr w:type="spellEnd"/>
+      <w:r>
+        <w:rPr>
+          <w:rFonts w:ascii="Aptos" w:hAnsi="Aptos"/>
+        </w:rPr>
+        <w:t xml:space="preserve"> groups by </w:t>
+      </w:r>
+      <w:proofErr w:type="spellStart"/>
+      <w:r>
+        <w:rPr>
+          <w:rFonts w:ascii="Aptos" w:hAnsi="Aptos"/>
+        </w:rPr>
+        <w:t>product_id</w:t>
+      </w:r>
+      <w:proofErr w:type="spellEnd"/>
+      <w:r>
+        <w:rPr>
+          <w:rFonts w:ascii="Aptos" w:hAnsi="Aptos"/>
+        </w:rPr>
+        <w:t xml:space="preserve"> and </w:t>
+      </w:r>
+      <w:proofErr w:type="spellStart"/>
+      <w:r>
+        <w:rPr>
+          <w:rFonts w:ascii="Aptos" w:hAnsi="Aptos"/>
+        </w:rPr>
+        <w:t>product_name</w:t>
+      </w:r>
+      <w:proofErr w:type="spellEnd"/>
+      <w:r>
+        <w:rPr>
+          <w:rFonts w:ascii="Aptos" w:hAnsi="Aptos"/>
+        </w:rPr>
+        <w:t xml:space="preserve"> to get the transaction count per product. ORDER BY </w:t>
+      </w:r>
+      <w:proofErr w:type="spellStart"/>
+      <w:proofErr w:type="gramStart"/>
+      <w:r>
+        <w:rPr>
+          <w:rFonts w:ascii="Aptos" w:hAnsi="Aptos"/>
+        </w:rPr>
+        <w:t>inv.product</w:t>
+      </w:r>
+      <w:proofErr w:type="gramEnd"/>
+      <w:r>
+        <w:rPr>
+          <w:rFonts w:ascii="Aptos" w:hAnsi="Aptos"/>
+        </w:rPr>
+        <w:t>_id</w:t>
+      </w:r>
+      <w:proofErr w:type="spellEnd"/>
+      <w:r>
+        <w:rPr>
+          <w:rFonts w:ascii="Aptos" w:hAnsi="Aptos"/>
+        </w:rPr>
+        <w:t xml:space="preserve"> ASC sorts the output by </w:t>
+      </w:r>
+      <w:proofErr w:type="spellStart"/>
+      <w:r>
+        <w:rPr>
+          <w:rFonts w:ascii="Aptos" w:hAnsi="Aptos"/>
+        </w:rPr>
+        <w:t>product_id</w:t>
+      </w:r>
+      <w:proofErr w:type="spellEnd"/>
+      <w:r>
+        <w:rPr>
+          <w:rFonts w:ascii="Aptos" w:hAnsi="Aptos"/>
+        </w:rPr>
+        <w:t xml:space="preserve"> in ascending order.</w:t>
       </w:r>
       <w:r>
         <w:rPr>
@@ -4235,7 +4944,49 @@
         <w:rPr>
           <w:rFonts w:ascii="Aptos" w:hAnsi="Aptos"/>
         </w:rPr>
-        <w:t>The distinct_counts CTE calculates the number of distinct to_user and from_user for each day.</w:t>
+        <w:t xml:space="preserve">The </w:t>
+      </w:r>
+      <w:proofErr w:type="spellStart"/>
+      <w:r>
+        <w:rPr>
+          <w:rFonts w:ascii="Aptos" w:hAnsi="Aptos"/>
+        </w:rPr>
+        <w:t>distinct_counts</w:t>
+      </w:r>
+      <w:proofErr w:type="spellEnd"/>
+      <w:r>
+        <w:rPr>
+          <w:rFonts w:ascii="Aptos" w:hAnsi="Aptos"/>
+        </w:rPr>
+        <w:t xml:space="preserve"> CTE calculates the number of distinct </w:t>
+      </w:r>
+      <w:proofErr w:type="spellStart"/>
+      <w:r>
+        <w:rPr>
+          <w:rFonts w:ascii="Aptos" w:hAnsi="Aptos"/>
+        </w:rPr>
+        <w:t>to_user</w:t>
+      </w:r>
+      <w:proofErr w:type="spellEnd"/>
+      <w:r>
+        <w:rPr>
+          <w:rFonts w:ascii="Aptos" w:hAnsi="Aptos"/>
+        </w:rPr>
+        <w:t xml:space="preserve"> and </w:t>
+      </w:r>
+      <w:proofErr w:type="spellStart"/>
+      <w:r>
+        <w:rPr>
+          <w:rFonts w:ascii="Aptos" w:hAnsi="Aptos"/>
+        </w:rPr>
+        <w:t>from_user</w:t>
+      </w:r>
+      <w:proofErr w:type="spellEnd"/>
+      <w:r>
+        <w:rPr>
+          <w:rFonts w:ascii="Aptos" w:hAnsi="Aptos"/>
+        </w:rPr>
+        <w:t xml:space="preserve"> for each day.</w:t>
       </w:r>
     </w:p>
     <w:p>
@@ -4253,18 +5004,75 @@
         <w:rPr>
           <w:rFonts w:ascii="Aptos" w:hAnsi="Aptos"/>
         </w:rPr>
-        <w:t>The main query joins the original google_gmail_emails table with distinct_counts on the day field, selecting only records where distinct_receivers is greater than distinct_senders.</w:t>
-      </w:r>
-    </w:p>
-    <w:p>
-      <w:pPr>
-        <w:rPr>
-          <w:rFonts w:ascii="Aptos" w:hAnsi="Aptos"/>
-        </w:rPr>
-      </w:pPr>
-      <w:r>
-        <w:rPr>
-          <w:rFonts w:ascii="Aptos" w:hAnsi="Aptos"/>
+        <w:t xml:space="preserve">The main query joins the original </w:t>
+      </w:r>
+      <w:proofErr w:type="spellStart"/>
+      <w:r>
+        <w:rPr>
+          <w:rFonts w:ascii="Aptos" w:hAnsi="Aptos"/>
+        </w:rPr>
+        <w:t>google_gmail_emails</w:t>
+      </w:r>
+      <w:proofErr w:type="spellEnd"/>
+      <w:r>
+        <w:rPr>
+          <w:rFonts w:ascii="Aptos" w:hAnsi="Aptos"/>
+        </w:rPr>
+        <w:t xml:space="preserve"> table with </w:t>
+      </w:r>
+      <w:proofErr w:type="spellStart"/>
+      <w:r>
+        <w:rPr>
+          <w:rFonts w:ascii="Aptos" w:hAnsi="Aptos"/>
+        </w:rPr>
+        <w:t>distinct_counts</w:t>
+      </w:r>
+      <w:proofErr w:type="spellEnd"/>
+      <w:r>
+        <w:rPr>
+          <w:rFonts w:ascii="Aptos" w:hAnsi="Aptos"/>
+        </w:rPr>
+        <w:t xml:space="preserve"> on the day field, selecting only records where </w:t>
+      </w:r>
+      <w:proofErr w:type="spellStart"/>
+      <w:r>
+        <w:rPr>
+          <w:rFonts w:ascii="Aptos" w:hAnsi="Aptos"/>
+        </w:rPr>
+        <w:t>distinct_receivers</w:t>
+      </w:r>
+      <w:proofErr w:type="spellEnd"/>
+      <w:r>
+        <w:rPr>
+          <w:rFonts w:ascii="Aptos" w:hAnsi="Aptos"/>
+        </w:rPr>
+        <w:t xml:space="preserve"> is greater than </w:t>
+      </w:r>
+      <w:proofErr w:type="spellStart"/>
+      <w:r>
+        <w:rPr>
+          <w:rFonts w:ascii="Aptos" w:hAnsi="Aptos"/>
+        </w:rPr>
+        <w:t>distinct_senders</w:t>
+      </w:r>
+      <w:proofErr w:type="spellEnd"/>
+      <w:r>
+        <w:rPr>
+          <w:rFonts w:ascii="Aptos" w:hAnsi="Aptos"/>
+        </w:rPr>
+        <w:t>.</w:t>
+      </w:r>
+    </w:p>
+    <w:p>
+      <w:pPr>
+        <w:rPr>
+          <w:rFonts w:ascii="Aptos" w:hAnsi="Aptos"/>
+        </w:rPr>
+      </w:pPr>
+      <w:r>
+        <w:rPr>
+          <w:rFonts w:ascii="Aptos" w:hAnsi="Aptos"/>
+          <w:noProof/>
         </w:rPr>
         <w:drawing>
           <wp:inline distT="0" distB="0" distL="0" distR="0" wp14:anchorId="1288536B" wp14:editId="12F4F6C2">
@@ -4317,6 +5125,569 @@
         </w:rPr>
       </w:pPr>
     </w:p>
+    <w:p>
+      <w:pPr>
+        <w:rPr>
+          <w:rFonts w:ascii="Aptos" w:hAnsi="Aptos"/>
+        </w:rPr>
+      </w:pPr>
+    </w:p>
+    <w:p>
+      <w:pPr>
+        <w:rPr>
+          <w:rFonts w:ascii="Aptos" w:hAnsi="Aptos"/>
+        </w:rPr>
+      </w:pPr>
+    </w:p>
+    <w:p>
+      <w:pPr>
+        <w:rPr>
+          <w:rFonts w:ascii="Aptos" w:hAnsi="Aptos"/>
+        </w:rPr>
+      </w:pPr>
+    </w:p>
+    <w:p>
+      <w:pPr>
+        <w:rPr>
+          <w:rFonts w:ascii="Aptos" w:hAnsi="Aptos"/>
+        </w:rPr>
+      </w:pPr>
+    </w:p>
+    <w:p>
+      <w:pPr>
+        <w:rPr>
+          <w:rFonts w:ascii="Aptos" w:hAnsi="Aptos"/>
+        </w:rPr>
+      </w:pPr>
+    </w:p>
+    <w:p>
+      <w:pPr>
+        <w:rPr>
+          <w:rFonts w:ascii="Aptos" w:hAnsi="Aptos"/>
+        </w:rPr>
+      </w:pPr>
+    </w:p>
+    <w:p>
+      <w:pPr>
+        <w:rPr>
+          <w:rFonts w:ascii="Aptos" w:hAnsi="Aptos"/>
+        </w:rPr>
+      </w:pPr>
+    </w:p>
+    <w:p>
+      <w:pPr>
+        <w:rPr>
+          <w:rFonts w:ascii="Aptos" w:hAnsi="Aptos"/>
+        </w:rPr>
+      </w:pPr>
+    </w:p>
+    <w:p>
+      <w:pPr>
+        <w:rPr>
+          <w:rFonts w:ascii="Aptos" w:hAnsi="Aptos"/>
+        </w:rPr>
+      </w:pPr>
+    </w:p>
+    <w:p>
+      <w:pPr>
+        <w:rPr>
+          <w:rFonts w:ascii="Aptos" w:hAnsi="Aptos"/>
+        </w:rPr>
+      </w:pPr>
+    </w:p>
+    <w:p>
+      <w:pPr>
+        <w:rPr>
+          <w:rFonts w:ascii="Aptos" w:hAnsi="Aptos"/>
+        </w:rPr>
+      </w:pPr>
+    </w:p>
+    <w:p>
+      <w:pPr>
+        <w:rPr>
+          <w:rFonts w:ascii="Aptos" w:hAnsi="Aptos"/>
+        </w:rPr>
+      </w:pPr>
+    </w:p>
+    <w:p>
+      <w:pPr>
+        <w:rPr>
+          <w:rFonts w:ascii="Aptos" w:hAnsi="Aptos"/>
+        </w:rPr>
+      </w:pPr>
+    </w:p>
+    <w:p>
+      <w:pPr>
+        <w:rPr>
+          <w:rFonts w:ascii="Aptos" w:hAnsi="Aptos"/>
+        </w:rPr>
+      </w:pPr>
+    </w:p>
+    <w:p>
+      <w:pPr>
+        <w:rPr>
+          <w:rFonts w:ascii="Aptos" w:hAnsi="Aptos"/>
+        </w:rPr>
+      </w:pPr>
+    </w:p>
+    <w:p>
+      <w:pPr>
+        <w:pStyle w:val="Heading1"/>
+        <w:rPr>
+          <w:rFonts w:ascii="Aptos" w:hAnsi="Aptos"/>
+          <w:b/>
+          <w:bCs/>
+        </w:rPr>
+      </w:pPr>
+      <w:r>
+        <w:rPr>
+          <w:rFonts w:ascii="Aptos" w:hAnsi="Aptos"/>
+          <w:b/>
+          <w:bCs/>
+        </w:rPr>
+        <w:lastRenderedPageBreak/>
+        <w:t>Problem 16 (</w:t>
+      </w:r>
+      <w:r>
+        <w:rPr>
+          <w:rFonts w:ascii="Aptos" w:hAnsi="Aptos"/>
+          <w:b/>
+          <w:bCs/>
+        </w:rPr>
+        <w:t>JP Morgan, Chase, Bloomberg Medium Level)</w:t>
+      </w:r>
+    </w:p>
+    <w:p>
+      <w:pPr>
+        <w:rPr>
+          <w:rFonts w:ascii="Aptos" w:hAnsi="Aptos"/>
+        </w:rPr>
+      </w:pPr>
+      <w:r>
+        <w:rPr>
+          <w:rFonts w:ascii="Aptos" w:hAnsi="Aptos"/>
+        </w:rPr>
+        <w:t>Bank of Ireland has requested that you detect invalid transactions in December 2022. An invalid transaction is one that occurs outside of the bank's normal business hours. The following are the hours of operation for all branches:</w:t>
+      </w:r>
+      <w:r>
+        <w:rPr>
+          <w:rFonts w:ascii="Aptos" w:hAnsi="Aptos"/>
+        </w:rPr>
+        <w:br/>
+        <w:t>Monday - Friday 09:00 - 16:00</w:t>
+      </w:r>
+      <w:r>
+        <w:rPr>
+          <w:rFonts w:ascii="Aptos" w:hAnsi="Aptos"/>
+        </w:rPr>
+        <w:br/>
+        <w:t>Saturday &amp; Sunday Closed</w:t>
+      </w:r>
+      <w:r>
+        <w:rPr>
+          <w:rFonts w:ascii="Aptos" w:hAnsi="Aptos"/>
+        </w:rPr>
+        <w:br/>
+        <w:t>Irish Public Holidays 25th and 26th December</w:t>
+      </w:r>
+      <w:r>
+        <w:rPr>
+          <w:rFonts w:ascii="Aptos" w:hAnsi="Aptos"/>
+        </w:rPr>
+        <w:br/>
+        <w:t>Determine the transaction ids of all invalid transactions.</w:t>
+      </w:r>
+    </w:p>
+    <w:p>
+      <w:pPr>
+        <w:rPr>
+          <w:rFonts w:ascii="Aptos" w:hAnsi="Aptos"/>
+          <w:b/>
+          <w:bCs/>
+        </w:rPr>
+      </w:pPr>
+      <w:r>
+        <w:rPr>
+          <w:rFonts w:ascii="Aptos" w:hAnsi="Aptos"/>
+          <w:b/>
+          <w:bCs/>
+        </w:rPr>
+        <w:t>Explanation:</w:t>
+      </w:r>
+    </w:p>
+    <w:p>
+      <w:pPr>
+        <w:pStyle w:val="ListParagraph"/>
+        <w:numPr>
+          <w:ilvl w:val="0"/>
+          <w:numId w:val="23"/>
+        </w:numPr>
+        <w:rPr>
+          <w:rFonts w:ascii="Aptos" w:hAnsi="Aptos"/>
+        </w:rPr>
+      </w:pPr>
+      <w:proofErr w:type="gramStart"/>
+      <w:r>
+        <w:rPr>
+          <w:rFonts w:ascii="Aptos" w:hAnsi="Aptos"/>
+        </w:rPr>
+        <w:t>MONTH(</w:t>
+      </w:r>
+      <w:proofErr w:type="spellStart"/>
+      <w:proofErr w:type="gramEnd"/>
+      <w:r>
+        <w:rPr>
+          <w:rFonts w:ascii="Aptos" w:hAnsi="Aptos"/>
+        </w:rPr>
+        <w:t>time_stamp</w:t>
+      </w:r>
+      <w:proofErr w:type="spellEnd"/>
+      <w:r>
+        <w:rPr>
+          <w:rFonts w:ascii="Aptos" w:hAnsi="Aptos"/>
+        </w:rPr>
+        <w:t>) = 12 AND YEAR(</w:t>
+      </w:r>
+      <w:proofErr w:type="spellStart"/>
+      <w:r>
+        <w:rPr>
+          <w:rFonts w:ascii="Aptos" w:hAnsi="Aptos"/>
+        </w:rPr>
+        <w:t>time_stamp</w:t>
+      </w:r>
+      <w:proofErr w:type="spellEnd"/>
+      <w:r>
+        <w:rPr>
+          <w:rFonts w:ascii="Aptos" w:hAnsi="Aptos"/>
+        </w:rPr>
+        <w:t>) = 2022: This filters transactions to include only those in December 2022.</w:t>
+      </w:r>
+    </w:p>
+    <w:p>
+      <w:pPr>
+        <w:pStyle w:val="ListParagraph"/>
+        <w:numPr>
+          <w:ilvl w:val="0"/>
+          <w:numId w:val="23"/>
+        </w:numPr>
+        <w:rPr>
+          <w:rFonts w:ascii="Aptos" w:hAnsi="Aptos"/>
+        </w:rPr>
+      </w:pPr>
+      <w:proofErr w:type="gramStart"/>
+      <w:r>
+        <w:rPr>
+          <w:rFonts w:ascii="Aptos" w:hAnsi="Aptos"/>
+        </w:rPr>
+        <w:t>DATEPART(</w:t>
+      </w:r>
+      <w:proofErr w:type="gramEnd"/>
+      <w:r>
+        <w:rPr>
+          <w:rFonts w:ascii="Aptos" w:hAnsi="Aptos"/>
+        </w:rPr>
+        <w:t xml:space="preserve">WEEKDAY, </w:t>
+      </w:r>
+      <w:proofErr w:type="spellStart"/>
+      <w:r>
+        <w:rPr>
+          <w:rFonts w:ascii="Aptos" w:hAnsi="Aptos"/>
+        </w:rPr>
+        <w:t>time_stamp</w:t>
+      </w:r>
+      <w:proofErr w:type="spellEnd"/>
+      <w:r>
+        <w:rPr>
+          <w:rFonts w:ascii="Aptos" w:hAnsi="Aptos"/>
+        </w:rPr>
+        <w:t>) IN (1, 7): This checks if the transaction occurred on a Saturday (7) or Sunday (1).</w:t>
+      </w:r>
+    </w:p>
+    <w:p>
+      <w:pPr>
+        <w:pStyle w:val="ListParagraph"/>
+        <w:numPr>
+          <w:ilvl w:val="0"/>
+          <w:numId w:val="23"/>
+        </w:numPr>
+        <w:rPr>
+          <w:rFonts w:ascii="Aptos" w:hAnsi="Aptos"/>
+        </w:rPr>
+      </w:pPr>
+      <w:proofErr w:type="gramStart"/>
+      <w:r>
+        <w:rPr>
+          <w:rFonts w:ascii="Aptos" w:hAnsi="Aptos"/>
+        </w:rPr>
+        <w:t>CAST(</w:t>
+      </w:r>
+      <w:proofErr w:type="spellStart"/>
+      <w:proofErr w:type="gramEnd"/>
+      <w:r>
+        <w:rPr>
+          <w:rFonts w:ascii="Aptos" w:hAnsi="Aptos"/>
+        </w:rPr>
+        <w:t>time_stamp</w:t>
+      </w:r>
+      <w:proofErr w:type="spellEnd"/>
+      <w:r>
+        <w:rPr>
+          <w:rFonts w:ascii="Aptos" w:hAnsi="Aptos"/>
+        </w:rPr>
+        <w:t xml:space="preserve"> AS TIME) &lt; '09:00:00': This checks if the transaction time is before the opening </w:t>
+      </w:r>
+      <w:proofErr w:type="spellStart"/>
+      <w:r>
+        <w:rPr>
+          <w:rFonts w:ascii="Aptos" w:hAnsi="Aptos"/>
+        </w:rPr>
+        <w:t>hours.</w:t>
+      </w:r>
+      <w:proofErr w:type="spellEnd"/>
+    </w:p>
+    <w:p>
+      <w:pPr>
+        <w:pStyle w:val="ListParagraph"/>
+        <w:numPr>
+          <w:ilvl w:val="0"/>
+          <w:numId w:val="23"/>
+        </w:numPr>
+        <w:rPr>
+          <w:rFonts w:ascii="Aptos" w:hAnsi="Aptos"/>
+        </w:rPr>
+      </w:pPr>
+      <w:proofErr w:type="gramStart"/>
+      <w:r>
+        <w:rPr>
+          <w:rFonts w:ascii="Aptos" w:hAnsi="Aptos"/>
+        </w:rPr>
+        <w:t>CAST(</w:t>
+      </w:r>
+      <w:proofErr w:type="spellStart"/>
+      <w:proofErr w:type="gramEnd"/>
+      <w:r>
+        <w:rPr>
+          <w:rFonts w:ascii="Aptos" w:hAnsi="Aptos"/>
+        </w:rPr>
+        <w:t>time_stamp</w:t>
+      </w:r>
+      <w:proofErr w:type="spellEnd"/>
+      <w:r>
+        <w:rPr>
+          <w:rFonts w:ascii="Aptos" w:hAnsi="Aptos"/>
+        </w:rPr>
+        <w:t xml:space="preserve"> AS TIME) &gt; '16:00:00': This checks if the transaction time is after the closing hours.</w:t>
+      </w:r>
+    </w:p>
+    <w:p>
+      <w:pPr>
+        <w:pStyle w:val="ListParagraph"/>
+        <w:numPr>
+          <w:ilvl w:val="0"/>
+          <w:numId w:val="23"/>
+        </w:numPr>
+        <w:rPr>
+          <w:rFonts w:ascii="Aptos" w:hAnsi="Aptos"/>
+        </w:rPr>
+      </w:pPr>
+      <w:r>
+        <w:rPr>
+          <w:rFonts w:ascii="Aptos" w:hAnsi="Aptos"/>
+        </w:rPr>
+        <w:t>(</w:t>
+      </w:r>
+      <w:proofErr w:type="gramStart"/>
+      <w:r>
+        <w:rPr>
+          <w:rFonts w:ascii="Aptos" w:hAnsi="Aptos"/>
+        </w:rPr>
+        <w:t>DATEPART(</w:t>
+      </w:r>
+      <w:proofErr w:type="gramEnd"/>
+      <w:r>
+        <w:rPr>
+          <w:rFonts w:ascii="Aptos" w:hAnsi="Aptos"/>
+        </w:rPr>
+        <w:t xml:space="preserve">DAY, </w:t>
+      </w:r>
+      <w:proofErr w:type="spellStart"/>
+      <w:r>
+        <w:rPr>
+          <w:rFonts w:ascii="Aptos" w:hAnsi="Aptos"/>
+        </w:rPr>
+        <w:t>time_stamp</w:t>
+      </w:r>
+      <w:proofErr w:type="spellEnd"/>
+      <w:r>
+        <w:rPr>
+          <w:rFonts w:ascii="Aptos" w:hAnsi="Aptos"/>
+        </w:rPr>
+        <w:t>) IN (25, 26) AND MONTH(</w:t>
+      </w:r>
+      <w:proofErr w:type="spellStart"/>
+      <w:r>
+        <w:rPr>
+          <w:rFonts w:ascii="Aptos" w:hAnsi="Aptos"/>
+        </w:rPr>
+        <w:t>time_stamp</w:t>
+      </w:r>
+      <w:proofErr w:type="spellEnd"/>
+      <w:r>
+        <w:rPr>
+          <w:rFonts w:ascii="Aptos" w:hAnsi="Aptos"/>
+        </w:rPr>
+        <w:t>) = 12): This checks if the transaction occurred on the public holidays of December 25th or 26th.</w:t>
+      </w:r>
+    </w:p>
+    <w:p>
+      <w:pPr>
+        <w:rPr>
+          <w:rFonts w:ascii="Aptos" w:hAnsi="Aptos"/>
+          <w:b/>
+          <w:bCs/>
+        </w:rPr>
+      </w:pPr>
+      <w:r>
+        <w:rPr>
+          <w:rFonts w:ascii="Aptos" w:hAnsi="Aptos"/>
+          <w:b/>
+          <w:bCs/>
+        </w:rPr>
+        <w:t>MSSQL Solution:</w:t>
+      </w:r>
+    </w:p>
+    <w:p>
+      <w:pPr>
+        <w:rPr>
+          <w:rFonts w:ascii="Aptos" w:hAnsi="Aptos"/>
+        </w:rPr>
+      </w:pPr>
+      <w:r>
+        <w:rPr>
+          <w:rFonts w:ascii="Aptos" w:hAnsi="Aptos"/>
+        </w:rPr>
+        <w:drawing>
+          <wp:inline distT="0" distB="0" distL="0" distR="0" wp14:anchorId="092E0C9C" wp14:editId="46A65F5D">
+            <wp:extent cx="6180356" cy="2415749"/>
+            <wp:effectExtent l="0" t="0" r="0" b="3810"/>
+            <wp:docPr id="1653752628" name="Picture 1"/>
+            <wp:cNvGraphicFramePr>
+              <a:graphicFrameLocks xmlns:a="http://schemas.openxmlformats.org/drawingml/2006/main" noChangeAspect="1"/>
+            </wp:cNvGraphicFramePr>
+            <a:graphic xmlns:a="http://schemas.openxmlformats.org/drawingml/2006/main">
+              <a:graphicData uri="http://schemas.openxmlformats.org/drawingml/2006/picture">
+                <pic:pic xmlns:pic="http://schemas.openxmlformats.org/drawingml/2006/picture">
+                  <pic:nvPicPr>
+                    <pic:cNvPr id="1653752628" name=""/>
+                    <pic:cNvPicPr/>
+                  </pic:nvPicPr>
+                  <pic:blipFill>
+                    <a:blip r:embed="rId27"/>
+                    <a:stretch>
+                      <a:fillRect/>
+                    </a:stretch>
+                  </pic:blipFill>
+                  <pic:spPr>
+                    <a:xfrm>
+                      <a:off x="0" y="0"/>
+                      <a:ext cx="6180356" cy="2415749"/>
+                    </a:xfrm>
+                    <a:prstGeom prst="rect">
+                      <a:avLst/>
+                    </a:prstGeom>
+                  </pic:spPr>
+                </pic:pic>
+              </a:graphicData>
+            </a:graphic>
+          </wp:inline>
+        </w:drawing>
+      </w:r>
+    </w:p>
+    <w:p>
+      <w:pPr>
+        <w:rPr>
+          <w:rFonts w:ascii="Aptos" w:hAnsi="Aptos"/>
+        </w:rPr>
+      </w:pPr>
+    </w:p>
+    <w:p>
+      <w:pPr>
+        <w:rPr>
+          <w:rFonts w:ascii="Aptos" w:hAnsi="Aptos"/>
+          <w:b/>
+          <w:bCs/>
+        </w:rPr>
+      </w:pPr>
+      <w:r>
+        <w:rPr>
+          <w:rFonts w:ascii="Aptos" w:hAnsi="Aptos"/>
+          <w:b/>
+          <w:bCs/>
+        </w:rPr>
+        <w:t>MySQL Solution</w:t>
+      </w:r>
+    </w:p>
+    <w:p>
+      <w:pPr>
+        <w:rPr>
+          <w:rFonts w:ascii="Aptos" w:hAnsi="Aptos"/>
+        </w:rPr>
+      </w:pPr>
+      <w:r>
+        <w:rPr>
+          <w:rFonts w:ascii="Aptos" w:hAnsi="Aptos"/>
+        </w:rPr>
+        <w:drawing>
+          <wp:inline distT="0" distB="0" distL="0" distR="0" wp14:anchorId="4E9DF5D8" wp14:editId="1CED2C6C">
+            <wp:extent cx="5342083" cy="2751058"/>
+            <wp:effectExtent l="0" t="0" r="0" b="0"/>
+            <wp:docPr id="618229113" name="Picture 1"/>
+            <wp:cNvGraphicFramePr>
+              <a:graphicFrameLocks xmlns:a="http://schemas.openxmlformats.org/drawingml/2006/main" noChangeAspect="1"/>
+            </wp:cNvGraphicFramePr>
+            <a:graphic xmlns:a="http://schemas.openxmlformats.org/drawingml/2006/main">
+              <a:graphicData uri="http://schemas.openxmlformats.org/drawingml/2006/picture">
+                <pic:pic xmlns:pic="http://schemas.openxmlformats.org/drawingml/2006/picture">
+                  <pic:nvPicPr>
+                    <pic:cNvPr id="618229113" name=""/>
+                    <pic:cNvPicPr/>
+                  </pic:nvPicPr>
+                  <pic:blipFill>
+                    <a:blip r:embed="rId28"/>
+                    <a:stretch>
+                      <a:fillRect/>
+                    </a:stretch>
+                  </pic:blipFill>
+                  <pic:spPr>
+                    <a:xfrm>
+                      <a:off x="0" y="0"/>
+                      <a:ext cx="5342083" cy="2751058"/>
+                    </a:xfrm>
+                    <a:prstGeom prst="rect">
+                      <a:avLst/>
+                    </a:prstGeom>
+                  </pic:spPr>
+                </pic:pic>
+              </a:graphicData>
+            </a:graphic>
+          </wp:inline>
+        </w:drawing>
+      </w:r>
+    </w:p>
+    <w:p>
+      <w:pPr>
+        <w:rPr>
+          <w:rFonts w:ascii="Aptos" w:hAnsi="Aptos"/>
+        </w:rPr>
+      </w:pPr>
+    </w:p>
+    <w:p>
+      <w:pPr>
+        <w:rPr>
+          <w:rFonts w:ascii="Aptos" w:hAnsi="Aptos"/>
+        </w:rPr>
+      </w:pPr>
+    </w:p>
     <w:sectPr>
       <w:pgSz w:w="11906" w:h="16838"/>
       <w:pgMar w:top="720" w:right="720" w:bottom="720" w:left="720" w:header="708" w:footer="708" w:gutter="0"/>
@@ -4858,6 +6229,92 @@
     </w:lvl>
   </w:abstractNum>
   <w:abstractNum w:abstractNumId="6" w15:restartNumberingAfterBreak="0">
+    <w:nsid w:val="2185205C"/>
+    <w:multiLevelType w:val="hybridMultilevel"/>
+    <w:tmpl w:val="6336A92A"/>
+    <w:lvl w:ilvl="0" w:tplc="0809000F">
+      <w:start w:val="1"/>
+      <w:numFmt w:val="decimal"/>
+      <w:lvlText w:val="%1."/>
+      <w:lvlJc w:val="left"/>
+      <w:pPr>
+        <w:ind w:left="720" w:hanging="360"/>
+      </w:pPr>
+    </w:lvl>
+    <w:lvl w:ilvl="1" w:tplc="08090019" w:tentative="1">
+      <w:start w:val="1"/>
+      <w:numFmt w:val="lowerLetter"/>
+      <w:lvlText w:val="%2."/>
+      <w:lvlJc w:val="left"/>
+      <w:pPr>
+        <w:ind w:left="1440" w:hanging="360"/>
+      </w:pPr>
+    </w:lvl>
+    <w:lvl w:ilvl="2" w:tplc="0809001B" w:tentative="1">
+      <w:start w:val="1"/>
+      <w:numFmt w:val="lowerRoman"/>
+      <w:lvlText w:val="%3."/>
+      <w:lvlJc w:val="right"/>
+      <w:pPr>
+        <w:ind w:left="2160" w:hanging="180"/>
+      </w:pPr>
+    </w:lvl>
+    <w:lvl w:ilvl="3" w:tplc="0809000F" w:tentative="1">
+      <w:start w:val="1"/>
+      <w:numFmt w:val="decimal"/>
+      <w:lvlText w:val="%4."/>
+      <w:lvlJc w:val="left"/>
+      <w:pPr>
+        <w:ind w:left="2880" w:hanging="360"/>
+      </w:pPr>
+    </w:lvl>
+    <w:lvl w:ilvl="4" w:tplc="08090019" w:tentative="1">
+      <w:start w:val="1"/>
+      <w:numFmt w:val="lowerLetter"/>
+      <w:lvlText w:val="%5."/>
+      <w:lvlJc w:val="left"/>
+      <w:pPr>
+        <w:ind w:left="3600" w:hanging="360"/>
+      </w:pPr>
+    </w:lvl>
+    <w:lvl w:ilvl="5" w:tplc="0809001B" w:tentative="1">
+      <w:start w:val="1"/>
+      <w:numFmt w:val="lowerRoman"/>
+      <w:lvlText w:val="%6."/>
+      <w:lvlJc w:val="right"/>
+      <w:pPr>
+        <w:ind w:left="4320" w:hanging="180"/>
+      </w:pPr>
+    </w:lvl>
+    <w:lvl w:ilvl="6" w:tplc="0809000F" w:tentative="1">
+      <w:start w:val="1"/>
+      <w:numFmt w:val="decimal"/>
+      <w:lvlText w:val="%7."/>
+      <w:lvlJc w:val="left"/>
+      <w:pPr>
+        <w:ind w:left="5040" w:hanging="360"/>
+      </w:pPr>
+    </w:lvl>
+    <w:lvl w:ilvl="7" w:tplc="08090019" w:tentative="1">
+      <w:start w:val="1"/>
+      <w:numFmt w:val="lowerLetter"/>
+      <w:lvlText w:val="%8."/>
+      <w:lvlJc w:val="left"/>
+      <w:pPr>
+        <w:ind w:left="5760" w:hanging="360"/>
+      </w:pPr>
+    </w:lvl>
+    <w:lvl w:ilvl="8" w:tplc="0809001B" w:tentative="1">
+      <w:start w:val="1"/>
+      <w:numFmt w:val="lowerRoman"/>
+      <w:lvlText w:val="%9."/>
+      <w:lvlJc w:val="right"/>
+      <w:pPr>
+        <w:ind w:left="6480" w:hanging="180"/>
+      </w:pPr>
+    </w:lvl>
+  </w:abstractNum>
+  <w:abstractNum w:abstractNumId="7" w15:restartNumberingAfterBreak="0">
     <w:nsid w:val="277274ED"/>
     <w:multiLevelType w:val="hybridMultilevel"/>
     <w:tmpl w:val="19042000"/>
@@ -4970,7 +6427,7 @@
       </w:rPr>
     </w:lvl>
   </w:abstractNum>
-  <w:abstractNum w:abstractNumId="7" w15:restartNumberingAfterBreak="0">
+  <w:abstractNum w:abstractNumId="8" w15:restartNumberingAfterBreak="0">
     <w:nsid w:val="293C2D2C"/>
     <w:multiLevelType w:val="hybridMultilevel"/>
     <w:tmpl w:val="2D64B402"/>
@@ -5059,7 +6516,7 @@
       </w:pPr>
     </w:lvl>
   </w:abstractNum>
-  <w:abstractNum w:abstractNumId="8" w15:restartNumberingAfterBreak="0">
+  <w:abstractNum w:abstractNumId="9" w15:restartNumberingAfterBreak="0">
     <w:nsid w:val="2B05286B"/>
     <w:multiLevelType w:val="hybridMultilevel"/>
     <w:tmpl w:val="94F8880C"/>
@@ -5145,7 +6602,7 @@
       </w:pPr>
     </w:lvl>
   </w:abstractNum>
-  <w:abstractNum w:abstractNumId="9" w15:restartNumberingAfterBreak="0">
+  <w:abstractNum w:abstractNumId="10" w15:restartNumberingAfterBreak="0">
     <w:nsid w:val="3DDF5F65"/>
     <w:multiLevelType w:val="hybridMultilevel"/>
     <w:tmpl w:val="E926EFEC"/>
@@ -5231,7 +6688,7 @@
       </w:pPr>
     </w:lvl>
   </w:abstractNum>
-  <w:abstractNum w:abstractNumId="10" w15:restartNumberingAfterBreak="0">
+  <w:abstractNum w:abstractNumId="11" w15:restartNumberingAfterBreak="0">
     <w:nsid w:val="471E0047"/>
     <w:multiLevelType w:val="hybridMultilevel"/>
     <w:tmpl w:val="A920B8FE"/>
@@ -5317,7 +6774,7 @@
       </w:pPr>
     </w:lvl>
   </w:abstractNum>
-  <w:abstractNum w:abstractNumId="11" w15:restartNumberingAfterBreak="0">
+  <w:abstractNum w:abstractNumId="12" w15:restartNumberingAfterBreak="0">
     <w:nsid w:val="48C87007"/>
     <w:multiLevelType w:val="hybridMultilevel"/>
     <w:tmpl w:val="F72AB060"/>
@@ -5403,7 +6860,7 @@
       </w:pPr>
     </w:lvl>
   </w:abstractNum>
-  <w:abstractNum w:abstractNumId="12" w15:restartNumberingAfterBreak="0">
+  <w:abstractNum w:abstractNumId="13" w15:restartNumberingAfterBreak="0">
     <w:nsid w:val="4A9C19C1"/>
     <w:multiLevelType w:val="hybridMultilevel"/>
     <w:tmpl w:val="6DB67094"/>
@@ -5516,7 +6973,7 @@
       </w:rPr>
     </w:lvl>
   </w:abstractNum>
-  <w:abstractNum w:abstractNumId="13" w15:restartNumberingAfterBreak="0">
+  <w:abstractNum w:abstractNumId="14" w15:restartNumberingAfterBreak="0">
     <w:nsid w:val="53C85A77"/>
     <w:multiLevelType w:val="hybridMultilevel"/>
     <w:tmpl w:val="535C630C"/>
@@ -5605,7 +7062,7 @@
       </w:pPr>
     </w:lvl>
   </w:abstractNum>
-  <w:abstractNum w:abstractNumId="14" w15:restartNumberingAfterBreak="0">
+  <w:abstractNum w:abstractNumId="15" w15:restartNumberingAfterBreak="0">
     <w:nsid w:val="58DE09F4"/>
     <w:multiLevelType w:val="hybridMultilevel"/>
     <w:tmpl w:val="FFE49D1C"/>
@@ -5691,7 +7148,7 @@
       </w:pPr>
     </w:lvl>
   </w:abstractNum>
-  <w:abstractNum w:abstractNumId="15" w15:restartNumberingAfterBreak="0">
+  <w:abstractNum w:abstractNumId="16" w15:restartNumberingAfterBreak="0">
     <w:nsid w:val="59FE1F64"/>
     <w:multiLevelType w:val="hybridMultilevel"/>
     <w:tmpl w:val="02CC8D12"/>
@@ -5777,7 +7234,7 @@
       </w:pPr>
     </w:lvl>
   </w:abstractNum>
-  <w:abstractNum w:abstractNumId="16" w15:restartNumberingAfterBreak="0">
+  <w:abstractNum w:abstractNumId="17" w15:restartNumberingAfterBreak="0">
     <w:nsid w:val="5F7A26EA"/>
     <w:multiLevelType w:val="hybridMultilevel"/>
     <w:tmpl w:val="13724892"/>
@@ -5863,7 +7320,7 @@
       </w:pPr>
     </w:lvl>
   </w:abstractNum>
-  <w:abstractNum w:abstractNumId="17" w15:restartNumberingAfterBreak="0">
+  <w:abstractNum w:abstractNumId="18" w15:restartNumberingAfterBreak="0">
     <w:nsid w:val="6EFF76B8"/>
     <w:multiLevelType w:val="hybridMultilevel"/>
     <w:tmpl w:val="A448F1C6"/>
@@ -5949,7 +7406,7 @@
       </w:pPr>
     </w:lvl>
   </w:abstractNum>
-  <w:abstractNum w:abstractNumId="18" w15:restartNumberingAfterBreak="0">
+  <w:abstractNum w:abstractNumId="19" w15:restartNumberingAfterBreak="0">
     <w:nsid w:val="7851043A"/>
     <w:multiLevelType w:val="hybridMultilevel"/>
     <w:tmpl w:val="B464CCC0"/>
@@ -6035,7 +7492,7 @@
       </w:pPr>
     </w:lvl>
   </w:abstractNum>
-  <w:abstractNum w:abstractNumId="19" w15:restartNumberingAfterBreak="0">
+  <w:abstractNum w:abstractNumId="20" w15:restartNumberingAfterBreak="0">
     <w:nsid w:val="7BF5367A"/>
     <w:multiLevelType w:val="hybridMultilevel"/>
     <w:tmpl w:val="38AC6E16"/>
@@ -6124,7 +7581,7 @@
       </w:pPr>
     </w:lvl>
   </w:abstractNum>
-  <w:abstractNum w:abstractNumId="20" w15:restartNumberingAfterBreak="0">
+  <w:abstractNum w:abstractNumId="21" w15:restartNumberingAfterBreak="0">
     <w:nsid w:val="7C9D7467"/>
     <w:multiLevelType w:val="hybridMultilevel"/>
     <w:tmpl w:val="206E7DCC"/>
@@ -6237,7 +7694,7 @@
       </w:rPr>
     </w:lvl>
   </w:abstractNum>
-  <w:abstractNum w:abstractNumId="21" w15:restartNumberingAfterBreak="0">
+  <w:abstractNum w:abstractNumId="22" w15:restartNumberingAfterBreak="0">
     <w:nsid w:val="7E7F2259"/>
     <w:multiLevelType w:val="hybridMultilevel"/>
     <w:tmpl w:val="AC189AB0"/>
@@ -6327,22 +7784,22 @@
     </w:lvl>
   </w:abstractNum>
   <w:num w:numId="1" w16cid:durableId="1116869079">
-    <w:abstractNumId w:val="8"/>
+    <w:abstractNumId w:val="9"/>
   </w:num>
   <w:num w:numId="2" w16cid:durableId="46804265">
-    <w:abstractNumId w:val="6"/>
+    <w:abstractNumId w:val="7"/>
   </w:num>
   <w:num w:numId="3" w16cid:durableId="831068146">
-    <w:abstractNumId w:val="12"/>
+    <w:abstractNumId w:val="13"/>
   </w:num>
   <w:num w:numId="4" w16cid:durableId="1623684831">
-    <w:abstractNumId w:val="20"/>
+    <w:abstractNumId w:val="21"/>
   </w:num>
   <w:num w:numId="5" w16cid:durableId="2095202910">
-    <w:abstractNumId w:val="15"/>
+    <w:abstractNumId w:val="16"/>
   </w:num>
   <w:num w:numId="6" w16cid:durableId="354504114">
-    <w:abstractNumId w:val="14"/>
+    <w:abstractNumId w:val="15"/>
   </w:num>
   <w:num w:numId="7" w16cid:durableId="1435514667">
     <w:abstractNumId w:val="3"/>
@@ -6351,46 +7808,49 @@
     <w:abstractNumId w:val="5"/>
   </w:num>
   <w:num w:numId="9" w16cid:durableId="1596015451">
-    <w:abstractNumId w:val="10"/>
+    <w:abstractNumId w:val="11"/>
   </w:num>
   <w:num w:numId="10" w16cid:durableId="1585993715">
-    <w:abstractNumId w:val="21"/>
+    <w:abstractNumId w:val="22"/>
   </w:num>
   <w:num w:numId="11" w16cid:durableId="1691177872">
     <w:abstractNumId w:val="2"/>
   </w:num>
   <w:num w:numId="12" w16cid:durableId="430012307">
-    <w:abstractNumId w:val="19"/>
+    <w:abstractNumId w:val="20"/>
   </w:num>
   <w:num w:numId="13" w16cid:durableId="1732852494">
-    <w:abstractNumId w:val="9"/>
+    <w:abstractNumId w:val="10"/>
   </w:num>
   <w:num w:numId="14" w16cid:durableId="450704724">
     <w:abstractNumId w:val="1"/>
   </w:num>
   <w:num w:numId="15" w16cid:durableId="1369643602">
-    <w:abstractNumId w:val="16"/>
+    <w:abstractNumId w:val="17"/>
   </w:num>
   <w:num w:numId="16" w16cid:durableId="1422414883">
-    <w:abstractNumId w:val="7"/>
+    <w:abstractNumId w:val="8"/>
   </w:num>
   <w:num w:numId="17" w16cid:durableId="412632684">
-    <w:abstractNumId w:val="17"/>
+    <w:abstractNumId w:val="18"/>
   </w:num>
   <w:num w:numId="18" w16cid:durableId="171189244">
-    <w:abstractNumId w:val="13"/>
+    <w:abstractNumId w:val="14"/>
   </w:num>
   <w:num w:numId="19" w16cid:durableId="1672680657">
     <w:abstractNumId w:val="4"/>
   </w:num>
   <w:num w:numId="20" w16cid:durableId="85999666">
-    <w:abstractNumId w:val="18"/>
+    <w:abstractNumId w:val="19"/>
   </w:num>
   <w:num w:numId="21" w16cid:durableId="765149424">
     <w:abstractNumId w:val="0"/>
   </w:num>
   <w:num w:numId="22" w16cid:durableId="577251628">
-    <w:abstractNumId w:val="11"/>
+    <w:abstractNumId w:val="12"/>
+  </w:num>
+  <w:num w:numId="23" w16cid:durableId="1712419514">
+    <w:abstractNumId w:val="6"/>
   </w:num>
 </w:numbering>
 </file>

</xml_diff>

<commit_message>
56 days of sql - docs updated - completed
Signed-off-by: developersview <pcslg1998@gmail.com>
</commit_message>
<xml_diff>
--- a/56DaysOfSQL/sql_problems_documentation.docx
+++ b/56DaysOfSQL/sql_problems_documentation.docx
@@ -11429,6 +11429,7 @@
       <w:r>
         <w:rPr>
           <w:rFonts w:ascii="Aptos" w:hAnsi="Aptos"/>
+          <w:noProof/>
         </w:rPr>
         <w:drawing>
           <wp:inline distT="0" distB="0" distL="0" distR="0" wp14:anchorId="5B21E936" wp14:editId="3EFCA990">
@@ -11514,6 +11515,7 @@
       <w:r>
         <w:rPr>
           <w:rFonts w:ascii="Aptos" w:hAnsi="Aptos"/>
+          <w:noProof/>
         </w:rPr>
         <w:drawing>
           <wp:inline distT="0" distB="0" distL="0" distR="0" wp14:anchorId="436105A0" wp14:editId="7C21B54C">
@@ -11552,6 +11554,849 @@
         </w:drawing>
       </w:r>
     </w:p>
+    <w:p>
+      <w:pPr>
+        <w:rPr>
+          <w:rFonts w:ascii="Aptos" w:hAnsi="Aptos"/>
+        </w:rPr>
+      </w:pPr>
+    </w:p>
+    <w:p>
+      <w:pPr>
+        <w:rPr>
+          <w:rFonts w:ascii="Aptos" w:hAnsi="Aptos"/>
+        </w:rPr>
+      </w:pPr>
+    </w:p>
+    <w:p>
+      <w:pPr>
+        <w:rPr>
+          <w:rFonts w:ascii="Aptos" w:hAnsi="Aptos"/>
+        </w:rPr>
+      </w:pPr>
+    </w:p>
+    <w:p>
+      <w:pPr>
+        <w:rPr>
+          <w:rFonts w:ascii="Aptos" w:hAnsi="Aptos"/>
+        </w:rPr>
+      </w:pPr>
+    </w:p>
+    <w:p>
+      <w:pPr>
+        <w:pStyle w:val="Heading1"/>
+        <w:rPr>
+          <w:rFonts w:ascii="Aptos" w:hAnsi="Aptos"/>
+          <w:b/>
+          <w:bCs/>
+        </w:rPr>
+      </w:pPr>
+      <w:r>
+        <w:rPr>
+          <w:rFonts w:ascii="Aptos" w:hAnsi="Aptos"/>
+          <w:b/>
+          <w:bCs/>
+        </w:rPr>
+        <w:lastRenderedPageBreak/>
+        <w:t>Problem 52 (Tesla Hard Level)</w:t>
+      </w:r>
+    </w:p>
+    <w:p>
+      <w:pPr>
+        <w:rPr>
+          <w:rFonts w:ascii="Aptos" w:hAnsi="Aptos"/>
+        </w:rPr>
+      </w:pPr>
+      <w:r>
+        <w:rPr>
+          <w:rFonts w:ascii="Aptos" w:hAnsi="Aptos"/>
+        </w:rPr>
+        <w:t xml:space="preserve">The company you are working for wants to anticipate their staffing needs by identifying their top two busiest times of the week. To find this, each day should be segmented into </w:t>
+      </w:r>
+      <w:proofErr w:type="spellStart"/>
+      <w:r>
+        <w:rPr>
+          <w:rFonts w:ascii="Aptos" w:hAnsi="Aptos"/>
+        </w:rPr>
+        <w:t>differents</w:t>
+      </w:r>
+      <w:proofErr w:type="spellEnd"/>
+      <w:r>
+        <w:rPr>
+          <w:rFonts w:ascii="Aptos" w:hAnsi="Aptos"/>
+        </w:rPr>
+        <w:t xml:space="preserve"> parts using following criteria:</w:t>
+      </w:r>
+    </w:p>
+    <w:p>
+      <w:pPr>
+        <w:pStyle w:val="ListParagraph"/>
+        <w:numPr>
+          <w:ilvl w:val="0"/>
+          <w:numId w:val="31"/>
+        </w:numPr>
+        <w:rPr>
+          <w:rFonts w:ascii="Aptos" w:hAnsi="Aptos"/>
+        </w:rPr>
+      </w:pPr>
+      <w:r>
+        <w:rPr>
+          <w:rFonts w:ascii="Aptos" w:hAnsi="Aptos"/>
+        </w:rPr>
+        <w:t>Morning: Before 12 p.m. (not inclusive)</w:t>
+      </w:r>
+    </w:p>
+    <w:p>
+      <w:pPr>
+        <w:pStyle w:val="ListParagraph"/>
+        <w:numPr>
+          <w:ilvl w:val="0"/>
+          <w:numId w:val="31"/>
+        </w:numPr>
+        <w:rPr>
+          <w:rFonts w:ascii="Aptos" w:hAnsi="Aptos"/>
+        </w:rPr>
+      </w:pPr>
+      <w:r>
+        <w:rPr>
+          <w:rFonts w:ascii="Aptos" w:hAnsi="Aptos"/>
+        </w:rPr>
+        <w:t>Early afternoon: 12 -15 p.m.</w:t>
+      </w:r>
+    </w:p>
+    <w:p>
+      <w:pPr>
+        <w:pStyle w:val="ListParagraph"/>
+        <w:numPr>
+          <w:ilvl w:val="0"/>
+          <w:numId w:val="31"/>
+        </w:numPr>
+        <w:rPr>
+          <w:rFonts w:ascii="Aptos" w:hAnsi="Aptos"/>
+        </w:rPr>
+      </w:pPr>
+      <w:r>
+        <w:rPr>
+          <w:rFonts w:ascii="Aptos" w:hAnsi="Aptos"/>
+        </w:rPr>
+        <w:t>Late afternoon: after 15 p.m. (not inclusive)</w:t>
+      </w:r>
+    </w:p>
+    <w:p>
+      <w:pPr>
+        <w:rPr>
+          <w:rFonts w:ascii="Aptos" w:hAnsi="Aptos"/>
+        </w:rPr>
+      </w:pPr>
+      <w:r>
+        <w:rPr>
+          <w:rFonts w:ascii="Aptos" w:hAnsi="Aptos"/>
+        </w:rPr>
+        <w:t xml:space="preserve">Your output should include the day and time of day combination for the two busiest times, i.e. the combinations with the most </w:t>
+      </w:r>
+      <w:r>
+        <w:rPr>
+          <w:rFonts w:ascii="Aptos" w:hAnsi="Aptos"/>
+        </w:rPr>
+        <w:t>orders, along</w:t>
+      </w:r>
+      <w:r>
+        <w:rPr>
+          <w:rFonts w:ascii="Aptos" w:hAnsi="Aptos"/>
+        </w:rPr>
+        <w:t xml:space="preserve"> with the number of orders (e.g. top two results could be Friday Late afternoon with 12 orders and Sunday Morning with 10 orders). </w:t>
+      </w:r>
+    </w:p>
+    <w:p>
+      <w:pPr>
+        <w:rPr>
+          <w:rFonts w:ascii="Aptos" w:hAnsi="Aptos"/>
+        </w:rPr>
+      </w:pPr>
+      <w:r>
+        <w:rPr>
+          <w:rFonts w:ascii="Aptos" w:hAnsi="Aptos"/>
+        </w:rPr>
+        <w:t>The company has also requested that the day be displayed in text format (i.e. Monday).</w:t>
+      </w:r>
+    </w:p>
+    <w:p>
+      <w:pPr>
+        <w:rPr>
+          <w:rFonts w:ascii="Aptos" w:hAnsi="Aptos"/>
+        </w:rPr>
+      </w:pPr>
+      <w:r>
+        <w:rPr>
+          <w:rFonts w:ascii="Aptos" w:hAnsi="Aptos"/>
+        </w:rPr>
+        <w:drawing>
+          <wp:inline distT="0" distB="0" distL="0" distR="0" wp14:anchorId="24E896FF" wp14:editId="1B51A19E">
+            <wp:extent cx="6645910" cy="4368800"/>
+            <wp:effectExtent l="0" t="0" r="2540" b="0"/>
+            <wp:docPr id="1244199632" name="Picture 1"/>
+            <wp:cNvGraphicFramePr>
+              <a:graphicFrameLocks xmlns:a="http://schemas.openxmlformats.org/drawingml/2006/main" noChangeAspect="1"/>
+            </wp:cNvGraphicFramePr>
+            <a:graphic xmlns:a="http://schemas.openxmlformats.org/drawingml/2006/main">
+              <a:graphicData uri="http://schemas.openxmlformats.org/drawingml/2006/picture">
+                <pic:pic xmlns:pic="http://schemas.openxmlformats.org/drawingml/2006/picture">
+                  <pic:nvPicPr>
+                    <pic:cNvPr id="1244199632" name=""/>
+                    <pic:cNvPicPr/>
+                  </pic:nvPicPr>
+                  <pic:blipFill>
+                    <a:blip r:embed="rId68"/>
+                    <a:stretch>
+                      <a:fillRect/>
+                    </a:stretch>
+                  </pic:blipFill>
+                  <pic:spPr>
+                    <a:xfrm>
+                      <a:off x="0" y="0"/>
+                      <a:ext cx="6645910" cy="4368800"/>
+                    </a:xfrm>
+                    <a:prstGeom prst="rect">
+                      <a:avLst/>
+                    </a:prstGeom>
+                  </pic:spPr>
+                </pic:pic>
+              </a:graphicData>
+            </a:graphic>
+          </wp:inline>
+        </w:drawing>
+      </w:r>
+    </w:p>
+    <w:p>
+      <w:pPr>
+        <w:rPr>
+          <w:rFonts w:ascii="Aptos" w:hAnsi="Aptos"/>
+        </w:rPr>
+      </w:pPr>
+    </w:p>
+    <w:p>
+      <w:pPr>
+        <w:rPr>
+          <w:rFonts w:ascii="Aptos" w:hAnsi="Aptos"/>
+        </w:rPr>
+      </w:pPr>
+    </w:p>
+    <w:p>
+      <w:pPr>
+        <w:rPr>
+          <w:rFonts w:ascii="Aptos" w:hAnsi="Aptos"/>
+        </w:rPr>
+      </w:pPr>
+    </w:p>
+    <w:p>
+      <w:pPr>
+        <w:rPr>
+          <w:rFonts w:ascii="Aptos" w:hAnsi="Aptos"/>
+        </w:rPr>
+      </w:pPr>
+    </w:p>
+    <w:p>
+      <w:pPr>
+        <w:rPr>
+          <w:rFonts w:ascii="Aptos" w:hAnsi="Aptos"/>
+        </w:rPr>
+      </w:pPr>
+    </w:p>
+    <w:p>
+      <w:pPr>
+        <w:rPr>
+          <w:rFonts w:ascii="Aptos" w:hAnsi="Aptos"/>
+        </w:rPr>
+      </w:pPr>
+    </w:p>
+    <w:p>
+      <w:pPr>
+        <w:rPr>
+          <w:rFonts w:ascii="Aptos" w:hAnsi="Aptos"/>
+        </w:rPr>
+      </w:pPr>
+    </w:p>
+    <w:p>
+      <w:pPr>
+        <w:rPr>
+          <w:rFonts w:ascii="Aptos" w:hAnsi="Aptos"/>
+        </w:rPr>
+      </w:pPr>
+    </w:p>
+    <w:p>
+      <w:pPr>
+        <w:pStyle w:val="Heading1"/>
+        <w:rPr>
+          <w:rFonts w:ascii="Aptos" w:hAnsi="Aptos"/>
+          <w:b/>
+          <w:bCs/>
+        </w:rPr>
+      </w:pPr>
+      <w:r>
+        <w:rPr>
+          <w:rFonts w:ascii="Aptos" w:hAnsi="Aptos"/>
+          <w:b/>
+          <w:bCs/>
+        </w:rPr>
+        <w:lastRenderedPageBreak/>
+        <w:t>Problem 53</w:t>
+      </w:r>
+      <w:r>
+        <w:rPr>
+          <w:rFonts w:ascii="Aptos" w:hAnsi="Aptos"/>
+          <w:b/>
+          <w:bCs/>
+        </w:rPr>
+        <w:t xml:space="preserve"> </w:t>
+      </w:r>
+      <w:r>
+        <w:rPr>
+          <w:rFonts w:ascii="Aptos" w:hAnsi="Aptos"/>
+          <w:b/>
+          <w:bCs/>
+        </w:rPr>
+        <w:t>(</w:t>
+      </w:r>
+      <w:r>
+        <w:rPr>
+          <w:rFonts w:ascii="Aptos" w:hAnsi="Aptos"/>
+          <w:b/>
+          <w:bCs/>
+        </w:rPr>
+        <w:t>DoorDash Medium Level</w:t>
+      </w:r>
+      <w:r>
+        <w:rPr>
+          <w:rFonts w:ascii="Aptos" w:hAnsi="Aptos"/>
+          <w:b/>
+          <w:bCs/>
+        </w:rPr>
+        <w:t>)</w:t>
+      </w:r>
+    </w:p>
+    <w:p>
+      <w:pPr>
+        <w:rPr>
+          <w:rFonts w:ascii="Aptos" w:hAnsi="Aptos"/>
+        </w:rPr>
+      </w:pPr>
+      <w:r>
+        <w:rPr>
+          <w:rFonts w:ascii="Aptos" w:hAnsi="Aptos"/>
+        </w:rPr>
+        <w:t xml:space="preserve">Calculate the average net earnings per order grouped by weekday (in text format, e.g., Monday) and hour from </w:t>
+      </w:r>
+      <w:proofErr w:type="spellStart"/>
+      <w:r>
+        <w:rPr>
+          <w:rFonts w:ascii="Aptos" w:hAnsi="Aptos"/>
+        </w:rPr>
+        <w:t>customer_placed_order_datetime</w:t>
+      </w:r>
+      <w:proofErr w:type="spellEnd"/>
+      <w:r>
+        <w:rPr>
+          <w:rFonts w:ascii="Aptos" w:hAnsi="Aptos"/>
+        </w:rPr>
+        <w:t xml:space="preserve">. </w:t>
+      </w:r>
+    </w:p>
+    <w:p>
+      <w:pPr>
+        <w:rPr>
+          <w:rFonts w:ascii="Aptos" w:hAnsi="Aptos"/>
+        </w:rPr>
+      </w:pPr>
+      <w:r>
+        <w:rPr>
+          <w:rFonts w:ascii="Aptos" w:hAnsi="Aptos"/>
+        </w:rPr>
+        <w:t xml:space="preserve">The net earnings are computed as: </w:t>
+      </w:r>
+      <w:proofErr w:type="spellStart"/>
+      <w:r>
+        <w:rPr>
+          <w:rFonts w:ascii="Aptos" w:hAnsi="Aptos"/>
+        </w:rPr>
+        <w:t>order_total</w:t>
+      </w:r>
+      <w:proofErr w:type="spellEnd"/>
+      <w:r>
+        <w:rPr>
+          <w:rFonts w:ascii="Aptos" w:hAnsi="Aptos"/>
+        </w:rPr>
+        <w:t xml:space="preserve"> + </w:t>
+      </w:r>
+      <w:proofErr w:type="spellStart"/>
+      <w:r>
+        <w:rPr>
+          <w:rFonts w:ascii="Aptos" w:hAnsi="Aptos"/>
+        </w:rPr>
+        <w:t>tip_amount</w:t>
+      </w:r>
+      <w:proofErr w:type="spellEnd"/>
+      <w:r>
+        <w:rPr>
+          <w:rFonts w:ascii="Aptos" w:hAnsi="Aptos"/>
+        </w:rPr>
+        <w:t xml:space="preserve"> - </w:t>
+      </w:r>
+      <w:proofErr w:type="spellStart"/>
+      <w:r>
+        <w:rPr>
+          <w:rFonts w:ascii="Aptos" w:hAnsi="Aptos"/>
+        </w:rPr>
+        <w:t>discount_amount</w:t>
+      </w:r>
+      <w:proofErr w:type="spellEnd"/>
+      <w:r>
+        <w:rPr>
+          <w:rFonts w:ascii="Aptos" w:hAnsi="Aptos"/>
+        </w:rPr>
+        <w:t xml:space="preserve"> - </w:t>
+      </w:r>
+      <w:proofErr w:type="spellStart"/>
+      <w:r>
+        <w:rPr>
+          <w:rFonts w:ascii="Aptos" w:hAnsi="Aptos"/>
+        </w:rPr>
+        <w:t>refunded_amount</w:t>
+      </w:r>
+      <w:proofErr w:type="spellEnd"/>
+      <w:r>
+        <w:rPr>
+          <w:rFonts w:ascii="Aptos" w:hAnsi="Aptos"/>
+        </w:rPr>
+        <w:t>. Round the result to 2 decimals.</w:t>
+      </w:r>
+    </w:p>
+    <w:p>
+      <w:pPr>
+        <w:rPr>
+          <w:rFonts w:ascii="Aptos" w:hAnsi="Aptos"/>
+        </w:rPr>
+      </w:pPr>
+      <w:r>
+        <w:rPr>
+          <w:rFonts w:ascii="Aptos" w:hAnsi="Aptos"/>
+        </w:rPr>
+        <w:drawing>
+          <wp:inline distT="0" distB="0" distL="0" distR="0" wp14:anchorId="0E5B4AB5" wp14:editId="0E94DD37">
+            <wp:extent cx="6645910" cy="1945640"/>
+            <wp:effectExtent l="0" t="0" r="2540" b="0"/>
+            <wp:docPr id="650079810" name="Picture 1"/>
+            <wp:cNvGraphicFramePr>
+              <a:graphicFrameLocks xmlns:a="http://schemas.openxmlformats.org/drawingml/2006/main" noChangeAspect="1"/>
+            </wp:cNvGraphicFramePr>
+            <a:graphic xmlns:a="http://schemas.openxmlformats.org/drawingml/2006/main">
+              <a:graphicData uri="http://schemas.openxmlformats.org/drawingml/2006/picture">
+                <pic:pic xmlns:pic="http://schemas.openxmlformats.org/drawingml/2006/picture">
+                  <pic:nvPicPr>
+                    <pic:cNvPr id="650079810" name=""/>
+                    <pic:cNvPicPr/>
+                  </pic:nvPicPr>
+                  <pic:blipFill>
+                    <a:blip r:embed="rId69"/>
+                    <a:stretch>
+                      <a:fillRect/>
+                    </a:stretch>
+                  </pic:blipFill>
+                  <pic:spPr>
+                    <a:xfrm>
+                      <a:off x="0" y="0"/>
+                      <a:ext cx="6645910" cy="1945640"/>
+                    </a:xfrm>
+                    <a:prstGeom prst="rect">
+                      <a:avLst/>
+                    </a:prstGeom>
+                  </pic:spPr>
+                </pic:pic>
+              </a:graphicData>
+            </a:graphic>
+          </wp:inline>
+        </w:drawing>
+      </w:r>
+    </w:p>
+    <w:p>
+      <w:pPr>
+        <w:pStyle w:val="Heading1"/>
+        <w:rPr>
+          <w:rFonts w:ascii="Aptos" w:hAnsi="Aptos"/>
+          <w:b/>
+          <w:bCs/>
+        </w:rPr>
+      </w:pPr>
+      <w:r>
+        <w:rPr>
+          <w:rFonts w:ascii="Aptos" w:hAnsi="Aptos"/>
+          <w:b/>
+          <w:bCs/>
+        </w:rPr>
+        <w:t>Problem 54</w:t>
+      </w:r>
+      <w:r>
+        <w:rPr>
+          <w:rFonts w:ascii="Aptos" w:hAnsi="Aptos"/>
+          <w:b/>
+          <w:bCs/>
+        </w:rPr>
+        <w:t xml:space="preserve"> </w:t>
+      </w:r>
+      <w:r>
+        <w:rPr>
+          <w:rFonts w:ascii="Aptos" w:hAnsi="Aptos"/>
+          <w:b/>
+          <w:bCs/>
+        </w:rPr>
+        <w:t>(</w:t>
+      </w:r>
+      <w:r>
+        <w:rPr>
+          <w:rFonts w:ascii="Aptos" w:hAnsi="Aptos"/>
+          <w:b/>
+          <w:bCs/>
+        </w:rPr>
+        <w:t>Meta Hard level</w:t>
+      </w:r>
+      <w:r>
+        <w:rPr>
+          <w:rFonts w:ascii="Aptos" w:hAnsi="Aptos"/>
+          <w:b/>
+          <w:bCs/>
+        </w:rPr>
+        <w:t>)</w:t>
+      </w:r>
+    </w:p>
+    <w:p>
+      <w:pPr>
+        <w:rPr>
+          <w:rFonts w:ascii="Aptos" w:hAnsi="Aptos"/>
+        </w:rPr>
+      </w:pPr>
+      <w:r>
+        <w:rPr>
+          <w:rFonts w:ascii="Aptos" w:hAnsi="Aptos"/>
+        </w:rPr>
+        <w:t xml:space="preserve">The sales department has given you the sales figures for the first two months of 2023. </w:t>
+      </w:r>
+      <w:r>
+        <w:rPr>
+          <w:rFonts w:ascii="Aptos" w:hAnsi="Aptos"/>
+        </w:rPr>
+        <w:t xml:space="preserve"> </w:t>
+      </w:r>
+      <w:r>
+        <w:rPr>
+          <w:rFonts w:ascii="Aptos" w:hAnsi="Aptos"/>
+        </w:rPr>
+        <w:t>You've been tasked with determining the percentage of weekly sales on the first and last day of every week. Consider Sunday as last day of week and Monday as first day of week.</w:t>
+      </w:r>
+    </w:p>
+    <w:p>
+      <w:pPr>
+        <w:rPr>
+          <w:rFonts w:ascii="Aptos" w:hAnsi="Aptos"/>
+        </w:rPr>
+      </w:pPr>
+      <w:r>
+        <w:rPr>
+          <w:rFonts w:ascii="Aptos" w:hAnsi="Aptos"/>
+        </w:rPr>
+        <w:t>In your output, include the week number, percentage sales for the first day of the week, and percentage sales for the last day of the week. Both proportions should be rounded to the nearest whole number.</w:t>
+      </w:r>
+    </w:p>
+    <w:p>
+      <w:pPr>
+        <w:rPr>
+          <w:rFonts w:ascii="Aptos" w:hAnsi="Aptos"/>
+        </w:rPr>
+      </w:pPr>
+      <w:r>
+        <w:rPr>
+          <w:rFonts w:ascii="Aptos" w:hAnsi="Aptos"/>
+        </w:rPr>
+        <w:drawing>
+          <wp:inline distT="0" distB="0" distL="0" distR="0" wp14:anchorId="58B22DC9" wp14:editId="46934E7D">
+            <wp:extent cx="5966977" cy="4480948"/>
+            <wp:effectExtent l="0" t="0" r="0" b="0"/>
+            <wp:docPr id="954289255" name="Picture 1"/>
+            <wp:cNvGraphicFramePr>
+              <a:graphicFrameLocks xmlns:a="http://schemas.openxmlformats.org/drawingml/2006/main" noChangeAspect="1"/>
+            </wp:cNvGraphicFramePr>
+            <a:graphic xmlns:a="http://schemas.openxmlformats.org/drawingml/2006/main">
+              <a:graphicData uri="http://schemas.openxmlformats.org/drawingml/2006/picture">
+                <pic:pic xmlns:pic="http://schemas.openxmlformats.org/drawingml/2006/picture">
+                  <pic:nvPicPr>
+                    <pic:cNvPr id="954289255" name=""/>
+                    <pic:cNvPicPr/>
+                  </pic:nvPicPr>
+                  <pic:blipFill>
+                    <a:blip r:embed="rId70"/>
+                    <a:stretch>
+                      <a:fillRect/>
+                    </a:stretch>
+                  </pic:blipFill>
+                  <pic:spPr>
+                    <a:xfrm>
+                      <a:off x="0" y="0"/>
+                      <a:ext cx="5966977" cy="4480948"/>
+                    </a:xfrm>
+                    <a:prstGeom prst="rect">
+                      <a:avLst/>
+                    </a:prstGeom>
+                  </pic:spPr>
+                </pic:pic>
+              </a:graphicData>
+            </a:graphic>
+          </wp:inline>
+        </w:drawing>
+      </w:r>
+    </w:p>
+    <w:p>
+      <w:pPr>
+        <w:rPr>
+          <w:rFonts w:ascii="Aptos" w:hAnsi="Aptos"/>
+        </w:rPr>
+      </w:pPr>
+    </w:p>
+    <w:p>
+      <w:pPr>
+        <w:rPr>
+          <w:rFonts w:ascii="Aptos" w:hAnsi="Aptos"/>
+        </w:rPr>
+      </w:pPr>
+    </w:p>
+    <w:p>
+      <w:pPr>
+        <w:pStyle w:val="Heading1"/>
+        <w:rPr>
+          <w:rFonts w:ascii="Aptos" w:hAnsi="Aptos"/>
+          <w:b/>
+          <w:bCs/>
+        </w:rPr>
+      </w:pPr>
+      <w:r>
+        <w:rPr>
+          <w:rFonts w:ascii="Aptos" w:hAnsi="Aptos"/>
+          <w:b/>
+          <w:bCs/>
+        </w:rPr>
+        <w:lastRenderedPageBreak/>
+        <w:t>Problem 55 (Amazon Hard Level)</w:t>
+      </w:r>
+    </w:p>
+    <w:p>
+      <w:pPr>
+        <w:jc w:val="both"/>
+        <w:rPr>
+          <w:rFonts w:ascii="Aptos" w:hAnsi="Aptos"/>
+        </w:rPr>
+      </w:pPr>
+      <w:r>
+        <w:rPr>
+          <w:rFonts w:ascii="Aptos" w:hAnsi="Aptos"/>
+        </w:rPr>
+        <w:t>Find the 3-month rolling average of total revenue from purchases given a table with users, their purchase amount, and date purchased. Do not include returns which are represented by negative purchase values. Output the year-month (YYYY-MM) and 3-month rolling average of revenue, sorted from earliest month to latest month.</w:t>
+      </w:r>
+    </w:p>
+    <w:p>
+      <w:pPr>
+        <w:jc w:val="both"/>
+        <w:rPr>
+          <w:rFonts w:ascii="Aptos" w:hAnsi="Aptos"/>
+        </w:rPr>
+      </w:pPr>
+      <w:r>
+        <w:rPr>
+          <w:rFonts w:ascii="Aptos" w:hAnsi="Aptos"/>
+        </w:rPr>
+        <w:t xml:space="preserve">A 3-month rolling average is defined by calculating the average total revenue from all user purchases for the current month and previous two months. </w:t>
+      </w:r>
+    </w:p>
+    <w:p>
+      <w:pPr>
+        <w:jc w:val="both"/>
+        <w:rPr>
+          <w:rFonts w:ascii="Aptos" w:hAnsi="Aptos"/>
+        </w:rPr>
+      </w:pPr>
+      <w:r>
+        <w:rPr>
+          <w:rFonts w:ascii="Aptos" w:hAnsi="Aptos"/>
+        </w:rPr>
+        <w:t>The first two months will not be a true 3-month rolling average since we are not given data from last year. Assume each month has at least one purchase.</w:t>
+      </w:r>
+    </w:p>
+    <w:p>
+      <w:pPr>
+        <w:jc w:val="both"/>
+        <w:rPr>
+          <w:rFonts w:ascii="Aptos" w:hAnsi="Aptos"/>
+        </w:rPr>
+      </w:pPr>
+      <w:r>
+        <w:rPr>
+          <w:rFonts w:ascii="Aptos" w:hAnsi="Aptos"/>
+        </w:rPr>
+        <w:drawing>
+          <wp:inline distT="0" distB="0" distL="0" distR="0" wp14:anchorId="1FAED43C" wp14:editId="0BC5F8B5">
+            <wp:extent cx="5287108" cy="2880984"/>
+            <wp:effectExtent l="0" t="0" r="0" b="0"/>
+            <wp:docPr id="1450994267" name="Picture 1"/>
+            <wp:cNvGraphicFramePr>
+              <a:graphicFrameLocks xmlns:a="http://schemas.openxmlformats.org/drawingml/2006/main" noChangeAspect="1"/>
+            </wp:cNvGraphicFramePr>
+            <a:graphic xmlns:a="http://schemas.openxmlformats.org/drawingml/2006/main">
+              <a:graphicData uri="http://schemas.openxmlformats.org/drawingml/2006/picture">
+                <pic:pic xmlns:pic="http://schemas.openxmlformats.org/drawingml/2006/picture">
+                  <pic:nvPicPr>
+                    <pic:cNvPr id="1450994267" name=""/>
+                    <pic:cNvPicPr/>
+                  </pic:nvPicPr>
+                  <pic:blipFill>
+                    <a:blip r:embed="rId71"/>
+                    <a:stretch>
+                      <a:fillRect/>
+                    </a:stretch>
+                  </pic:blipFill>
+                  <pic:spPr>
+                    <a:xfrm>
+                      <a:off x="0" y="0"/>
+                      <a:ext cx="5289869" cy="2882488"/>
+                    </a:xfrm>
+                    <a:prstGeom prst="rect">
+                      <a:avLst/>
+                    </a:prstGeom>
+                  </pic:spPr>
+                </pic:pic>
+              </a:graphicData>
+            </a:graphic>
+          </wp:inline>
+        </w:drawing>
+      </w:r>
+    </w:p>
+    <w:p>
+      <w:pPr>
+        <w:pStyle w:val="Heading1"/>
+        <w:rPr>
+          <w:rFonts w:ascii="Aptos" w:hAnsi="Aptos"/>
+          <w:b/>
+          <w:bCs/>
+        </w:rPr>
+      </w:pPr>
+      <w:r>
+        <w:rPr>
+          <w:rFonts w:ascii="Aptos" w:hAnsi="Aptos"/>
+          <w:b/>
+          <w:bCs/>
+        </w:rPr>
+        <w:t>Problem 56 (ESPN Hard Level)</w:t>
+      </w:r>
+    </w:p>
+    <w:p>
+      <w:pPr>
+        <w:jc w:val="both"/>
+        <w:rPr>
+          <w:rFonts w:ascii="Aptos" w:hAnsi="Aptos"/>
+        </w:rPr>
+      </w:pPr>
+      <w:r>
+        <w:rPr>
+          <w:rFonts w:ascii="Aptos" w:hAnsi="Aptos"/>
+        </w:rPr>
+        <w:t xml:space="preserve">Find the quarterback who threw the longest throw in 2016. Output the </w:t>
+      </w:r>
+      <w:proofErr w:type="gramStart"/>
+      <w:r>
+        <w:rPr>
+          <w:rFonts w:ascii="Aptos" w:hAnsi="Aptos"/>
+        </w:rPr>
+        <w:t>quarterback</w:t>
+      </w:r>
+      <w:proofErr w:type="gramEnd"/>
+      <w:r>
+        <w:rPr>
+          <w:rFonts w:ascii="Aptos" w:hAnsi="Aptos"/>
+        </w:rPr>
+        <w:t xml:space="preserve"> name along with their corresponding longest throw.</w:t>
+      </w:r>
+    </w:p>
+    <w:p>
+      <w:pPr>
+        <w:jc w:val="both"/>
+        <w:rPr>
+          <w:rFonts w:ascii="Aptos" w:hAnsi="Aptos"/>
+        </w:rPr>
+      </w:pPr>
+      <w:r>
+        <w:rPr>
+          <w:rFonts w:ascii="Aptos" w:hAnsi="Aptos"/>
+        </w:rPr>
+        <w:t>The '</w:t>
+      </w:r>
+      <w:proofErr w:type="spellStart"/>
+      <w:r>
+        <w:rPr>
+          <w:rFonts w:ascii="Aptos" w:hAnsi="Aptos"/>
+        </w:rPr>
+        <w:t>lg</w:t>
+      </w:r>
+      <w:proofErr w:type="spellEnd"/>
+      <w:r>
+        <w:rPr>
+          <w:rFonts w:ascii="Aptos" w:hAnsi="Aptos"/>
+        </w:rPr>
+        <w:t>' column contains the longest completion by the quarterback.</w:t>
+      </w:r>
+    </w:p>
+    <w:p>
+      <w:pPr>
+        <w:jc w:val="both"/>
+        <w:rPr>
+          <w:rFonts w:ascii="Aptos" w:hAnsi="Aptos"/>
+        </w:rPr>
+      </w:pPr>
+      <w:r>
+        <w:rPr>
+          <w:rFonts w:ascii="Aptos" w:hAnsi="Aptos"/>
+        </w:rPr>
+        <w:drawing>
+          <wp:inline distT="0" distB="0" distL="0" distR="0" wp14:anchorId="006F3EF5" wp14:editId="46CF0037">
+            <wp:extent cx="4130398" cy="2156647"/>
+            <wp:effectExtent l="0" t="0" r="3810" b="0"/>
+            <wp:docPr id="280793489" name="Picture 1"/>
+            <wp:cNvGraphicFramePr>
+              <a:graphicFrameLocks xmlns:a="http://schemas.openxmlformats.org/drawingml/2006/main" noChangeAspect="1"/>
+            </wp:cNvGraphicFramePr>
+            <a:graphic xmlns:a="http://schemas.openxmlformats.org/drawingml/2006/main">
+              <a:graphicData uri="http://schemas.openxmlformats.org/drawingml/2006/picture">
+                <pic:pic xmlns:pic="http://schemas.openxmlformats.org/drawingml/2006/picture">
+                  <pic:nvPicPr>
+                    <pic:cNvPr id="280793489" name=""/>
+                    <pic:cNvPicPr/>
+                  </pic:nvPicPr>
+                  <pic:blipFill>
+                    <a:blip r:embed="rId72"/>
+                    <a:stretch>
+                      <a:fillRect/>
+                    </a:stretch>
+                  </pic:blipFill>
+                  <pic:spPr>
+                    <a:xfrm>
+                      <a:off x="0" y="0"/>
+                      <a:ext cx="4130398" cy="2156647"/>
+                    </a:xfrm>
+                    <a:prstGeom prst="rect">
+                      <a:avLst/>
+                    </a:prstGeom>
+                  </pic:spPr>
+                </pic:pic>
+              </a:graphicData>
+            </a:graphic>
+          </wp:inline>
+        </w:drawing>
+      </w:r>
+    </w:p>
     <w:sectPr>
       <w:pgSz w:w="11906" w:h="16838"/>
       <w:pgMar w:top="720" w:right="720" w:bottom="720" w:left="720" w:header="708" w:footer="708" w:gutter="0"/>
@@ -13669,6 +14514,119 @@
     </w:lvl>
   </w:abstractNum>
   <w:abstractNum w:abstractNumId="23" w15:restartNumberingAfterBreak="0">
+    <w:nsid w:val="74117181"/>
+    <w:multiLevelType w:val="hybridMultilevel"/>
+    <w:tmpl w:val="67E680E6"/>
+    <w:lvl w:ilvl="0" w:tplc="08090001">
+      <w:start w:val="1"/>
+      <w:numFmt w:val="bullet"/>
+      <w:lvlText w:val=""/>
+      <w:lvlJc w:val="left"/>
+      <w:pPr>
+        <w:ind w:left="720" w:hanging="360"/>
+      </w:pPr>
+      <w:rPr>
+        <w:rFonts w:ascii="Symbol" w:hAnsi="Symbol" w:hint="default"/>
+      </w:rPr>
+    </w:lvl>
+    <w:lvl w:ilvl="1" w:tplc="08090003" w:tentative="1">
+      <w:start w:val="1"/>
+      <w:numFmt w:val="bullet"/>
+      <w:lvlText w:val="o"/>
+      <w:lvlJc w:val="left"/>
+      <w:pPr>
+        <w:ind w:left="1440" w:hanging="360"/>
+      </w:pPr>
+      <w:rPr>
+        <w:rFonts w:ascii="Courier New" w:hAnsi="Courier New" w:cs="Courier New" w:hint="default"/>
+      </w:rPr>
+    </w:lvl>
+    <w:lvl w:ilvl="2" w:tplc="08090005" w:tentative="1">
+      <w:start w:val="1"/>
+      <w:numFmt w:val="bullet"/>
+      <w:lvlText w:val=""/>
+      <w:lvlJc w:val="left"/>
+      <w:pPr>
+        <w:ind w:left="2160" w:hanging="360"/>
+      </w:pPr>
+      <w:rPr>
+        <w:rFonts w:ascii="Wingdings" w:hAnsi="Wingdings" w:hint="default"/>
+      </w:rPr>
+    </w:lvl>
+    <w:lvl w:ilvl="3" w:tplc="08090001" w:tentative="1">
+      <w:start w:val="1"/>
+      <w:numFmt w:val="bullet"/>
+      <w:lvlText w:val=""/>
+      <w:lvlJc w:val="left"/>
+      <w:pPr>
+        <w:ind w:left="2880" w:hanging="360"/>
+      </w:pPr>
+      <w:rPr>
+        <w:rFonts w:ascii="Symbol" w:hAnsi="Symbol" w:hint="default"/>
+      </w:rPr>
+    </w:lvl>
+    <w:lvl w:ilvl="4" w:tplc="08090003" w:tentative="1">
+      <w:start w:val="1"/>
+      <w:numFmt w:val="bullet"/>
+      <w:lvlText w:val="o"/>
+      <w:lvlJc w:val="left"/>
+      <w:pPr>
+        <w:ind w:left="3600" w:hanging="360"/>
+      </w:pPr>
+      <w:rPr>
+        <w:rFonts w:ascii="Courier New" w:hAnsi="Courier New" w:cs="Courier New" w:hint="default"/>
+      </w:rPr>
+    </w:lvl>
+    <w:lvl w:ilvl="5" w:tplc="08090005" w:tentative="1">
+      <w:start w:val="1"/>
+      <w:numFmt w:val="bullet"/>
+      <w:lvlText w:val=""/>
+      <w:lvlJc w:val="left"/>
+      <w:pPr>
+        <w:ind w:left="4320" w:hanging="360"/>
+      </w:pPr>
+      <w:rPr>
+        <w:rFonts w:ascii="Wingdings" w:hAnsi="Wingdings" w:hint="default"/>
+      </w:rPr>
+    </w:lvl>
+    <w:lvl w:ilvl="6" w:tplc="08090001" w:tentative="1">
+      <w:start w:val="1"/>
+      <w:numFmt w:val="bullet"/>
+      <w:lvlText w:val=""/>
+      <w:lvlJc w:val="left"/>
+      <w:pPr>
+        <w:ind w:left="5040" w:hanging="360"/>
+      </w:pPr>
+      <w:rPr>
+        <w:rFonts w:ascii="Symbol" w:hAnsi="Symbol" w:hint="default"/>
+      </w:rPr>
+    </w:lvl>
+    <w:lvl w:ilvl="7" w:tplc="08090003" w:tentative="1">
+      <w:start w:val="1"/>
+      <w:numFmt w:val="bullet"/>
+      <w:lvlText w:val="o"/>
+      <w:lvlJc w:val="left"/>
+      <w:pPr>
+        <w:ind w:left="5760" w:hanging="360"/>
+      </w:pPr>
+      <w:rPr>
+        <w:rFonts w:ascii="Courier New" w:hAnsi="Courier New" w:cs="Courier New" w:hint="default"/>
+      </w:rPr>
+    </w:lvl>
+    <w:lvl w:ilvl="8" w:tplc="08090005" w:tentative="1">
+      <w:start w:val="1"/>
+      <w:numFmt w:val="bullet"/>
+      <w:lvlText w:val=""/>
+      <w:lvlJc w:val="left"/>
+      <w:pPr>
+        <w:ind w:left="6480" w:hanging="360"/>
+      </w:pPr>
+      <w:rPr>
+        <w:rFonts w:ascii="Wingdings" w:hAnsi="Wingdings" w:hint="default"/>
+      </w:rPr>
+    </w:lvl>
+  </w:abstractNum>
+  <w:abstractNum w:abstractNumId="24" w15:restartNumberingAfterBreak="0">
     <w:nsid w:val="75837D9E"/>
     <w:multiLevelType w:val="hybridMultilevel"/>
     <w:tmpl w:val="C51EBD14"/>
@@ -13754,7 +14712,7 @@
       </w:pPr>
     </w:lvl>
   </w:abstractNum>
-  <w:abstractNum w:abstractNumId="24" w15:restartNumberingAfterBreak="0">
+  <w:abstractNum w:abstractNumId="25" w15:restartNumberingAfterBreak="0">
     <w:nsid w:val="7851043A"/>
     <w:multiLevelType w:val="hybridMultilevel"/>
     <w:tmpl w:val="B464CCC0"/>
@@ -13840,7 +14798,7 @@
       </w:pPr>
     </w:lvl>
   </w:abstractNum>
-  <w:abstractNum w:abstractNumId="25" w15:restartNumberingAfterBreak="0">
+  <w:abstractNum w:abstractNumId="26" w15:restartNumberingAfterBreak="0">
     <w:nsid w:val="7BA545E9"/>
     <w:multiLevelType w:val="hybridMultilevel"/>
     <w:tmpl w:val="5ACEE390"/>
@@ -13929,7 +14887,7 @@
       </w:pPr>
     </w:lvl>
   </w:abstractNum>
-  <w:abstractNum w:abstractNumId="26" w15:restartNumberingAfterBreak="0">
+  <w:abstractNum w:abstractNumId="27" w15:restartNumberingAfterBreak="0">
     <w:nsid w:val="7BF5367A"/>
     <w:multiLevelType w:val="hybridMultilevel"/>
     <w:tmpl w:val="38AC6E16"/>
@@ -14018,7 +14976,7 @@
       </w:pPr>
     </w:lvl>
   </w:abstractNum>
-  <w:abstractNum w:abstractNumId="27" w15:restartNumberingAfterBreak="0">
+  <w:abstractNum w:abstractNumId="28" w15:restartNumberingAfterBreak="0">
     <w:nsid w:val="7C9D7467"/>
     <w:multiLevelType w:val="hybridMultilevel"/>
     <w:tmpl w:val="206E7DCC"/>
@@ -14131,7 +15089,7 @@
       </w:rPr>
     </w:lvl>
   </w:abstractNum>
-  <w:abstractNum w:abstractNumId="28" w15:restartNumberingAfterBreak="0">
+  <w:abstractNum w:abstractNumId="29" w15:restartNumberingAfterBreak="0">
     <w:nsid w:val="7E7F2259"/>
     <w:multiLevelType w:val="hybridMultilevel"/>
     <w:tmpl w:val="AC189AB0"/>
@@ -14220,7 +15178,7 @@
       </w:pPr>
     </w:lvl>
   </w:abstractNum>
-  <w:abstractNum w:abstractNumId="29" w15:restartNumberingAfterBreak="0">
+  <w:abstractNum w:abstractNumId="30" w15:restartNumberingAfterBreak="0">
     <w:nsid w:val="7FDC5D87"/>
     <w:multiLevelType w:val="hybridMultilevel"/>
     <w:tmpl w:val="8C681532"/>
@@ -14316,7 +15274,7 @@
     <w:abstractNumId w:val="17"/>
   </w:num>
   <w:num w:numId="4" w16cid:durableId="1623684831">
-    <w:abstractNumId w:val="27"/>
+    <w:abstractNumId w:val="28"/>
   </w:num>
   <w:num w:numId="5" w16cid:durableId="2095202910">
     <w:abstractNumId w:val="20"/>
@@ -14334,13 +15292,13 @@
     <w:abstractNumId w:val="15"/>
   </w:num>
   <w:num w:numId="10" w16cid:durableId="1585993715">
-    <w:abstractNumId w:val="28"/>
+    <w:abstractNumId w:val="29"/>
   </w:num>
   <w:num w:numId="11" w16cid:durableId="1691177872">
     <w:abstractNumId w:val="4"/>
   </w:num>
   <w:num w:numId="12" w16cid:durableId="430012307">
-    <w:abstractNumId w:val="26"/>
+    <w:abstractNumId w:val="27"/>
   </w:num>
   <w:num w:numId="13" w16cid:durableId="1732852494">
     <w:abstractNumId w:val="14"/>
@@ -14364,7 +15322,7 @@
     <w:abstractNumId w:val="7"/>
   </w:num>
   <w:num w:numId="20" w16cid:durableId="85999666">
-    <w:abstractNumId w:val="24"/>
+    <w:abstractNumId w:val="25"/>
   </w:num>
   <w:num w:numId="21" w16cid:durableId="765149424">
     <w:abstractNumId w:val="2"/>
@@ -14376,7 +15334,7 @@
     <w:abstractNumId w:val="10"/>
   </w:num>
   <w:num w:numId="24" w16cid:durableId="1091658781">
-    <w:abstractNumId w:val="29"/>
+    <w:abstractNumId w:val="30"/>
   </w:num>
   <w:num w:numId="25" w16cid:durableId="112554021">
     <w:abstractNumId w:val="1"/>
@@ -14385,16 +15343,19 @@
     <w:abstractNumId w:val="8"/>
   </w:num>
   <w:num w:numId="27" w16cid:durableId="1941599040">
-    <w:abstractNumId w:val="25"/>
+    <w:abstractNumId w:val="26"/>
   </w:num>
   <w:num w:numId="28" w16cid:durableId="1641229867">
-    <w:abstractNumId w:val="23"/>
+    <w:abstractNumId w:val="24"/>
   </w:num>
   <w:num w:numId="29" w16cid:durableId="1334063073">
     <w:abstractNumId w:val="5"/>
   </w:num>
   <w:num w:numId="30" w16cid:durableId="317736744">
     <w:abstractNumId w:val="0"/>
+  </w:num>
+  <w:num w:numId="31" w16cid:durableId="1626546120">
+    <w:abstractNumId w:val="23"/>
   </w:num>
 </w:numbering>
 </file>

</xml_diff>